<commit_message>
Das vorhin besprochene Heft
</commit_message>
<xml_diff>
--- a/dokumente/Inhalt_Pflichtenheft_Martin+Sascha.docx
+++ b/dokumente/Inhalt_Pflichtenheft_Martin+Sascha.docx
@@ -1,6 +1,6 @@
 
 <file path=word/document.xml><?xml version="1.0" encoding="utf-8"?>
-<w:document xmlns:wpc="http://schemas.microsoft.com/office/word/2010/wordprocessingCanvas" xmlns:mc="http://schemas.openxmlformats.org/markup-compatibility/2006" xmlns:o="urn:schemas-microsoft-com:office:office" xmlns:r="http://schemas.openxmlformats.org/officeDocument/2006/relationships" xmlns:m="http://schemas.openxmlformats.org/officeDocument/2006/math" xmlns:v="urn:schemas-microsoft-com:vml" xmlns:wp14="http://schemas.microsoft.com/office/word/2010/wordprocessingDrawing" xmlns:wp="http://schemas.openxmlformats.org/drawingml/2006/wordprocessingDrawing" xmlns:w10="urn:schemas-microsoft-com:office:word" xmlns:w="http://schemas.openxmlformats.org/wordprocessingml/2006/main" xmlns:w14="http://schemas.microsoft.com/office/word/2010/wordml" xmlns:w15="http://schemas.microsoft.com/office/word/2012/wordml" xmlns:wpg="http://schemas.microsoft.com/office/word/2010/wordprocessingGroup" xmlns:wpi="http://schemas.microsoft.com/office/word/2010/wordprocessingInk" xmlns:wne="http://schemas.microsoft.com/office/word/2006/wordml" xmlns:wps="http://schemas.microsoft.com/office/word/2010/wordprocessingShape" mc:Ignorable="w14 w15 wp14">
+<w:document xmlns:ve="http://schemas.openxmlformats.org/markup-compatibility/2006" xmlns:o="urn:schemas-microsoft-com:office:office" xmlns:r="http://schemas.openxmlformats.org/officeDocument/2006/relationships" xmlns:m="http://schemas.openxmlformats.org/officeDocument/2006/math" xmlns:v="urn:schemas-microsoft-com:vml" xmlns:wp="http://schemas.openxmlformats.org/drawingml/2006/wordprocessingDrawing" xmlns:w10="urn:schemas-microsoft-com:office:word" xmlns:w="http://schemas.openxmlformats.org/wordprocessingml/2006/main" xmlns:wne="http://schemas.microsoft.com/office/word/2006/wordml">
   <w:body>
     <w:p>
       <w:pPr>
@@ -446,19 +446,11 @@
           <w:rFonts w:ascii="Arial" w:hAnsi="Arial" w:cs="Arial"/>
         </w:rPr>
       </w:pPr>
-      <w:proofErr w:type="spellStart"/>
-      <w:r>
-        <w:rPr>
-          <w:rFonts w:ascii="Arial" w:hAnsi="Arial" w:cs="Arial"/>
-        </w:rPr>
-        <w:t>Schönauer</w:t>
-      </w:r>
-      <w:proofErr w:type="spellEnd"/>
-      <w:r>
-        <w:rPr>
-          <w:rFonts w:ascii="Arial" w:hAnsi="Arial" w:cs="Arial"/>
-        </w:rPr>
-        <w:t xml:space="preserve"> Straße 113 a </w:t>
+      <w:r>
+        <w:rPr>
+          <w:rFonts w:ascii="Arial" w:hAnsi="Arial" w:cs="Arial"/>
+        </w:rPr>
+        <w:t xml:space="preserve">Schönauer Straße 113 a </w:t>
       </w:r>
     </w:p>
     <w:p>
@@ -685,16 +677,16 @@
           <w:sz w:val="24"/>
           <w:szCs w:val="24"/>
         </w:rPr>
-        <w:t>(</w:t>
-      </w:r>
-      <w:r>
-        <w:rPr>
-          <w:rFonts w:ascii="Verdana" w:hAnsi="Verdana" w:cs="Verdana"/>
-          <w:color w:val="000081"/>
-          <w:sz w:val="24"/>
-          <w:szCs w:val="24"/>
-        </w:rPr>
         <w:t xml:space="preserve">2 Produkteinsatz </w:t>
+      </w:r>
+      <w:r>
+        <w:rPr>
+          <w:rFonts w:ascii="Verdana" w:hAnsi="Verdana" w:cs="Verdana"/>
+          <w:color w:val="000081"/>
+          <w:sz w:val="24"/>
+          <w:szCs w:val="24"/>
+        </w:rPr>
+        <w:t>(Andre)</w:t>
       </w:r>
     </w:p>
     <w:p>
@@ -768,15 +760,6 @@
         </w:rPr>
         <w:t xml:space="preserve">2.3 Betriebsbedingungen </w:t>
       </w:r>
-      <w:r>
-        <w:rPr>
-          <w:rFonts w:ascii="Verdana" w:hAnsi="Verdana" w:cs="Verdana"/>
-          <w:color w:val="000081"/>
-          <w:sz w:val="24"/>
-          <w:szCs w:val="24"/>
-        </w:rPr>
-        <w:t>)</w:t>
-      </w:r>
     </w:p>
     <w:p>
       <w:pPr>
@@ -1296,16 +1279,16 @@
           <w:sz w:val="24"/>
           <w:szCs w:val="24"/>
         </w:rPr>
-        <w:t>(</w:t>
-      </w:r>
-      <w:r>
-        <w:rPr>
-          <w:rFonts w:ascii="Verdana" w:hAnsi="Verdana" w:cs="Verdana"/>
-          <w:color w:val="000081"/>
-          <w:sz w:val="24"/>
-          <w:szCs w:val="24"/>
-        </w:rPr>
         <w:t xml:space="preserve">5 Produktdaten </w:t>
+      </w:r>
+      <w:r>
+        <w:rPr>
+          <w:rFonts w:ascii="Verdana" w:hAnsi="Verdana" w:cs="Verdana"/>
+          <w:color w:val="000081"/>
+          <w:sz w:val="24"/>
+          <w:szCs w:val="24"/>
+        </w:rPr>
+        <w:t>(Andre)</w:t>
       </w:r>
     </w:p>
     <w:p>
@@ -1342,6 +1325,15 @@
           <w:sz w:val="24"/>
           <w:szCs w:val="24"/>
         </w:rPr>
+        <w:t>(</w:t>
+      </w:r>
+      <w:r>
+        <w:rPr>
+          <w:rFonts w:ascii="Verdana" w:hAnsi="Verdana" w:cs="Verdana"/>
+          <w:color w:val="000081"/>
+          <w:sz w:val="24"/>
+          <w:szCs w:val="24"/>
+        </w:rPr>
         <w:t>6 Produktleistungen</w:t>
       </w:r>
       <w:r>
@@ -1432,7 +1424,44 @@
           <w:szCs w:val="24"/>
         </w:rPr>
         <w:tab/>
-        <w:t>7.1 Starten der App</w:t>
+      </w:r>
+      <w:r>
+        <w:rPr>
+          <w:rFonts w:ascii="Verdana" w:hAnsi="Verdana" w:cs="Verdana"/>
+          <w:color w:val="000081"/>
+          <w:sz w:val="24"/>
+          <w:szCs w:val="24"/>
+        </w:rPr>
+        <w:t>(</w:t>
+      </w:r>
+      <w:r>
+        <w:rPr>
+          <w:rFonts w:ascii="Verdana" w:hAnsi="Verdana" w:cs="Verdana"/>
+          <w:color w:val="000081"/>
+          <w:sz w:val="24"/>
+          <w:szCs w:val="24"/>
+        </w:rPr>
+        <w:t xml:space="preserve">7.1 Starten der </w:t>
+      </w:r>
+      <w:proofErr w:type="spellStart"/>
+      <w:r>
+        <w:rPr>
+          <w:rFonts w:ascii="Verdana" w:hAnsi="Verdana" w:cs="Verdana"/>
+          <w:color w:val="000081"/>
+          <w:sz w:val="24"/>
+          <w:szCs w:val="24"/>
+        </w:rPr>
+        <w:t>App</w:t>
+      </w:r>
+      <w:proofErr w:type="spellEnd"/>
+      <w:r>
+        <w:rPr>
+          <w:rFonts w:ascii="Verdana" w:hAnsi="Verdana" w:cs="Verdana"/>
+          <w:color w:val="000081"/>
+          <w:sz w:val="24"/>
+          <w:szCs w:val="24"/>
+        </w:rPr>
+        <w:t>)</w:t>
       </w:r>
     </w:p>
     <w:p>
@@ -1845,7 +1874,15 @@
       </w:r>
       <w:proofErr w:type="spellEnd"/>
       <w:r>
-        <w:t xml:space="preserve"> für das Android </w:t>
+        <w:t xml:space="preserve"> für das </w:t>
+      </w:r>
+      <w:proofErr w:type="spellStart"/>
+      <w:r>
+        <w:t>Android</w:t>
+      </w:r>
+      <w:proofErr w:type="spellEnd"/>
+      <w:r>
+        <w:t xml:space="preserve"> </w:t>
       </w:r>
       <w:proofErr w:type="spellStart"/>
       <w:r>
@@ -1915,7 +1952,7 @@
           <w:rFonts w:ascii="Arial" w:hAnsi="Arial" w:cs="Arial"/>
           <w:b/>
         </w:rPr>
-        <w:t>Start</w:t>
+        <w:t>Hauptmenü</w:t>
       </w:r>
     </w:p>
     <w:p>
@@ -1938,19 +1975,22 @@
           <w:numId w:val="6"/>
         </w:numPr>
       </w:pPr>
+      <w:r>
+        <w:t>„</w:t>
+      </w:r>
       <w:proofErr w:type="spellStart"/>
       <w:r>
         <w:t>Highscore</w:t>
       </w:r>
       <w:proofErr w:type="spellEnd"/>
       <w:r>
-        <w:t xml:space="preserve"> Übersicht von allen Spielen mit den Plätzen ein</w:t>
-      </w:r>
-      <w:r>
-        <w:t>s</w:t>
-      </w:r>
-      <w:r>
-        <w:t xml:space="preserve"> bis drei des jeweiligen Spiels</w:t>
+        <w:t>“:</w:t>
+      </w:r>
+      <w:r>
+        <w:t xml:space="preserve"> Übersicht von </w:t>
+      </w:r>
+      <w:r>
+        <w:t>dem jeweiligen Spiel die Bestleistung</w:t>
       </w:r>
     </w:p>
     <w:p>
@@ -2045,7 +2085,13 @@
         </w:numPr>
       </w:pPr>
       <w:r>
-        <w:t>Nutzer soll mit Hilfe von Touch Eingaben bzw. den Kippsensoren das Spiel lösen können</w:t>
+        <w:t xml:space="preserve">Nutzer soll mit Hilfe von Touch Eingaben bzw. den </w:t>
+      </w:r>
+      <w:r>
+        <w:t>Beschleunigungssensoren</w:t>
+      </w:r>
+      <w:r>
+        <w:t xml:space="preserve"> das Spiel lösen können</w:t>
       </w:r>
     </w:p>
     <w:p>
@@ -2057,15 +2103,7 @@
         </w:numPr>
       </w:pPr>
       <w:r>
-        <w:t xml:space="preserve">Beim </w:t>
-      </w:r>
-      <w:proofErr w:type="spellStart"/>
-      <w:r>
-        <w:t>beenden</w:t>
-      </w:r>
-      <w:proofErr w:type="spellEnd"/>
-      <w:r>
-        <w:t xml:space="preserve"> eines laufenden Spiels kann das Spiel nach Wahl gespeichert oder verworfen werden</w:t>
+        <w:t>Beim beenden eines laufenden Spiels kann das Spiel nach Wahl gespeichert oder verworfen werden</w:t>
       </w:r>
     </w:p>
     <w:p>
@@ -2098,7 +2136,13 @@
         </w:numPr>
       </w:pPr>
       <w:r>
-        <w:t>Spielstände werden lokal in einer XML Datei hinterlegt</w:t>
+        <w:t>Sp</w:t>
+      </w:r>
+      <w:r>
+        <w:t xml:space="preserve">ielstände werden Persistent </w:t>
+      </w:r>
+      <w:r>
+        <w:t>hinterlegt</w:t>
       </w:r>
     </w:p>
     <w:p>
@@ -2109,6 +2153,23 @@
           <w:numId w:val="9"/>
         </w:numPr>
       </w:pPr>
+      <w:r>
+        <w:t>Sprachlich Internationalisierung: Deutsch und Englisch</w:t>
+      </w:r>
+    </w:p>
+    <w:p>
+      <w:pPr>
+        <w:pStyle w:val="KeinLeerraum"/>
+        <w:numPr>
+          <w:ilvl w:val="0"/>
+          <w:numId w:val="9"/>
+        </w:numPr>
+      </w:pPr>
+    </w:p>
+    <w:p>
+      <w:pPr>
+        <w:pStyle w:val="KeinLeerraum"/>
+      </w:pPr>
     </w:p>
     <w:p>
       <w:pPr>
@@ -2139,7 +2200,6 @@
         </w:numPr>
       </w:pPr>
       <w:r>
-        <w:lastRenderedPageBreak/>
         <w:t>Wunschkriterien</w:t>
       </w:r>
     </w:p>
@@ -2152,8 +2212,13 @@
         </w:numPr>
       </w:pPr>
       <w:r>
-        <w:t>Eine Installationsroutine zum Installieren der App</w:t>
-      </w:r>
+        <w:t xml:space="preserve">Benutzerfreundliche </w:t>
+      </w:r>
+      <w:proofErr w:type="spellStart"/>
+      <w:r>
+        <w:t>Instalationsroutine</w:t>
+      </w:r>
+      <w:proofErr w:type="spellEnd"/>
     </w:p>
     <w:p>
       <w:pPr>
@@ -2164,7 +2229,19 @@
         </w:numPr>
       </w:pPr>
       <w:r>
-        <w:t>Nutzer kann mehrere Spielstände zu einem Spiel anlegen</w:t>
+        <w:t>Nutzer kann</w:t>
+      </w:r>
+      <w:r>
+        <w:t xml:space="preserve"> mehr als ein Spielständ</w:t>
+      </w:r>
+      <w:r>
+        <w:t xml:space="preserve"> zu </w:t>
+      </w:r>
+      <w:r>
+        <w:t>jedem</w:t>
+      </w:r>
+      <w:r>
+        <w:t xml:space="preserve"> Spiel anlegen</w:t>
       </w:r>
     </w:p>
     <w:p>
@@ -2213,6 +2290,26 @@
       </w:pPr>
       <w:r>
         <w:t>Anpassung der Oberfläche auch an Android Tablets</w:t>
+      </w:r>
+    </w:p>
+    <w:p>
+      <w:pPr>
+        <w:pStyle w:val="KeinLeerraum"/>
+        <w:numPr>
+          <w:ilvl w:val="0"/>
+          <w:numId w:val="10"/>
+        </w:numPr>
+      </w:pPr>
+      <w:r>
+        <w:t xml:space="preserve">Mehrere </w:t>
+      </w:r>
+      <w:proofErr w:type="spellStart"/>
+      <w:r>
+        <w:t>Highscores</w:t>
+      </w:r>
+      <w:proofErr w:type="spellEnd"/>
+      <w:r>
+        <w:t xml:space="preserve"> pro Spiel</w:t>
       </w:r>
     </w:p>
     <w:p>
@@ -2339,8 +2436,21 @@
         </w:numPr>
       </w:pPr>
       <w:r>
-        <w:t>Es wird davon ausgegangen das nur ein Nutzer pro Android System die Spielesammlung nutzt, womit eine Nutzerverwaltung vorerst nicht erforderlich ist</w:t>
-      </w:r>
+        <w:t xml:space="preserve">Kein </w:t>
+      </w:r>
+      <w:proofErr w:type="spellStart"/>
+      <w:r>
+        <w:t>Mulit</w:t>
+      </w:r>
+      <w:proofErr w:type="spellEnd"/>
+      <w:r>
+        <w:t xml:space="preserve"> User </w:t>
+      </w:r>
+      <w:proofErr w:type="spellStart"/>
+      <w:r>
+        <w:t>Suppourt</w:t>
+      </w:r>
+      <w:proofErr w:type="spellEnd"/>
     </w:p>
     <w:p>
       <w:pPr>
@@ -2351,7 +2461,27 @@
         </w:numPr>
       </w:pPr>
       <w:r>
-        <w:t>Android Tablets im Sinne der Spieleoberfläche sollen vorerst nicht beachtet werden</w:t>
+        <w:t>(</w:t>
+      </w:r>
+      <w:r>
+        <w:t xml:space="preserve">Es wird davon ausgegangen das nur ein Nutzer pro Android System die </w:t>
+      </w:r>
+      <w:proofErr w:type="spellStart"/>
+      <w:r>
+        <w:t>Spielesammlung</w:t>
+      </w:r>
+      <w:proofErr w:type="spellEnd"/>
+      <w:r>
+        <w:t xml:space="preserve"> nutzt,</w:t>
+      </w:r>
+      <w:r>
+        <w:t xml:space="preserve"> keine Mehrbenutzerunterstützung</w:t>
+      </w:r>
+      <w:r>
+        <w:t xml:space="preserve"> womit eine Nutzerverwaltung vorerst nicht erforderlich ist</w:t>
+      </w:r>
+      <w:r>
+        <w:t>)</w:t>
       </w:r>
     </w:p>
     <w:p>
@@ -2363,15 +2493,7 @@
         </w:numPr>
       </w:pPr>
       <w:r>
-        <w:t xml:space="preserve">Eine Portierung bzw. Entwicklung für IOS,  Windows 8 oder anderen </w:t>
-      </w:r>
-      <w:proofErr w:type="spellStart"/>
-      <w:r>
-        <w:t>Modilen</w:t>
-      </w:r>
-      <w:proofErr w:type="spellEnd"/>
-      <w:r>
-        <w:t xml:space="preserve"> Betriebssystemen ist nicht vorgesehen</w:t>
+        <w:t>Android Tablets im Sinne der Spieleoberfläche sollen vorerst nicht beachtet werden</w:t>
       </w:r>
     </w:p>
     <w:p>
@@ -2383,7 +2505,37 @@
         </w:numPr>
       </w:pPr>
       <w:r>
-        <w:t>Android Versionen unter Version 4.1 werden nicht berücksichtigt</w:t>
+        <w:t xml:space="preserve">Eine Portierung bzw. Entwicklung für </w:t>
+      </w:r>
+      <w:r>
+        <w:t>IOS,  Windows Mobi</w:t>
+      </w:r>
+      <w:r>
+        <w:t>le</w:t>
+      </w:r>
+      <w:r>
+        <w:t xml:space="preserve"> 8 oder anderen Mob</w:t>
+      </w:r>
+      <w:r>
+        <w:t>ilen Betriebssystemen ist nicht vorgesehen</w:t>
+      </w:r>
+    </w:p>
+    <w:p>
+      <w:pPr>
+        <w:pStyle w:val="KeinLeerraum"/>
+        <w:numPr>
+          <w:ilvl w:val="0"/>
+          <w:numId w:val="9"/>
+        </w:numPr>
+      </w:pPr>
+      <w:r>
+        <w:t>And</w:t>
+      </w:r>
+      <w:r>
+        <w:t>roid Versionen unter Version 4.0</w:t>
+      </w:r>
+      <w:r>
+        <w:t xml:space="preserve"> werden nicht berücksichtigt</w:t>
       </w:r>
     </w:p>
     <w:p>
@@ -2440,7 +2592,6 @@
           <w:rFonts w:ascii="Arial" w:hAnsi="Arial" w:cs="Arial"/>
           <w:b/>
         </w:rPr>
-        <w:lastRenderedPageBreak/>
         <w:t>Umgebung</w:t>
       </w:r>
     </w:p>
@@ -2502,8 +2653,32 @@
       <w:r>
         <w:t xml:space="preserve"> </w:t>
       </w:r>
-      <w:r>
-        <w:t>Smartphones gelegt. Für Android Tablets werden die generellen Produktfunktionen unterstützt.</w:t>
+      <w:proofErr w:type="spellStart"/>
+      <w:r>
+        <w:t>Smartphones</w:t>
+      </w:r>
+      <w:proofErr w:type="spellEnd"/>
+      <w:r>
+        <w:t xml:space="preserve"> gelegt. Für Android Tablets werden die generellen Produktfunktionen unterstützt.</w:t>
+      </w:r>
+      <w:r>
+        <w:t xml:space="preserve"> Das Produkt ist für den </w:t>
+      </w:r>
+      <w:proofErr w:type="spellStart"/>
+      <w:r>
+        <w:t>einsatz</w:t>
+      </w:r>
+      <w:proofErr w:type="spellEnd"/>
+      <w:r>
+        <w:t xml:space="preserve"> im Privaten Umfeld </w:t>
+      </w:r>
+      <w:proofErr w:type="spellStart"/>
+      <w:r>
+        <w:t>konzepiert</w:t>
+      </w:r>
+      <w:proofErr w:type="spellEnd"/>
+      <w:r>
+        <w:t>.</w:t>
       </w:r>
     </w:p>
     <w:p>
@@ -2558,8 +2733,16 @@
           <w:numId w:val="13"/>
         </w:numPr>
       </w:pPr>
-      <w:r>
-        <w:t>Android Version ab 4.1 vorhanden</w:t>
+      <w:proofErr w:type="spellStart"/>
+      <w:r>
+        <w:t>Android</w:t>
+      </w:r>
+      <w:proofErr w:type="spellEnd"/>
+      <w:r>
+        <w:t xml:space="preserve"> Version ab 4.0</w:t>
+      </w:r>
+      <w:r>
+        <w:t xml:space="preserve"> vorhanden</w:t>
       </w:r>
     </w:p>
     <w:p>
@@ -2673,7 +2856,13 @@
         </w:numPr>
       </w:pPr>
       <w:r>
-        <w:t>Unterstützung von Kippsensoren</w:t>
+        <w:t xml:space="preserve">Unterstützung von </w:t>
+      </w:r>
+      <w:r>
+        <w:t>Beschleunigungs</w:t>
+      </w:r>
+      <w:r>
+        <w:t>sensoren</w:t>
       </w:r>
     </w:p>
     <w:p>
@@ -2695,6 +2884,216 @@
           <w:ilvl w:val="0"/>
           <w:numId w:val="12"/>
         </w:numPr>
+      </w:pPr>
+      <w:r>
+        <w:t>ARM Architektur</w:t>
+      </w:r>
+    </w:p>
+    <w:p>
+      <w:pPr>
+        <w:pStyle w:val="KeinLeerraum"/>
+        <w:numPr>
+          <w:ilvl w:val="0"/>
+          <w:numId w:val="12"/>
+        </w:numPr>
+      </w:pPr>
+      <w:r>
+        <w:t xml:space="preserve">Bildschirmauflösung: mind. 320 x 480 </w:t>
+      </w:r>
+      <w:proofErr w:type="spellStart"/>
+      <w:r>
+        <w:t>px</w:t>
+      </w:r>
+      <w:proofErr w:type="spellEnd"/>
+    </w:p>
+    <w:p>
+      <w:pPr>
+        <w:pStyle w:val="Listenabsatz"/>
+        <w:jc w:val="both"/>
+        <w:rPr>
+          <w:rFonts w:ascii="Arial" w:hAnsi="Arial" w:cs="Arial"/>
+          <w:b/>
+        </w:rPr>
+      </w:pPr>
+    </w:p>
+    <w:p>
+      <w:pPr>
+        <w:pStyle w:val="Listenabsatz"/>
+        <w:jc w:val="both"/>
+        <w:rPr>
+          <w:rFonts w:ascii="Arial" w:hAnsi="Arial" w:cs="Arial"/>
+          <w:b/>
+        </w:rPr>
+      </w:pPr>
+    </w:p>
+    <w:p>
+      <w:pPr>
+        <w:pStyle w:val="Listenabsatz"/>
+        <w:jc w:val="both"/>
+        <w:rPr>
+          <w:rFonts w:ascii="Arial" w:hAnsi="Arial" w:cs="Arial"/>
+          <w:b/>
+        </w:rPr>
+      </w:pPr>
+    </w:p>
+    <w:p>
+      <w:pPr>
+        <w:pStyle w:val="Listenabsatz"/>
+        <w:jc w:val="both"/>
+        <w:rPr>
+          <w:rFonts w:ascii="Arial" w:hAnsi="Arial" w:cs="Arial"/>
+          <w:b/>
+        </w:rPr>
+      </w:pPr>
+    </w:p>
+    <w:p>
+      <w:pPr>
+        <w:pStyle w:val="Listenabsatz"/>
+        <w:jc w:val="both"/>
+        <w:rPr>
+          <w:rFonts w:ascii="Arial" w:hAnsi="Arial" w:cs="Arial"/>
+          <w:b/>
+        </w:rPr>
+      </w:pPr>
+    </w:p>
+    <w:p>
+      <w:pPr>
+        <w:pStyle w:val="Listenabsatz"/>
+        <w:jc w:val="both"/>
+        <w:rPr>
+          <w:rFonts w:ascii="Arial" w:hAnsi="Arial" w:cs="Arial"/>
+          <w:b/>
+        </w:rPr>
+      </w:pPr>
+    </w:p>
+    <w:p>
+      <w:pPr>
+        <w:pStyle w:val="Listenabsatz"/>
+        <w:jc w:val="both"/>
+        <w:rPr>
+          <w:rFonts w:ascii="Arial" w:hAnsi="Arial" w:cs="Arial"/>
+          <w:b/>
+        </w:rPr>
+      </w:pPr>
+    </w:p>
+    <w:p>
+      <w:pPr>
+        <w:pStyle w:val="Listenabsatz"/>
+        <w:jc w:val="both"/>
+        <w:rPr>
+          <w:rFonts w:ascii="Arial" w:hAnsi="Arial" w:cs="Arial"/>
+          <w:b/>
+        </w:rPr>
+      </w:pPr>
+    </w:p>
+    <w:p>
+      <w:pPr>
+        <w:pStyle w:val="Listenabsatz"/>
+        <w:jc w:val="both"/>
+        <w:rPr>
+          <w:rFonts w:ascii="Arial" w:hAnsi="Arial" w:cs="Arial"/>
+          <w:b/>
+        </w:rPr>
+      </w:pPr>
+    </w:p>
+    <w:p>
+      <w:pPr>
+        <w:pStyle w:val="Listenabsatz"/>
+        <w:jc w:val="both"/>
+        <w:rPr>
+          <w:rFonts w:ascii="Arial" w:hAnsi="Arial" w:cs="Arial"/>
+          <w:b/>
+        </w:rPr>
+      </w:pPr>
+    </w:p>
+    <w:p>
+      <w:pPr>
+        <w:pStyle w:val="Listenabsatz"/>
+        <w:jc w:val="both"/>
+        <w:rPr>
+          <w:rFonts w:ascii="Arial" w:hAnsi="Arial" w:cs="Arial"/>
+          <w:b/>
+        </w:rPr>
+      </w:pPr>
+    </w:p>
+    <w:p>
+      <w:pPr>
+        <w:pStyle w:val="Listenabsatz"/>
+        <w:jc w:val="both"/>
+        <w:rPr>
+          <w:rFonts w:ascii="Arial" w:hAnsi="Arial" w:cs="Arial"/>
+          <w:b/>
+        </w:rPr>
+      </w:pPr>
+    </w:p>
+    <w:p>
+      <w:pPr>
+        <w:pStyle w:val="Listenabsatz"/>
+        <w:jc w:val="both"/>
+        <w:rPr>
+          <w:rFonts w:ascii="Arial" w:hAnsi="Arial" w:cs="Arial"/>
+          <w:b/>
+        </w:rPr>
+      </w:pPr>
+    </w:p>
+    <w:p>
+      <w:pPr>
+        <w:pStyle w:val="Listenabsatz"/>
+        <w:jc w:val="both"/>
+        <w:rPr>
+          <w:rFonts w:ascii="Arial" w:hAnsi="Arial" w:cs="Arial"/>
+          <w:b/>
+        </w:rPr>
+      </w:pPr>
+    </w:p>
+    <w:p>
+      <w:pPr>
+        <w:pStyle w:val="Listenabsatz"/>
+        <w:jc w:val="both"/>
+        <w:rPr>
+          <w:rFonts w:ascii="Arial" w:hAnsi="Arial" w:cs="Arial"/>
+          <w:b/>
+        </w:rPr>
+      </w:pPr>
+    </w:p>
+    <w:p>
+      <w:pPr>
+        <w:pStyle w:val="Listenabsatz"/>
+        <w:jc w:val="both"/>
+        <w:rPr>
+          <w:rFonts w:ascii="Arial" w:hAnsi="Arial" w:cs="Arial"/>
+          <w:b/>
+        </w:rPr>
+      </w:pPr>
+    </w:p>
+    <w:p>
+      <w:pPr>
+        <w:pStyle w:val="Listenabsatz"/>
+        <w:jc w:val="both"/>
+        <w:rPr>
+          <w:rFonts w:ascii="Arial" w:hAnsi="Arial" w:cs="Arial"/>
+          <w:b/>
+        </w:rPr>
+      </w:pPr>
+    </w:p>
+    <w:p>
+      <w:pPr>
+        <w:pStyle w:val="Listenabsatz"/>
+        <w:jc w:val="both"/>
+        <w:rPr>
+          <w:rFonts w:ascii="Arial" w:hAnsi="Arial" w:cs="Arial"/>
+          <w:b/>
+        </w:rPr>
+      </w:pPr>
+    </w:p>
+    <w:p>
+      <w:pPr>
+        <w:pStyle w:val="Listenabsatz"/>
+        <w:jc w:val="both"/>
+        <w:rPr>
+          <w:rFonts w:ascii="Arial" w:hAnsi="Arial" w:cs="Arial"/>
+          <w:b/>
+        </w:rPr>
       </w:pPr>
     </w:p>
     <w:p>
@@ -2836,7 +3235,27 @@
           <w:sz w:val="24"/>
           <w:szCs w:val="24"/>
         </w:rPr>
-        <w:t xml:space="preserve"> mit den Android SDK genutzt.</w:t>
+        <w:t xml:space="preserve"> mit den </w:t>
+      </w:r>
+      <w:proofErr w:type="spellStart"/>
+      <w:r>
+        <w:rPr>
+          <w:rFonts w:ascii="Verdana" w:hAnsi="Verdana" w:cs="Verdana"/>
+          <w:color w:val="000000" w:themeColor="text1"/>
+          <w:sz w:val="24"/>
+          <w:szCs w:val="24"/>
+        </w:rPr>
+        <w:t>Android</w:t>
+      </w:r>
+      <w:proofErr w:type="spellEnd"/>
+      <w:r>
+        <w:rPr>
+          <w:rFonts w:ascii="Verdana" w:hAnsi="Verdana" w:cs="Verdana"/>
+          <w:color w:val="000000" w:themeColor="text1"/>
+          <w:sz w:val="24"/>
+          <w:szCs w:val="24"/>
+        </w:rPr>
+        <w:t xml:space="preserve"> SDK genutzt.</w:t>
       </w:r>
       <w:r>
         <w:rPr>
@@ -2933,7 +3352,27 @@
           <w:sz w:val="24"/>
           <w:szCs w:val="24"/>
         </w:rPr>
-        <w:t xml:space="preserve"> wurde für den Oberflächenentwurf der App genutzt.</w:t>
+        <w:t xml:space="preserve"> wurde für den Oberflächenentwurf der </w:t>
+      </w:r>
+      <w:proofErr w:type="spellStart"/>
+      <w:r>
+        <w:rPr>
+          <w:rFonts w:ascii="Verdana" w:hAnsi="Verdana" w:cs="Verdana"/>
+          <w:color w:val="000000" w:themeColor="text1"/>
+          <w:sz w:val="24"/>
+          <w:szCs w:val="24"/>
+        </w:rPr>
+        <w:t>App</w:t>
+      </w:r>
+      <w:proofErr w:type="spellEnd"/>
+      <w:r>
+        <w:rPr>
+          <w:rFonts w:ascii="Verdana" w:hAnsi="Verdana" w:cs="Verdana"/>
+          <w:color w:val="000000" w:themeColor="text1"/>
+          <w:sz w:val="24"/>
+          <w:szCs w:val="24"/>
+        </w:rPr>
+        <w:t xml:space="preserve"> genutzt.</w:t>
       </w:r>
     </w:p>
     <w:p>
@@ -2954,6 +3393,45 @@
           <w:szCs w:val="24"/>
         </w:rPr>
       </w:pPr>
+      <w:proofErr w:type="spellStart"/>
+      <w:r>
+        <w:rPr>
+          <w:rFonts w:ascii="Verdana" w:hAnsi="Verdana" w:cs="Verdana"/>
+          <w:color w:val="000000" w:themeColor="text1"/>
+          <w:sz w:val="24"/>
+          <w:szCs w:val="24"/>
+        </w:rPr>
+        <w:t>Github</w:t>
+      </w:r>
+      <w:proofErr w:type="spellEnd"/>
+      <w:r>
+        <w:rPr>
+          <w:rFonts w:ascii="Verdana" w:hAnsi="Verdana" w:cs="Verdana"/>
+          <w:color w:val="000000" w:themeColor="text1"/>
+          <w:sz w:val="24"/>
+          <w:szCs w:val="24"/>
+        </w:rPr>
+        <w:t xml:space="preserve"> soll zur Versionsverwaltung verwendet werden.</w:t>
+      </w:r>
+    </w:p>
+    <w:p>
+      <w:pPr>
+        <w:pStyle w:val="Listenabsatz"/>
+        <w:numPr>
+          <w:ilvl w:val="0"/>
+          <w:numId w:val="14"/>
+        </w:numPr>
+        <w:autoSpaceDE w:val="0"/>
+        <w:autoSpaceDN w:val="0"/>
+        <w:adjustRightInd w:val="0"/>
+        <w:spacing w:after="0" w:line="240" w:lineRule="auto"/>
+        <w:rPr>
+          <w:rFonts w:ascii="Verdana" w:hAnsi="Verdana" w:cs="Verdana"/>
+          <w:color w:val="000000" w:themeColor="text1"/>
+          <w:sz w:val="24"/>
+          <w:szCs w:val="24"/>
+        </w:rPr>
+      </w:pPr>
       <w:r>
         <w:rPr>
           <w:rFonts w:ascii="Verdana" w:hAnsi="Verdana" w:cs="Verdana"/>
@@ -3053,12 +3531,146 @@
           <w:rFonts w:ascii="Arial" w:hAnsi="Arial" w:cs="Arial"/>
         </w:rPr>
       </w:pPr>
-      <w:r>
-        <w:rPr>
-          <w:rFonts w:ascii="Arial" w:hAnsi="Arial" w:cs="Arial"/>
-        </w:rPr>
-        <w:br w:type="page"/>
-      </w:r>
+    </w:p>
+    <w:p>
+      <w:pPr>
+        <w:rPr>
+          <w:rFonts w:ascii="Arial" w:hAnsi="Arial" w:cs="Arial"/>
+        </w:rPr>
+      </w:pPr>
+    </w:p>
+    <w:p>
+      <w:pPr>
+        <w:rPr>
+          <w:rFonts w:ascii="Arial" w:hAnsi="Arial" w:cs="Arial"/>
+        </w:rPr>
+      </w:pPr>
+    </w:p>
+    <w:p>
+      <w:pPr>
+        <w:rPr>
+          <w:rFonts w:ascii="Arial" w:hAnsi="Arial" w:cs="Arial"/>
+        </w:rPr>
+      </w:pPr>
+    </w:p>
+    <w:p>
+      <w:pPr>
+        <w:rPr>
+          <w:rFonts w:ascii="Arial" w:hAnsi="Arial" w:cs="Arial"/>
+        </w:rPr>
+      </w:pPr>
+    </w:p>
+    <w:p>
+      <w:pPr>
+        <w:rPr>
+          <w:rFonts w:ascii="Arial" w:hAnsi="Arial" w:cs="Arial"/>
+        </w:rPr>
+      </w:pPr>
+    </w:p>
+    <w:p>
+      <w:pPr>
+        <w:rPr>
+          <w:rFonts w:ascii="Arial" w:hAnsi="Arial" w:cs="Arial"/>
+        </w:rPr>
+      </w:pPr>
+    </w:p>
+    <w:p>
+      <w:pPr>
+        <w:rPr>
+          <w:rFonts w:ascii="Arial" w:hAnsi="Arial" w:cs="Arial"/>
+        </w:rPr>
+      </w:pPr>
+    </w:p>
+    <w:p>
+      <w:pPr>
+        <w:rPr>
+          <w:rFonts w:ascii="Arial" w:hAnsi="Arial" w:cs="Arial"/>
+        </w:rPr>
+      </w:pPr>
+    </w:p>
+    <w:p>
+      <w:pPr>
+        <w:rPr>
+          <w:rFonts w:ascii="Arial" w:hAnsi="Arial" w:cs="Arial"/>
+        </w:rPr>
+      </w:pPr>
+    </w:p>
+    <w:p>
+      <w:pPr>
+        <w:rPr>
+          <w:rFonts w:ascii="Arial" w:hAnsi="Arial" w:cs="Arial"/>
+        </w:rPr>
+      </w:pPr>
+    </w:p>
+    <w:p>
+      <w:pPr>
+        <w:rPr>
+          <w:rFonts w:ascii="Arial" w:hAnsi="Arial" w:cs="Arial"/>
+        </w:rPr>
+      </w:pPr>
+    </w:p>
+    <w:p>
+      <w:pPr>
+        <w:rPr>
+          <w:rFonts w:ascii="Arial" w:hAnsi="Arial" w:cs="Arial"/>
+        </w:rPr>
+      </w:pPr>
+    </w:p>
+    <w:p>
+      <w:pPr>
+        <w:rPr>
+          <w:rFonts w:ascii="Arial" w:hAnsi="Arial" w:cs="Arial"/>
+        </w:rPr>
+      </w:pPr>
+    </w:p>
+    <w:p>
+      <w:pPr>
+        <w:rPr>
+          <w:rFonts w:ascii="Arial" w:hAnsi="Arial" w:cs="Arial"/>
+        </w:rPr>
+      </w:pPr>
+    </w:p>
+    <w:p>
+      <w:pPr>
+        <w:rPr>
+          <w:rFonts w:ascii="Arial" w:hAnsi="Arial" w:cs="Arial"/>
+        </w:rPr>
+      </w:pPr>
+    </w:p>
+    <w:p>
+      <w:pPr>
+        <w:rPr>
+          <w:rFonts w:ascii="Arial" w:hAnsi="Arial" w:cs="Arial"/>
+        </w:rPr>
+      </w:pPr>
+    </w:p>
+    <w:p>
+      <w:pPr>
+        <w:rPr>
+          <w:rFonts w:ascii="Arial" w:hAnsi="Arial" w:cs="Arial"/>
+        </w:rPr>
+      </w:pPr>
+    </w:p>
+    <w:p>
+      <w:pPr>
+        <w:rPr>
+          <w:rFonts w:ascii="Arial" w:hAnsi="Arial" w:cs="Arial"/>
+        </w:rPr>
+      </w:pPr>
+    </w:p>
+    <w:p>
+      <w:pPr>
+        <w:rPr>
+          <w:rFonts w:ascii="Arial" w:hAnsi="Arial" w:cs="Arial"/>
+        </w:rPr>
+      </w:pPr>
+    </w:p>
+    <w:p>
+      <w:pPr>
+        <w:rPr>
+          <w:rFonts w:ascii="Arial" w:hAnsi="Arial" w:cs="Arial"/>
+        </w:rPr>
+      </w:pPr>
     </w:p>
     <w:p>
       <w:pPr>
@@ -3078,7 +3690,6 @@
           <w:sz w:val="24"/>
           <w:szCs w:val="24"/>
         </w:rPr>
-        <w:lastRenderedPageBreak/>
         <w:t xml:space="preserve">4 Produktinformationen </w:t>
       </w:r>
     </w:p>
@@ -3232,7 +3843,16 @@
           <w:sz w:val="24"/>
           <w:szCs w:val="24"/>
         </w:rPr>
-        <w:t>“ in den verschiedenen Schwierigkeitsstufen angezeigt werden.</w:t>
+        <w:t xml:space="preserve">“ in den </w:t>
+      </w:r>
+      <w:r>
+        <w:rPr>
+          <w:rFonts w:ascii="Verdana" w:hAnsi="Verdana" w:cs="Arial"/>
+          <w:color w:val="FF0000"/>
+          <w:sz w:val="24"/>
+          <w:szCs w:val="24"/>
+        </w:rPr>
+        <w:t>verschiedenen Schwierigkeitsstufen angezeigt werden.</w:t>
       </w:r>
     </w:p>
     <w:p>
@@ -3340,7 +3960,24 @@
           <w:sz w:val="24"/>
           <w:szCs w:val="24"/>
         </w:rPr>
-        <w:t>Es soll möglich sein einen (aus bis zu drei) Spielstand zu laden und diesen fortzusetzen.</w:t>
+        <w:t xml:space="preserve">Es soll möglich sein einen </w:t>
+      </w:r>
+      <w:r>
+        <w:rPr>
+          <w:rFonts w:ascii="Verdana" w:hAnsi="Verdana" w:cs="Arial"/>
+          <w:color w:val="FF0000"/>
+          <w:sz w:val="24"/>
+          <w:szCs w:val="24"/>
+        </w:rPr>
+        <w:t>(aus bis zu drei)</w:t>
+      </w:r>
+      <w:r>
+        <w:rPr>
+          <w:rFonts w:ascii="Verdana" w:hAnsi="Verdana" w:cs="Arial"/>
+          <w:sz w:val="24"/>
+          <w:szCs w:val="24"/>
+        </w:rPr>
+        <w:t xml:space="preserve"> Spielstand zu laden und diesen fortzusetzen.</w:t>
       </w:r>
     </w:p>
     <w:p>
@@ -3394,7 +4031,7 @@
           <w:sz w:val="24"/>
           <w:szCs w:val="24"/>
         </w:rPr>
-        <w:t xml:space="preserve">Es soll für den Nutzer die Möglichkeit gegeben sein seine aktuellen Eingaben bei den Spielen Sudoku und </w:t>
+        <w:t xml:space="preserve">Es soll für den Nutzer die Möglichkeit gegeben sein seine aktuellen Eingaben bei den Spielen </w:t>
       </w:r>
       <w:proofErr w:type="spellStart"/>
       <w:r>
@@ -3403,6 +4040,34 @@
           <w:sz w:val="24"/>
           <w:szCs w:val="24"/>
         </w:rPr>
+        <w:t>Sudoku</w:t>
+      </w:r>
+      <w:proofErr w:type="spellEnd"/>
+      <w:r>
+        <w:rPr>
+          <w:rFonts w:ascii="Verdana" w:hAnsi="Verdana" w:cs="Arial"/>
+          <w:sz w:val="24"/>
+          <w:szCs w:val="24"/>
+        </w:rPr>
+        <w:t xml:space="preserve"> </w:t>
+      </w:r>
+      <w:r>
+        <w:rPr>
+          <w:rFonts w:ascii="Verdana" w:hAnsi="Verdana" w:cs="Arial"/>
+          <w:color w:val="FF0000"/>
+          <w:sz w:val="24"/>
+          <w:szCs w:val="24"/>
+        </w:rPr>
+        <w:t xml:space="preserve">und </w:t>
+      </w:r>
+      <w:proofErr w:type="spellStart"/>
+      <w:r>
+        <w:rPr>
+          <w:rFonts w:ascii="Verdana" w:hAnsi="Verdana" w:cs="Arial"/>
+          <w:color w:val="FF0000"/>
+          <w:sz w:val="24"/>
+          <w:szCs w:val="24"/>
+        </w:rPr>
         <w:t>Minesweeper</w:t>
       </w:r>
       <w:proofErr w:type="spellEnd"/>
@@ -3494,13 +4159,15 @@
       <w:pPr>
         <w:rPr>
           <w:rFonts w:ascii="Verdana" w:hAnsi="Verdana" w:cs="Arial"/>
-          <w:sz w:val="24"/>
-          <w:szCs w:val="24"/>
-        </w:rPr>
-      </w:pPr>
-      <w:r>
-        <w:rPr>
-          <w:rFonts w:ascii="Verdana" w:hAnsi="Verdana" w:cs="Arial"/>
+          <w:color w:val="FF0000"/>
+          <w:sz w:val="24"/>
+          <w:szCs w:val="24"/>
+        </w:rPr>
+      </w:pPr>
+      <w:r>
+        <w:rPr>
+          <w:rFonts w:ascii="Verdana" w:hAnsi="Verdana" w:cs="Arial"/>
+          <w:color w:val="FF0000"/>
           <w:sz w:val="24"/>
           <w:szCs w:val="24"/>
         </w:rPr>
@@ -3510,6 +4177,7 @@
       <w:r>
         <w:rPr>
           <w:rFonts w:ascii="Verdana" w:hAnsi="Verdana" w:cs="Arial"/>
+          <w:color w:val="FF0000"/>
           <w:sz w:val="24"/>
           <w:szCs w:val="24"/>
         </w:rPr>
@@ -3519,6 +4187,7 @@
       <w:r>
         <w:rPr>
           <w:rFonts w:ascii="Verdana" w:hAnsi="Verdana" w:cs="Arial"/>
+          <w:color w:val="FF0000"/>
           <w:sz w:val="24"/>
           <w:szCs w:val="24"/>
         </w:rPr>
@@ -3527,6 +4196,7 @@
       <w:r>
         <w:rPr>
           <w:rFonts w:ascii="Verdana" w:hAnsi="Verdana" w:cs="Arial"/>
+          <w:color w:val="FF0000"/>
           <w:sz w:val="24"/>
           <w:szCs w:val="24"/>
         </w:rPr>
@@ -3546,168 +4216,123 @@
       <w:pPr>
         <w:rPr>
           <w:rFonts w:ascii="Verdana" w:hAnsi="Verdana" w:cs="Arial"/>
-          <w:b/>
-          <w:sz w:val="24"/>
-          <w:szCs w:val="24"/>
-        </w:rPr>
-      </w:pPr>
-      <w:r>
-        <w:rPr>
-          <w:rFonts w:ascii="Verdana" w:hAnsi="Verdana" w:cs="Arial"/>
-          <w:b/>
-          <w:sz w:val="24"/>
-          <w:szCs w:val="24"/>
-        </w:rPr>
-        <w:t>/F31</w:t>
-      </w:r>
-      <w:r>
-        <w:rPr>
-          <w:rFonts w:ascii="Verdana" w:hAnsi="Verdana" w:cs="Arial"/>
-          <w:b/>
-          <w:sz w:val="24"/>
-          <w:szCs w:val="24"/>
-        </w:rPr>
-        <w:t>0/ Einsicht der „</w:t>
+          <w:sz w:val="24"/>
+          <w:szCs w:val="24"/>
+        </w:rPr>
+      </w:pPr>
+    </w:p>
+    <w:p>
+      <w:pPr>
+        <w:rPr>
+          <w:rFonts w:ascii="Verdana" w:hAnsi="Verdana" w:cs="Arial"/>
+          <w:b/>
+          <w:color w:val="FF0000"/>
+          <w:sz w:val="24"/>
+          <w:szCs w:val="24"/>
+        </w:rPr>
+      </w:pPr>
+      <w:r>
+        <w:rPr>
+          <w:rFonts w:ascii="Verdana" w:hAnsi="Verdana" w:cs="Arial"/>
+          <w:b/>
+          <w:color w:val="FF0000"/>
+          <w:sz w:val="24"/>
+          <w:szCs w:val="24"/>
+        </w:rPr>
+        <w:t>/F40</w:t>
+      </w:r>
+      <w:r>
+        <w:rPr>
+          <w:rFonts w:ascii="Verdana" w:hAnsi="Verdana" w:cs="Arial"/>
+          <w:b/>
+          <w:color w:val="FF0000"/>
+          <w:sz w:val="24"/>
+          <w:szCs w:val="24"/>
+        </w:rPr>
+        <w:t>0/ Schwierigkeitsgradeinstellung</w:t>
+      </w:r>
+      <w:r>
+        <w:rPr>
+          <w:rFonts w:ascii="Verdana" w:hAnsi="Verdana" w:cs="Arial"/>
+          <w:b/>
+          <w:color w:val="FF0000"/>
+          <w:sz w:val="24"/>
+          <w:szCs w:val="24"/>
+        </w:rPr>
+        <w:t>(Wunschkriterium)</w:t>
+      </w:r>
+    </w:p>
+    <w:p>
+      <w:pPr>
+        <w:rPr>
+          <w:rFonts w:ascii="Verdana" w:hAnsi="Verdana" w:cs="Arial"/>
+          <w:color w:val="FF0000"/>
+          <w:sz w:val="24"/>
+          <w:szCs w:val="24"/>
+        </w:rPr>
+      </w:pPr>
+      <w:r>
+        <w:rPr>
+          <w:rFonts w:ascii="Verdana" w:hAnsi="Verdana" w:cs="Arial"/>
+          <w:color w:val="FF0000"/>
+          <w:sz w:val="24"/>
+          <w:szCs w:val="24"/>
+        </w:rPr>
+        <w:t>Um den Spielspaß zu gewähren, soll es möglich sein die Schwierigkeit des jeweiligen Spiels einzustellen. So werden mit Erhöhung des Schwierigkeitsgrades bei „Sudoku“ bei Start des Spieles weniger Zahlen angezeigt, bei „</w:t>
       </w:r>
       <w:proofErr w:type="spellStart"/>
       <w:r>
         <w:rPr>
           <w:rFonts w:ascii="Verdana" w:hAnsi="Verdana" w:cs="Arial"/>
-          <w:b/>
-          <w:sz w:val="24"/>
-          <w:szCs w:val="24"/>
-        </w:rPr>
-        <w:t>Highscores</w:t>
+          <w:color w:val="FF0000"/>
+          <w:sz w:val="24"/>
+          <w:szCs w:val="24"/>
+        </w:rPr>
+        <w:t>Minesweeper</w:t>
       </w:r>
       <w:proofErr w:type="spellEnd"/>
       <w:r>
         <w:rPr>
           <w:rFonts w:ascii="Verdana" w:hAnsi="Verdana" w:cs="Arial"/>
-          <w:b/>
-          <w:sz w:val="24"/>
-          <w:szCs w:val="24"/>
-        </w:rPr>
-        <w:t>“</w:t>
-      </w:r>
-    </w:p>
-    <w:p>
-      <w:pPr>
-        <w:rPr>
-          <w:rFonts w:ascii="Verdana" w:hAnsi="Verdana" w:cs="Arial"/>
-          <w:sz w:val="24"/>
-          <w:szCs w:val="24"/>
-        </w:rPr>
-      </w:pPr>
-      <w:r>
-        <w:rPr>
-          <w:rFonts w:ascii="Verdana" w:hAnsi="Verdana" w:cs="Arial"/>
-          <w:sz w:val="24"/>
-          <w:szCs w:val="24"/>
-        </w:rPr>
-        <w:t>Nutzern soll es möglich sein die erspielten Bestleistungen von ihm oder anderen Nutzern einzusehen.</w:t>
-      </w:r>
-    </w:p>
-    <w:p>
-      <w:pPr>
-        <w:rPr>
-          <w:rFonts w:ascii="Verdana" w:hAnsi="Verdana" w:cs="Arial"/>
-          <w:sz w:val="24"/>
-          <w:szCs w:val="24"/>
-        </w:rPr>
-      </w:pPr>
-    </w:p>
-    <w:p>
-      <w:pPr>
-        <w:rPr>
-          <w:rFonts w:ascii="Verdana" w:hAnsi="Verdana" w:cs="Arial"/>
-          <w:b/>
-          <w:sz w:val="24"/>
-          <w:szCs w:val="24"/>
-        </w:rPr>
-      </w:pPr>
-      <w:r>
-        <w:rPr>
-          <w:rFonts w:ascii="Verdana" w:hAnsi="Verdana" w:cs="Arial"/>
-          <w:b/>
-          <w:sz w:val="24"/>
-          <w:szCs w:val="24"/>
-        </w:rPr>
-        <w:lastRenderedPageBreak/>
-        <w:t>/F40</w:t>
-      </w:r>
-      <w:r>
-        <w:rPr>
-          <w:rFonts w:ascii="Verdana" w:hAnsi="Verdana" w:cs="Arial"/>
-          <w:b/>
-          <w:sz w:val="24"/>
-          <w:szCs w:val="24"/>
-        </w:rPr>
-        <w:t>0/ Schwierigkeitsgradeinstellung</w:t>
-      </w:r>
-    </w:p>
-    <w:p>
-      <w:pPr>
-        <w:rPr>
-          <w:rFonts w:ascii="Verdana" w:hAnsi="Verdana" w:cs="Arial"/>
-          <w:sz w:val="24"/>
-          <w:szCs w:val="24"/>
-        </w:rPr>
-      </w:pPr>
-      <w:r>
-        <w:rPr>
-          <w:rFonts w:ascii="Verdana" w:hAnsi="Verdana" w:cs="Arial"/>
-          <w:sz w:val="24"/>
-          <w:szCs w:val="24"/>
-        </w:rPr>
-        <w:t>Um den Spielspaß zu gewähren, soll es möglich sein die Schwierigkeit des jeweiligen Spiels einzustellen. So werden mit Erhöhung des Schwierigkeitsgrades bei „Sudoku“ bei Start des Spieles weniger Zahlen angezeigt, bei „</w:t>
+          <w:color w:val="FF0000"/>
+          <w:sz w:val="24"/>
+          <w:szCs w:val="24"/>
+        </w:rPr>
+        <w:t>“ mehr Minen erstellt</w:t>
+      </w:r>
+      <w:r>
+        <w:rPr>
+          <w:rFonts w:ascii="Verdana" w:hAnsi="Verdana" w:cs="Arial"/>
+          <w:color w:val="FF0000"/>
+          <w:sz w:val="24"/>
+          <w:szCs w:val="24"/>
+        </w:rPr>
+        <w:t xml:space="preserve"> und der Streuradius erniedrigt</w:t>
+      </w:r>
+      <w:r>
+        <w:rPr>
+          <w:rFonts w:ascii="Verdana" w:hAnsi="Verdana" w:cs="Arial"/>
+          <w:color w:val="FF0000"/>
+          <w:sz w:val="24"/>
+          <w:szCs w:val="24"/>
+        </w:rPr>
+        <w:t xml:space="preserve"> und bei „</w:t>
       </w:r>
       <w:proofErr w:type="spellStart"/>
       <w:r>
         <w:rPr>
           <w:rFonts w:ascii="Verdana" w:hAnsi="Verdana" w:cs="Arial"/>
-          <w:sz w:val="24"/>
-          <w:szCs w:val="24"/>
-        </w:rPr>
-        <w:t>Minesweeper</w:t>
+          <w:color w:val="FF0000"/>
+          <w:sz w:val="24"/>
+          <w:szCs w:val="24"/>
+        </w:rPr>
+        <w:t>Spaceslider</w:t>
       </w:r>
       <w:proofErr w:type="spellEnd"/>
       <w:r>
         <w:rPr>
           <w:rFonts w:ascii="Verdana" w:hAnsi="Verdana" w:cs="Arial"/>
-          <w:sz w:val="24"/>
-          <w:szCs w:val="24"/>
-        </w:rPr>
-        <w:t>“ mehr Minen erstellt</w:t>
-      </w:r>
-      <w:r>
-        <w:rPr>
-          <w:rFonts w:ascii="Verdana" w:hAnsi="Verdana" w:cs="Arial"/>
-          <w:sz w:val="24"/>
-          <w:szCs w:val="24"/>
-        </w:rPr>
-        <w:t xml:space="preserve"> und der Streuradius erniedrigt</w:t>
-      </w:r>
-      <w:r>
-        <w:rPr>
-          <w:rFonts w:ascii="Verdana" w:hAnsi="Verdana" w:cs="Arial"/>
-          <w:sz w:val="24"/>
-          <w:szCs w:val="24"/>
-        </w:rPr>
-        <w:t xml:space="preserve"> und bei „</w:t>
-      </w:r>
-      <w:proofErr w:type="spellStart"/>
-      <w:r>
-        <w:rPr>
-          <w:rFonts w:ascii="Verdana" w:hAnsi="Verdana" w:cs="Arial"/>
-          <w:sz w:val="24"/>
-          <w:szCs w:val="24"/>
-        </w:rPr>
-        <w:t>Spaceslider</w:t>
-      </w:r>
-      <w:proofErr w:type="spellEnd"/>
-      <w:r>
-        <w:rPr>
-          <w:rFonts w:ascii="Verdana" w:hAnsi="Verdana" w:cs="Arial"/>
+          <w:color w:val="FF0000"/>
           <w:sz w:val="24"/>
           <w:szCs w:val="24"/>
         </w:rPr>
@@ -3787,7 +4412,44 @@
           <w:szCs w:val="24"/>
         </w:rPr>
         <w:tab/>
-        <w:t>7.1 Starten der App</w:t>
+      </w:r>
+      <w:r>
+        <w:rPr>
+          <w:rFonts w:ascii="Verdana" w:hAnsi="Verdana" w:cs="Verdana"/>
+          <w:b/>
+          <w:sz w:val="24"/>
+          <w:szCs w:val="24"/>
+        </w:rPr>
+        <w:t>(</w:t>
+      </w:r>
+      <w:r>
+        <w:rPr>
+          <w:rFonts w:ascii="Verdana" w:hAnsi="Verdana" w:cs="Verdana"/>
+          <w:b/>
+          <w:sz w:val="24"/>
+          <w:szCs w:val="24"/>
+        </w:rPr>
+        <w:t xml:space="preserve">7.1 Starten der </w:t>
+      </w:r>
+      <w:proofErr w:type="spellStart"/>
+      <w:r>
+        <w:rPr>
+          <w:rFonts w:ascii="Verdana" w:hAnsi="Verdana" w:cs="Verdana"/>
+          <w:b/>
+          <w:sz w:val="24"/>
+          <w:szCs w:val="24"/>
+        </w:rPr>
+        <w:t>App</w:t>
+      </w:r>
+      <w:proofErr w:type="spellEnd"/>
+      <w:r>
+        <w:rPr>
+          <w:rFonts w:ascii="Verdana" w:hAnsi="Verdana" w:cs="Verdana"/>
+          <w:b/>
+          <w:sz w:val="24"/>
+          <w:szCs w:val="24"/>
+        </w:rPr>
+        <w:t>)</w:t>
       </w:r>
     </w:p>
     <w:p>
@@ -3874,12 +4536,20 @@
         <w:rPr>
           <w:rFonts w:ascii="Arial" w:hAnsi="Arial" w:cs="Arial"/>
         </w:rPr>
-        <w:t xml:space="preserve">Die Benutzeroberfläche des Sudokus soll so gestaltet sein, dass alle Funktionen ohne Schwierigkeiten per </w:t>
+        <w:t>Die Benutzeroberfläche des Sudokus soll so gestaltet sein, dass alle Funktionen ohne Schwierigkeiten per</w:t>
+      </w:r>
+      <w:r>
+        <w:rPr>
+          <w:rFonts w:ascii="Arial" w:hAnsi="Arial" w:cs="Arial"/>
+          <w:color w:val="FF0000"/>
+        </w:rPr>
+        <w:t xml:space="preserve"> </w:t>
       </w:r>
       <w:proofErr w:type="spellStart"/>
       <w:r>
         <w:rPr>
           <w:rFonts w:ascii="Arial" w:hAnsi="Arial" w:cs="Arial"/>
+          <w:color w:val="FF0000"/>
         </w:rPr>
         <w:t>Touchsensor</w:t>
       </w:r>
@@ -3888,12 +4558,168 @@
         <w:rPr>
           <w:rFonts w:ascii="Arial" w:hAnsi="Arial" w:cs="Arial"/>
         </w:rPr>
-        <w:t xml:space="preserve"> bedient werden können. Nachfolgend ist ein Entwurf der Benutzeroberfläche bei Start eines neuen Spieles dargestellt. Das Plus links im Bild soll zur schnellen Erstellung eines neuen Spieles dienen. Das Kreuz daneben soll die Funktion zum Löschen aller gemachten Eingaben übernehmen. Neben diesem Symbol befindet sich das Icon, welches genutzt werden soll um in das Menü des Sudoku zu gelangen. Außerdem soll neben diesem die Zeit fortlaufend in Echtzeit dargestellt werden, damit der Anwender seinen aktuellen „</w:t>
+        <w:t xml:space="preserve"> bedient werden können. Nachfolgend ist ein Entwurf der Benutzeroberfläche bei Start eines neuen Spieles dargestellt. Das Plus links</w:t>
+      </w:r>
+      <w:r>
+        <w:rPr>
+          <w:rFonts w:ascii="Arial" w:hAnsi="Arial" w:cs="Arial"/>
+        </w:rPr>
+        <w:t xml:space="preserve"> unten</w:t>
+      </w:r>
+      <w:r>
+        <w:rPr>
+          <w:rFonts w:ascii="Arial" w:hAnsi="Arial" w:cs="Arial"/>
+        </w:rPr>
+        <w:t xml:space="preserve"> im Bild soll zur schnellen Erstellung eines neuen Spieles dienen</w:t>
+      </w:r>
+      <w:proofErr w:type="gramStart"/>
+      <w:r>
+        <w:rPr>
+          <w:rFonts w:ascii="Arial" w:hAnsi="Arial" w:cs="Arial"/>
+        </w:rPr>
+        <w:t>.</w:t>
+      </w:r>
+      <w:r>
+        <w:rPr>
+          <w:rFonts w:ascii="Arial" w:hAnsi="Arial" w:cs="Arial"/>
+        </w:rPr>
+        <w:t>(</w:t>
+      </w:r>
+      <w:proofErr w:type="gramEnd"/>
+      <w:r>
+        <w:rPr>
+          <w:rFonts w:ascii="Arial" w:hAnsi="Arial" w:cs="Arial"/>
+          <w:color w:val="FF0000"/>
+        </w:rPr>
+        <w:t>Spiel Speichern?)</w:t>
+      </w:r>
+      <w:r>
+        <w:rPr>
+          <w:rFonts w:ascii="Arial" w:hAnsi="Arial" w:cs="Arial"/>
+        </w:rPr>
+        <w:t xml:space="preserve"> Das Kreuz daneben soll die Funktion zum Löschen aller </w:t>
+      </w:r>
+      <w:r>
+        <w:rPr>
+          <w:rFonts w:ascii="Arial" w:hAnsi="Arial" w:cs="Arial"/>
+        </w:rPr>
+        <w:t xml:space="preserve">bisher </w:t>
+      </w:r>
+      <w:r>
+        <w:rPr>
+          <w:rFonts w:ascii="Arial" w:hAnsi="Arial" w:cs="Arial"/>
+        </w:rPr>
+        <w:t>gemachten Eingaben übernehmen. Neben diesem Symbol befindet sich das</w:t>
+      </w:r>
+      <w:r>
+        <w:rPr>
+          <w:rFonts w:ascii="Arial" w:hAnsi="Arial" w:cs="Arial"/>
+        </w:rPr>
+        <w:t xml:space="preserve"> </w:t>
+      </w:r>
+      <w:r>
+        <w:rPr>
+          <w:rFonts w:ascii="Arial" w:hAnsi="Arial" w:cs="Arial"/>
+          <w:color w:val="FF0000"/>
+        </w:rPr>
+        <w:t>Menü</w:t>
+      </w:r>
+      <w:r>
+        <w:rPr>
+          <w:rFonts w:ascii="Arial" w:hAnsi="Arial" w:cs="Arial"/>
+          <w:color w:val="FF0000"/>
+        </w:rPr>
+        <w:t xml:space="preserve"> Icon</w:t>
+      </w:r>
+      <w:r>
+        <w:rPr>
+          <w:rFonts w:ascii="Arial" w:hAnsi="Arial" w:cs="Arial"/>
+        </w:rPr>
+        <w:t xml:space="preserve">, welches </w:t>
+      </w:r>
+      <w:r>
+        <w:rPr>
+          <w:rFonts w:ascii="Arial" w:hAnsi="Arial" w:cs="Arial"/>
+          <w:color w:val="FF0000"/>
+        </w:rPr>
+        <w:t xml:space="preserve">sich bei </w:t>
       </w:r>
       <w:proofErr w:type="spellStart"/>
       <w:r>
         <w:rPr>
           <w:rFonts w:ascii="Arial" w:hAnsi="Arial" w:cs="Arial"/>
+          <w:color w:val="FF0000"/>
+        </w:rPr>
+        <w:t>touch</w:t>
+      </w:r>
+      <w:proofErr w:type="spellEnd"/>
+      <w:r>
+        <w:rPr>
+          <w:rFonts w:ascii="Arial" w:hAnsi="Arial" w:cs="Arial"/>
+          <w:color w:val="FF0000"/>
+        </w:rPr>
+        <w:t xml:space="preserve"> </w:t>
+      </w:r>
+      <w:proofErr w:type="spellStart"/>
+      <w:r>
+        <w:rPr>
+          <w:rFonts w:ascii="Arial" w:hAnsi="Arial" w:cs="Arial"/>
+          <w:color w:val="FF0000"/>
+        </w:rPr>
+        <w:t>öffnet</w:t>
+      </w:r>
+      <w:r>
+        <w:rPr>
+          <w:rFonts w:ascii="Arial" w:hAnsi="Arial" w:cs="Arial"/>
+          <w:color w:val="FF0000"/>
+        </w:rPr>
+        <w:t>genutzt</w:t>
+      </w:r>
+      <w:proofErr w:type="spellEnd"/>
+      <w:r>
+        <w:rPr>
+          <w:rFonts w:ascii="Arial" w:hAnsi="Arial" w:cs="Arial"/>
+          <w:color w:val="FF0000"/>
+        </w:rPr>
+        <w:t xml:space="preserve"> werden soll um in das Menü des Sudoku zu gelang</w:t>
+      </w:r>
+      <w:r>
+        <w:rPr>
+          <w:rFonts w:ascii="Arial" w:hAnsi="Arial" w:cs="Arial"/>
+        </w:rPr>
+        <w:t>en</w:t>
+      </w:r>
+      <w:r>
+        <w:rPr>
+          <w:rFonts w:ascii="Arial" w:hAnsi="Arial" w:cs="Arial"/>
+          <w:color w:val="FF0000"/>
+        </w:rPr>
+        <w:t xml:space="preserve">. Außerdem soll neben diesem die Zeit fortlaufend in </w:t>
+      </w:r>
+      <w:r>
+        <w:rPr>
+          <w:rFonts w:ascii="Arial" w:hAnsi="Arial" w:cs="Arial"/>
+          <w:color w:val="FF0000"/>
+        </w:rPr>
+        <w:t>Spiel</w:t>
+      </w:r>
+      <w:r>
+        <w:rPr>
+          <w:rFonts w:ascii="Arial" w:hAnsi="Arial" w:cs="Arial"/>
+          <w:color w:val="FF0000"/>
+        </w:rPr>
+        <w:t>zeit dargestellt werden, damit der Anwender</w:t>
+      </w:r>
+      <w:r>
+        <w:rPr>
+          <w:rFonts w:ascii="Arial" w:hAnsi="Arial" w:cs="Arial"/>
+        </w:rPr>
+        <w:t xml:space="preserve"> seinen aktuellen „</w:t>
+      </w:r>
+      <w:proofErr w:type="spellStart"/>
+      <w:r>
+        <w:rPr>
+          <w:rFonts w:ascii="Arial" w:hAnsi="Arial" w:cs="Arial"/>
         </w:rPr>
         <w:t>Highscore</w:t>
       </w:r>
@@ -3903,6 +4729,42 @@
           <w:rFonts w:ascii="Arial" w:hAnsi="Arial" w:cs="Arial"/>
         </w:rPr>
         <w:t>“ sieht.</w:t>
+      </w:r>
+    </w:p>
+    <w:p>
+      <w:pPr>
+        <w:pStyle w:val="Listenabsatz"/>
+        <w:numPr>
+          <w:ilvl w:val="0"/>
+          <w:numId w:val="12"/>
+        </w:numPr>
+        <w:rPr>
+          <w:rFonts w:ascii="Arial" w:hAnsi="Arial" w:cs="Arial"/>
+          <w:color w:val="FF0000"/>
+        </w:rPr>
+      </w:pPr>
+      <w:r>
+        <w:rPr>
+          <w:rFonts w:ascii="Arial" w:hAnsi="Arial" w:cs="Arial"/>
+          <w:color w:val="FF0000"/>
+        </w:rPr>
+        <w:t xml:space="preserve">Start des Spiels -&gt; </w:t>
+      </w:r>
+      <w:proofErr w:type="spellStart"/>
+      <w:r>
+        <w:rPr>
+          <w:rFonts w:ascii="Arial" w:hAnsi="Arial" w:cs="Arial"/>
+          <w:color w:val="FF0000"/>
+        </w:rPr>
+        <w:t>LaDEN</w:t>
+      </w:r>
+      <w:proofErr w:type="spellEnd"/>
+      <w:r>
+        <w:rPr>
+          <w:rFonts w:ascii="Arial" w:hAnsi="Arial" w:cs="Arial"/>
+          <w:color w:val="FF0000"/>
+        </w:rPr>
+        <w:t xml:space="preserve"> BZW: NEU</w:t>
       </w:r>
     </w:p>
     <w:p>
@@ -3922,7 +4784,7 @@
         </w:rPr>
         <w:lastRenderedPageBreak/>
         <w:drawing>
-          <wp:inline distT="0" distB="0" distL="0" distR="0" wp14:anchorId="5CE5FE38" wp14:editId="7E5682AE">
+          <wp:inline distT="0" distB="0" distL="0" distR="0">
             <wp:extent cx="5760720" cy="5193030"/>
             <wp:effectExtent l="0" t="0" r="0" b="0"/>
             <wp:docPr id="2" name="Grafik 2"/>
@@ -3937,10 +4799,10 @@
                     <pic:cNvPicPr/>
                   </pic:nvPicPr>
                   <pic:blipFill>
-                    <a:blip r:embed="rId5">
+                    <a:blip r:embed="rId5" cstate="print">
                       <a:extLst>
                         <a:ext uri="{28A0092B-C50C-407E-A947-70E740481C1C}">
-                          <a14:useLocalDpi xmlns:a14="http://schemas.microsoft.com/office/drawing/2010/main" val="0"/>
+                          <a14:useLocalDpi xmlns="" xmlns:wpc="http://schemas.microsoft.com/office/word/2010/wordprocessingCanvas" xmlns:mc="http://schemas.openxmlformats.org/markup-compatibility/2006" xmlns:o="urn:schemas-microsoft-com:office:office" xmlns:v="urn:schemas-microsoft-com:vml" xmlns:wp14="http://schemas.microsoft.com/office/word/2010/wordprocessingDrawing" xmlns:w10="urn:schemas-microsoft-com:office:word" xmlns:w="http://schemas.openxmlformats.org/wordprocessingml/2006/main" xmlns:w14="http://schemas.microsoft.com/office/word/2010/wordml" xmlns:w15="http://schemas.microsoft.com/office/word/2012/wordml" xmlns:wpg="http://schemas.microsoft.com/office/word/2010/wordprocessingGroup" xmlns:wpi="http://schemas.microsoft.com/office/word/2010/wordprocessingInk" xmlns:wps="http://schemas.microsoft.com/office/word/2010/wordprocessingShape" xmlns:a14="http://schemas.microsoft.com/office/drawing/2010/main" val="0"/>
                         </a:ext>
                       </a:extLst>
                     </a:blip>
@@ -3974,7 +4836,75 @@
         <w:rPr>
           <w:rFonts w:ascii="Arial" w:hAnsi="Arial" w:cs="Arial"/>
         </w:rPr>
-        <w:t>Die folgende Abbildung soll die schemenhafte Darstellung einer Eingabe widerspiegeln. Diese soll, wie in den Produktfunktionen beschrieben, über die in Android implementierte Tastatur des Gerätes verwirklicht werden. Beim Anwählen eines Feldes zur Eingabe soll sie erscheinen und nach der Eingabe für eine bessere Übersicht wieder verschwinden.</w:t>
+        <w:t xml:space="preserve">Die folgende Abbildung soll die </w:t>
+      </w:r>
+      <w:r>
+        <w:rPr>
+          <w:rFonts w:ascii="Arial" w:hAnsi="Arial" w:cs="Arial"/>
+          <w:color w:val="FF0000"/>
+        </w:rPr>
+        <w:t>schemenhafte Darstellung</w:t>
+      </w:r>
+      <w:r>
+        <w:rPr>
+          <w:rFonts w:ascii="Arial" w:hAnsi="Arial" w:cs="Arial"/>
+          <w:color w:val="FF0000"/>
+        </w:rPr>
+        <w:t>(Schematische)</w:t>
+      </w:r>
+      <w:r>
+        <w:rPr>
+          <w:rFonts w:ascii="Arial" w:hAnsi="Arial" w:cs="Arial"/>
+        </w:rPr>
+        <w:t xml:space="preserve"> einer Eingabe widerspiegeln. Diese soll</w:t>
+      </w:r>
+      <w:r>
+        <w:rPr>
+          <w:rFonts w:ascii="Arial" w:hAnsi="Arial" w:cs="Arial"/>
+          <w:color w:val="FF0000"/>
+        </w:rPr>
+        <w:t>, wie in den Produktfunktionen beschrieben,</w:t>
+      </w:r>
+      <w:r>
+        <w:rPr>
+          <w:rFonts w:ascii="Arial" w:hAnsi="Arial" w:cs="Arial"/>
+        </w:rPr>
+        <w:t xml:space="preserve"> über die in Android implementierte Tastatur des Gerätes verwirklicht werden. </w:t>
+      </w:r>
+      <w:r>
+        <w:rPr>
+          <w:rFonts w:ascii="Arial" w:hAnsi="Arial" w:cs="Arial"/>
+          <w:color w:val="FF0000"/>
+        </w:rPr>
+        <w:t>Beim Anwählen eines Feldes zur Eingabe soll sie erscheinen und nach der Eingabe</w:t>
+      </w:r>
+      <w:r>
+        <w:rPr>
+          <w:rFonts w:ascii="Arial" w:hAnsi="Arial" w:cs="Arial"/>
+          <w:color w:val="FF0000"/>
+        </w:rPr>
+        <w:t>,</w:t>
+      </w:r>
+      <w:r>
+        <w:rPr>
+          <w:rFonts w:ascii="Arial" w:hAnsi="Arial" w:cs="Arial"/>
+          <w:color w:val="FF0000"/>
+        </w:rPr>
+        <w:t xml:space="preserve"> für eine bessere Übersicht</w:t>
+      </w:r>
+      <w:r>
+        <w:rPr>
+          <w:rFonts w:ascii="Arial" w:hAnsi="Arial" w:cs="Arial"/>
+          <w:color w:val="FF0000"/>
+        </w:rPr>
+        <w:t>,</w:t>
+      </w:r>
+      <w:r>
+        <w:rPr>
+          <w:rFonts w:ascii="Arial" w:hAnsi="Arial" w:cs="Arial"/>
+          <w:color w:val="FF0000"/>
+        </w:rPr>
+        <w:t xml:space="preserve"> wieder verschwinden.</w:t>
       </w:r>
     </w:p>
     <w:p>
@@ -4018,7 +4948,7 @@
         </w:rPr>
         <w:lastRenderedPageBreak/>
         <w:drawing>
-          <wp:inline distT="0" distB="0" distL="0" distR="0" wp14:anchorId="57E05355" wp14:editId="53E9C31D">
+          <wp:inline distT="0" distB="0" distL="0" distR="0">
             <wp:extent cx="5760720" cy="5193030"/>
             <wp:effectExtent l="0" t="0" r="0" b="0"/>
             <wp:docPr id="3" name="Grafik 3"/>
@@ -4033,10 +4963,10 @@
                     <pic:cNvPicPr/>
                   </pic:nvPicPr>
                   <pic:blipFill>
-                    <a:blip r:embed="rId6">
+                    <a:blip r:embed="rId6" cstate="print">
                       <a:extLst>
                         <a:ext uri="{28A0092B-C50C-407E-A947-70E740481C1C}">
-                          <a14:useLocalDpi xmlns:a14="http://schemas.microsoft.com/office/drawing/2010/main" val="0"/>
+                          <a14:useLocalDpi xmlns="" xmlns:wpc="http://schemas.microsoft.com/office/word/2010/wordprocessingCanvas" xmlns:mc="http://schemas.openxmlformats.org/markup-compatibility/2006" xmlns:o="urn:schemas-microsoft-com:office:office" xmlns:v="urn:schemas-microsoft-com:vml" xmlns:wp14="http://schemas.microsoft.com/office/word/2010/wordprocessingDrawing" xmlns:w10="urn:schemas-microsoft-com:office:word" xmlns:w="http://schemas.openxmlformats.org/wordprocessingml/2006/main" xmlns:w14="http://schemas.microsoft.com/office/word/2010/wordml" xmlns:w15="http://schemas.microsoft.com/office/word/2012/wordml" xmlns:wpg="http://schemas.microsoft.com/office/word/2010/wordprocessingGroup" xmlns:wpi="http://schemas.microsoft.com/office/word/2010/wordprocessingInk" xmlns:wps="http://schemas.microsoft.com/office/word/2010/wordprocessingShape" xmlns:a14="http://schemas.microsoft.com/office/drawing/2010/main" val="0"/>
                         </a:ext>
                       </a:extLst>
                     </a:blip>
@@ -4064,18 +4994,27 @@
       <w:pPr>
         <w:rPr>
           <w:rFonts w:ascii="Arial" w:hAnsi="Arial" w:cs="Arial"/>
-        </w:rPr>
-      </w:pPr>
-      <w:r>
-        <w:rPr>
-          <w:rFonts w:ascii="Arial" w:hAnsi="Arial" w:cs="Arial"/>
-        </w:rPr>
-        <w:t>Wird der Menüknopf auf der rechten unteren Hälfte des Bildschirmes betätigt, soll ein Menü aufklappen, welches ähnlich wie in dieser Abbildung dargestellt sein soll. Dieses enthält die Funktionen „Neues Spiel“, „Laden“, „Speichern“ und „</w:t>
+          <w:color w:val="FF0000"/>
+        </w:rPr>
+      </w:pPr>
+      <w:r>
+        <w:rPr>
+          <w:rFonts w:ascii="Arial" w:hAnsi="Arial" w:cs="Arial"/>
+        </w:rPr>
+        <w:t xml:space="preserve">Wird der Menüknopf auf der rechten unteren Hälfte des Bildschirmes betätigt, soll ein Menü aufklappen, welches ähnlich wie in dieser Abbildung dargestellt sein soll. Dieses enthält die Funktionen „Neues Spiel“, „Laden“, „Speichern“ </w:t>
+      </w:r>
+      <w:r>
+        <w:rPr>
+          <w:rFonts w:ascii="Arial" w:hAnsi="Arial" w:cs="Arial"/>
+          <w:color w:val="FF0000"/>
+        </w:rPr>
+        <w:t>und „</w:t>
       </w:r>
       <w:proofErr w:type="spellStart"/>
       <w:r>
         <w:rPr>
           <w:rFonts w:ascii="Arial" w:hAnsi="Arial" w:cs="Arial"/>
+          <w:color w:val="FF0000"/>
         </w:rPr>
         <w:t>Highscore</w:t>
       </w:r>
@@ -4083,8 +5022,22 @@
       <w:r>
         <w:rPr>
           <w:rFonts w:ascii="Arial" w:hAnsi="Arial" w:cs="Arial"/>
-        </w:rPr>
-        <w:t xml:space="preserve">“. Die Funktion der Knöpfe ist unter Produktfunktionen näher erläutert. </w:t>
+          <w:color w:val="FF0000"/>
+        </w:rPr>
+        <w:t>“.</w:t>
+      </w:r>
+      <w:r>
+        <w:rPr>
+          <w:rFonts w:ascii="Arial" w:hAnsi="Arial" w:cs="Arial"/>
+        </w:rPr>
+        <w:t xml:space="preserve"> </w:t>
+      </w:r>
+      <w:r>
+        <w:rPr>
+          <w:rFonts w:ascii="Arial" w:hAnsi="Arial" w:cs="Arial"/>
+          <w:color w:val="FF0000"/>
+        </w:rPr>
+        <w:t xml:space="preserve">Die Funktion der Knöpfe ist unter Produktfunktionen näher erläutert. </w:t>
       </w:r>
     </w:p>
     <w:p>
@@ -4101,7 +5054,7 @@
         </w:rPr>
         <w:lastRenderedPageBreak/>
         <w:drawing>
-          <wp:inline distT="0" distB="0" distL="0" distR="0" wp14:anchorId="49EF0434" wp14:editId="71812278">
+          <wp:inline distT="0" distB="0" distL="0" distR="0">
             <wp:extent cx="5760720" cy="5193030"/>
             <wp:effectExtent l="0" t="0" r="0" b="0"/>
             <wp:docPr id="4" name="Grafik 4"/>
@@ -4116,10 +5069,10 @@
                     <pic:cNvPicPr/>
                   </pic:nvPicPr>
                   <pic:blipFill>
-                    <a:blip r:embed="rId7">
+                    <a:blip r:embed="rId7" cstate="print">
                       <a:extLst>
                         <a:ext uri="{28A0092B-C50C-407E-A947-70E740481C1C}">
-                          <a14:useLocalDpi xmlns:a14="http://schemas.microsoft.com/office/drawing/2010/main" val="0"/>
+                          <a14:useLocalDpi xmlns="" xmlns:wpc="http://schemas.microsoft.com/office/word/2010/wordprocessingCanvas" xmlns:mc="http://schemas.openxmlformats.org/markup-compatibility/2006" xmlns:o="urn:schemas-microsoft-com:office:office" xmlns:v="urn:schemas-microsoft-com:vml" xmlns:wp14="http://schemas.microsoft.com/office/word/2010/wordprocessingDrawing" xmlns:w10="urn:schemas-microsoft-com:office:word" xmlns:w="http://schemas.openxmlformats.org/wordprocessingml/2006/main" xmlns:w14="http://schemas.microsoft.com/office/word/2010/wordml" xmlns:w15="http://schemas.microsoft.com/office/word/2012/wordml" xmlns:wpg="http://schemas.microsoft.com/office/word/2010/wordprocessingGroup" xmlns:wpi="http://schemas.microsoft.com/office/word/2010/wordprocessingInk" xmlns:wps="http://schemas.microsoft.com/office/word/2010/wordprocessingShape" xmlns:a14="http://schemas.microsoft.com/office/drawing/2010/main" val="0"/>
                         </a:ext>
                       </a:extLst>
                     </a:blip>
@@ -4307,24 +5260,27 @@
         <w:rPr>
           <w:rFonts w:ascii="Verdana" w:hAnsi="Verdana" w:cs="Arial"/>
           <w:b/>
-          <w:sz w:val="24"/>
-          <w:szCs w:val="24"/>
-        </w:rPr>
-      </w:pPr>
-    </w:p>
-    <w:p>
-      <w:pPr>
-        <w:rPr>
-          <w:rFonts w:ascii="Verdana" w:hAnsi="Verdana" w:cs="Arial"/>
-          <w:b/>
-          <w:sz w:val="24"/>
-          <w:szCs w:val="24"/>
-        </w:rPr>
-      </w:pPr>
-      <w:r>
-        <w:rPr>
-          <w:rFonts w:ascii="Verdana" w:hAnsi="Verdana" w:cs="Arial"/>
-          <w:b/>
+          <w:color w:val="FF0000"/>
+          <w:sz w:val="24"/>
+          <w:szCs w:val="24"/>
+        </w:rPr>
+      </w:pPr>
+    </w:p>
+    <w:p>
+      <w:pPr>
+        <w:rPr>
+          <w:rFonts w:ascii="Verdana" w:hAnsi="Verdana" w:cs="Arial"/>
+          <w:b/>
+          <w:color w:val="FF0000"/>
+          <w:sz w:val="24"/>
+          <w:szCs w:val="24"/>
+        </w:rPr>
+      </w:pPr>
+      <w:r>
+        <w:rPr>
+          <w:rFonts w:ascii="Verdana" w:hAnsi="Verdana" w:cs="Arial"/>
+          <w:b/>
+          <w:color w:val="FF0000"/>
           <w:sz w:val="24"/>
           <w:szCs w:val="24"/>
         </w:rPr>
@@ -4335,13 +5291,15 @@
       <w:pPr>
         <w:rPr>
           <w:rFonts w:ascii="Verdana" w:hAnsi="Verdana" w:cs="Arial"/>
-          <w:sz w:val="24"/>
-          <w:szCs w:val="24"/>
-        </w:rPr>
-      </w:pPr>
-      <w:r>
-        <w:rPr>
-          <w:rFonts w:ascii="Verdana" w:hAnsi="Verdana" w:cs="Arial"/>
+          <w:color w:val="FF0000"/>
+          <w:sz w:val="24"/>
+          <w:szCs w:val="24"/>
+        </w:rPr>
+      </w:pPr>
+      <w:r>
+        <w:rPr>
+          <w:rFonts w:ascii="Verdana" w:hAnsi="Verdana" w:cs="Arial"/>
+          <w:color w:val="FF0000"/>
           <w:sz w:val="24"/>
           <w:szCs w:val="24"/>
         </w:rPr>
@@ -4350,14 +5308,34 @@
       <w:r>
         <w:rPr>
           <w:rFonts w:ascii="Verdana" w:hAnsi="Verdana" w:cs="Arial"/>
-          <w:sz w:val="24"/>
-          <w:szCs w:val="24"/>
-        </w:rPr>
-        <w:t>den von jedem Nutzer mit jedem Android-Gerät mit einer Version ab 4.1 installiert</w:t>
-      </w:r>
-      <w:r>
-        <w:rPr>
-          <w:rFonts w:ascii="Verdana" w:hAnsi="Verdana" w:cs="Arial"/>
+          <w:color w:val="FF0000"/>
+          <w:sz w:val="24"/>
+          <w:szCs w:val="24"/>
+        </w:rPr>
+        <w:t xml:space="preserve">den von jedem Nutzer mit jedem Android-Gerät </w:t>
+      </w:r>
+      <w:r>
+        <w:rPr>
+          <w:rFonts w:ascii="Verdana" w:hAnsi="Verdana" w:cs="Arial"/>
+          <w:color w:val="FF0000"/>
+          <w:sz w:val="24"/>
+          <w:szCs w:val="24"/>
+        </w:rPr>
+        <w:t>mit einer Version ab 4.0</w:t>
+      </w:r>
+      <w:r>
+        <w:rPr>
+          <w:rFonts w:ascii="Verdana" w:hAnsi="Verdana" w:cs="Arial"/>
+          <w:color w:val="FF0000"/>
+          <w:sz w:val="24"/>
+          <w:szCs w:val="24"/>
+        </w:rPr>
+        <w:t xml:space="preserve"> installiert</w:t>
+      </w:r>
+      <w:r>
+        <w:rPr>
+          <w:rFonts w:ascii="Verdana" w:hAnsi="Verdana" w:cs="Arial"/>
+          <w:color w:val="FF0000"/>
           <w:sz w:val="24"/>
           <w:szCs w:val="24"/>
         </w:rPr>
@@ -4585,24 +5563,27 @@
       <w:pPr>
         <w:rPr>
           <w:rFonts w:ascii="Verdana" w:hAnsi="Verdana" w:cs="Arial"/>
-          <w:sz w:val="24"/>
-          <w:szCs w:val="24"/>
-        </w:rPr>
-      </w:pPr>
-    </w:p>
-    <w:p>
-      <w:pPr>
-        <w:rPr>
-          <w:rFonts w:ascii="Verdana" w:hAnsi="Verdana" w:cs="Arial"/>
-          <w:b/>
-          <w:sz w:val="24"/>
-          <w:szCs w:val="24"/>
-        </w:rPr>
-      </w:pPr>
-      <w:r>
-        <w:rPr>
-          <w:rFonts w:ascii="Verdana" w:hAnsi="Verdana" w:cs="Arial"/>
-          <w:b/>
+          <w:color w:val="FF0000"/>
+          <w:sz w:val="24"/>
+          <w:szCs w:val="24"/>
+        </w:rPr>
+      </w:pPr>
+    </w:p>
+    <w:p>
+      <w:pPr>
+        <w:rPr>
+          <w:rFonts w:ascii="Verdana" w:hAnsi="Verdana" w:cs="Arial"/>
+          <w:b/>
+          <w:color w:val="FF0000"/>
+          <w:sz w:val="24"/>
+          <w:szCs w:val="24"/>
+        </w:rPr>
+      </w:pPr>
+      <w:r>
+        <w:rPr>
+          <w:rFonts w:ascii="Verdana" w:hAnsi="Verdana" w:cs="Arial"/>
+          <w:b/>
+          <w:color w:val="FF0000"/>
           <w:sz w:val="24"/>
           <w:szCs w:val="24"/>
         </w:rPr>
@@ -4612,6 +5593,7 @@
         <w:rPr>
           <w:rFonts w:ascii="Verdana" w:hAnsi="Verdana" w:cs="Arial"/>
           <w:b/>
+          <w:color w:val="FF0000"/>
           <w:sz w:val="24"/>
           <w:szCs w:val="24"/>
         </w:rPr>
@@ -4621,6 +5603,7 @@
         <w:rPr>
           <w:rFonts w:ascii="Verdana" w:hAnsi="Verdana" w:cs="Arial"/>
           <w:b/>
+          <w:color w:val="FF0000"/>
           <w:sz w:val="24"/>
           <w:szCs w:val="24"/>
         </w:rPr>
@@ -4638,10 +5621,19 @@
       <w:r>
         <w:rPr>
           <w:rFonts w:ascii="Verdana" w:hAnsi="Verdana" w:cs="Arial"/>
-          <w:sz w:val="24"/>
-          <w:szCs w:val="24"/>
-        </w:rPr>
-        <w:t>Es kann ein gespeicherter Spielstand ausgewählt und geladen werden.</w:t>
+          <w:color w:val="FF0000"/>
+          <w:sz w:val="24"/>
+          <w:szCs w:val="24"/>
+        </w:rPr>
+        <w:t>Es kann ein gespeicherter Spielstand ausgewählt und</w:t>
+      </w:r>
+      <w:r>
+        <w:rPr>
+          <w:rFonts w:ascii="Verdana" w:hAnsi="Verdana" w:cs="Arial"/>
+          <w:sz w:val="24"/>
+          <w:szCs w:val="24"/>
+        </w:rPr>
+        <w:t xml:space="preserve"> geladen werden.</w:t>
       </w:r>
     </w:p>
     <w:p>
@@ -4703,14 +5695,16 @@
         <w:rPr>
           <w:rFonts w:ascii="Verdana" w:hAnsi="Verdana" w:cs="Arial"/>
           <w:b/>
-          <w:sz w:val="24"/>
-          <w:szCs w:val="24"/>
-        </w:rPr>
-      </w:pPr>
-      <w:r>
-        <w:rPr>
-          <w:rFonts w:ascii="Verdana" w:hAnsi="Verdana" w:cs="Arial"/>
-          <w:b/>
+          <w:color w:val="FF0000"/>
+          <w:sz w:val="24"/>
+          <w:szCs w:val="24"/>
+        </w:rPr>
+      </w:pPr>
+      <w:r>
+        <w:rPr>
+          <w:rFonts w:ascii="Verdana" w:hAnsi="Verdana" w:cs="Arial"/>
+          <w:b/>
+          <w:color w:val="FF0000"/>
           <w:sz w:val="24"/>
           <w:szCs w:val="24"/>
         </w:rPr>
@@ -4720,6 +5714,7 @@
         <w:rPr>
           <w:rFonts w:ascii="Verdana" w:hAnsi="Verdana" w:cs="Arial"/>
           <w:b/>
+          <w:color w:val="FF0000"/>
           <w:sz w:val="24"/>
           <w:szCs w:val="24"/>
         </w:rPr>
@@ -4730,13 +5725,15 @@
       <w:pPr>
         <w:rPr>
           <w:rFonts w:ascii="Verdana" w:hAnsi="Verdana" w:cs="Arial"/>
-          <w:sz w:val="24"/>
-          <w:szCs w:val="24"/>
-        </w:rPr>
-      </w:pPr>
-      <w:r>
-        <w:rPr>
-          <w:rFonts w:ascii="Verdana" w:hAnsi="Verdana" w:cs="Arial"/>
+          <w:color w:val="FF0000"/>
+          <w:sz w:val="24"/>
+          <w:szCs w:val="24"/>
+        </w:rPr>
+      </w:pPr>
+      <w:r>
+        <w:rPr>
+          <w:rFonts w:ascii="Verdana" w:hAnsi="Verdana" w:cs="Arial"/>
+          <w:color w:val="FF0000"/>
           <w:sz w:val="24"/>
           <w:szCs w:val="24"/>
         </w:rPr>
@@ -4756,24 +5753,37 @@
       <w:pPr>
         <w:rPr>
           <w:rFonts w:ascii="Verdana" w:hAnsi="Verdana" w:cs="Arial"/>
-          <w:b/>
-          <w:sz w:val="24"/>
-          <w:szCs w:val="24"/>
-        </w:rPr>
-      </w:pPr>
-      <w:r>
-        <w:rPr>
-          <w:rFonts w:ascii="Verdana" w:hAnsi="Verdana" w:cs="Arial"/>
-          <w:b/>
-          <w:sz w:val="24"/>
-          <w:szCs w:val="24"/>
-        </w:rPr>
+          <w:sz w:val="24"/>
+          <w:szCs w:val="24"/>
+        </w:rPr>
+      </w:pPr>
+    </w:p>
+    <w:p>
+      <w:pPr>
+        <w:rPr>
+          <w:rFonts w:ascii="Verdana" w:hAnsi="Verdana" w:cs="Arial"/>
+          <w:b/>
+          <w:color w:val="FF0000"/>
+          <w:sz w:val="24"/>
+          <w:szCs w:val="24"/>
+        </w:rPr>
+      </w:pPr>
+      <w:r>
+        <w:rPr>
+          <w:rFonts w:ascii="Verdana" w:hAnsi="Verdana" w:cs="Arial"/>
+          <w:b/>
+          <w:color w:val="FF0000"/>
+          <w:sz w:val="24"/>
+          <w:szCs w:val="24"/>
+        </w:rPr>
+        <w:lastRenderedPageBreak/>
         <w:t>/T5</w:t>
       </w:r>
       <w:r>
         <w:rPr>
           <w:rFonts w:ascii="Verdana" w:hAnsi="Verdana" w:cs="Arial"/>
           <w:b/>
+          <w:color w:val="FF0000"/>
           <w:sz w:val="24"/>
           <w:szCs w:val="24"/>
         </w:rPr>
@@ -4784,6 +5794,7 @@
         <w:rPr>
           <w:rFonts w:ascii="Verdana" w:hAnsi="Verdana" w:cs="Arial"/>
           <w:b/>
+          <w:color w:val="FF0000"/>
           <w:sz w:val="24"/>
           <w:szCs w:val="24"/>
         </w:rPr>
@@ -4794,6 +5805,7 @@
         <w:rPr>
           <w:rFonts w:ascii="Verdana" w:hAnsi="Verdana" w:cs="Arial"/>
           <w:b/>
+          <w:color w:val="FF0000"/>
           <w:sz w:val="24"/>
           <w:szCs w:val="24"/>
         </w:rPr>
@@ -4804,23 +5816,25 @@
       <w:pPr>
         <w:rPr>
           <w:rFonts w:ascii="Verdana" w:hAnsi="Verdana" w:cs="Arial"/>
-          <w:sz w:val="24"/>
-          <w:szCs w:val="24"/>
-        </w:rPr>
-      </w:pPr>
-      <w:r>
-        <w:rPr>
-          <w:rFonts w:ascii="Verdana" w:hAnsi="Verdana" w:cs="Arial"/>
-          <w:sz w:val="24"/>
-          <w:szCs w:val="24"/>
-        </w:rPr>
-        <w:lastRenderedPageBreak/>
+          <w:color w:val="FF0000"/>
+          <w:sz w:val="24"/>
+          <w:szCs w:val="24"/>
+        </w:rPr>
+      </w:pPr>
+      <w:r>
+        <w:rPr>
+          <w:rFonts w:ascii="Verdana" w:hAnsi="Verdana" w:cs="Arial"/>
+          <w:color w:val="FF0000"/>
+          <w:sz w:val="24"/>
+          <w:szCs w:val="24"/>
+        </w:rPr>
         <w:t>Eine Bestenliste mit „</w:t>
       </w:r>
       <w:proofErr w:type="spellStart"/>
       <w:r>
         <w:rPr>
           <w:rFonts w:ascii="Verdana" w:hAnsi="Verdana" w:cs="Arial"/>
+          <w:color w:val="FF0000"/>
           <w:sz w:val="24"/>
           <w:szCs w:val="24"/>
         </w:rPr>
@@ -4830,6 +5844,7 @@
       <w:r>
         <w:rPr>
           <w:rFonts w:ascii="Verdana" w:hAnsi="Verdana" w:cs="Arial"/>
+          <w:color w:val="FF0000"/>
           <w:sz w:val="24"/>
           <w:szCs w:val="24"/>
         </w:rPr>
@@ -4861,250 +5876,268 @@
           <w:sz w:val="24"/>
           <w:szCs w:val="24"/>
         </w:rPr>
-        <w:t>/T5</w:t>
-      </w:r>
-      <w:r>
-        <w:rPr>
-          <w:rFonts w:ascii="Verdana" w:hAnsi="Verdana" w:cs="Arial"/>
-          <w:b/>
-          <w:sz w:val="24"/>
-          <w:szCs w:val="24"/>
-        </w:rPr>
-        <w:t>1</w:t>
-      </w:r>
-      <w:r>
-        <w:rPr>
-          <w:rFonts w:ascii="Verdana" w:hAnsi="Verdana" w:cs="Arial"/>
-          <w:b/>
-          <w:sz w:val="24"/>
-          <w:szCs w:val="24"/>
-        </w:rPr>
-        <w:t>0/ Einsehen von „</w:t>
+        <w:t>/T600/ Auswahlmenü</w:t>
+      </w:r>
+    </w:p>
+    <w:p>
+      <w:pPr>
+        <w:rPr>
+          <w:rFonts w:ascii="Verdana" w:hAnsi="Verdana" w:cs="Arial"/>
+          <w:sz w:val="24"/>
+          <w:szCs w:val="24"/>
+        </w:rPr>
+      </w:pPr>
+      <w:r>
+        <w:rPr>
+          <w:rFonts w:ascii="Verdana" w:hAnsi="Verdana" w:cs="Arial"/>
+          <w:sz w:val="24"/>
+          <w:szCs w:val="24"/>
+        </w:rPr>
+        <w:t xml:space="preserve">Das Startmenü, in welchem das Spiel ausgewählt werden kann, kann problemlos mit </w:t>
+      </w:r>
+      <w:r>
+        <w:rPr>
+          <w:rFonts w:ascii="Verdana" w:hAnsi="Verdana" w:cs="Arial"/>
+          <w:color w:val="FF0000"/>
+          <w:sz w:val="24"/>
+          <w:szCs w:val="24"/>
+        </w:rPr>
+        <w:t>dem „</w:t>
       </w:r>
       <w:proofErr w:type="spellStart"/>
       <w:r>
         <w:rPr>
           <w:rFonts w:ascii="Verdana" w:hAnsi="Verdana" w:cs="Arial"/>
-          <w:b/>
-          <w:sz w:val="24"/>
-          <w:szCs w:val="24"/>
-        </w:rPr>
-        <w:t>Highscores</w:t>
+          <w:color w:val="FF0000"/>
+          <w:sz w:val="24"/>
+          <w:szCs w:val="24"/>
+        </w:rPr>
+        <w:t>Touchsensor</w:t>
       </w:r>
       <w:proofErr w:type="spellEnd"/>
       <w:r>
         <w:rPr>
           <w:rFonts w:ascii="Verdana" w:hAnsi="Verdana" w:cs="Arial"/>
-          <w:b/>
+          <w:color w:val="FF0000"/>
+          <w:sz w:val="24"/>
+          <w:szCs w:val="24"/>
+        </w:rPr>
+        <w:t xml:space="preserve">“ </w:t>
+      </w:r>
+      <w:r>
+        <w:rPr>
+          <w:rFonts w:ascii="Verdana" w:hAnsi="Verdana" w:cs="Arial"/>
+          <w:sz w:val="24"/>
+          <w:szCs w:val="24"/>
+        </w:rPr>
+        <w:t>des jeweiligen Gerätes bedient werden.</w:t>
+      </w:r>
+    </w:p>
+    <w:p>
+      <w:pPr>
+        <w:rPr>
+          <w:rFonts w:ascii="Verdana" w:hAnsi="Verdana" w:cs="Arial"/>
+          <w:sz w:val="24"/>
+          <w:szCs w:val="24"/>
+        </w:rPr>
+      </w:pPr>
+    </w:p>
+    <w:p>
+      <w:pPr>
+        <w:rPr>
+          <w:rFonts w:ascii="Verdana" w:hAnsi="Verdana" w:cs="Arial"/>
+          <w:b/>
+          <w:sz w:val="24"/>
+          <w:szCs w:val="24"/>
+        </w:rPr>
+      </w:pPr>
+      <w:r>
+        <w:rPr>
+          <w:rFonts w:ascii="Verdana" w:hAnsi="Verdana" w:cs="Arial"/>
+          <w:b/>
+          <w:sz w:val="24"/>
+          <w:szCs w:val="24"/>
+        </w:rPr>
+        <w:t>/T61</w:t>
+      </w:r>
+      <w:r>
+        <w:rPr>
+          <w:rFonts w:ascii="Verdana" w:hAnsi="Verdana" w:cs="Arial"/>
+          <w:b/>
+          <w:sz w:val="24"/>
+          <w:szCs w:val="24"/>
+        </w:rPr>
+        <w:t xml:space="preserve">0/ </w:t>
+      </w:r>
+      <w:r>
+        <w:rPr>
+          <w:rFonts w:ascii="Verdana" w:hAnsi="Verdana" w:cs="Arial"/>
+          <w:b/>
+          <w:sz w:val="24"/>
+          <w:szCs w:val="24"/>
+        </w:rPr>
+        <w:t>Menü innerhalb eines Spieles</w:t>
+      </w:r>
+    </w:p>
+    <w:p>
+      <w:pPr>
+        <w:rPr>
+          <w:rFonts w:ascii="Verdana" w:hAnsi="Verdana" w:cs="Arial"/>
+          <w:sz w:val="24"/>
+          <w:szCs w:val="24"/>
+        </w:rPr>
+      </w:pPr>
+      <w:r>
+        <w:rPr>
+          <w:rFonts w:ascii="Verdana" w:hAnsi="Verdana" w:cs="Arial"/>
+          <w:sz w:val="24"/>
+          <w:szCs w:val="24"/>
+        </w:rPr>
+        <w:t xml:space="preserve">Das Menü zur Auswahl </w:t>
+      </w:r>
+      <w:r>
+        <w:rPr>
+          <w:rFonts w:ascii="Verdana" w:hAnsi="Verdana" w:cs="Arial"/>
+          <w:color w:val="FF0000"/>
+          <w:sz w:val="24"/>
+          <w:szCs w:val="24"/>
+        </w:rPr>
+        <w:t xml:space="preserve">von </w:t>
+      </w:r>
+      <w:r>
+        <w:rPr>
+          <w:rFonts w:ascii="Verdana" w:hAnsi="Verdana" w:cs="Arial"/>
+          <w:color w:val="FF0000"/>
+          <w:sz w:val="24"/>
+          <w:szCs w:val="24"/>
+        </w:rPr>
+        <w:t>Schwierigkeitsgrad, Bestenliste</w:t>
+      </w:r>
+      <w:r>
+        <w:rPr>
+          <w:rFonts w:ascii="Verdana" w:hAnsi="Verdana" w:cs="Arial"/>
+          <w:sz w:val="24"/>
+          <w:szCs w:val="24"/>
+        </w:rPr>
+        <w:t xml:space="preserve"> und Spielständen kann reibungslos mit Hilfe des </w:t>
+      </w:r>
+      <w:r>
+        <w:rPr>
+          <w:rFonts w:ascii="Verdana" w:hAnsi="Verdana" w:cs="Arial"/>
+          <w:sz w:val="24"/>
+          <w:szCs w:val="24"/>
+        </w:rPr>
+        <w:t>„</w:t>
+      </w:r>
+      <w:proofErr w:type="spellStart"/>
+      <w:r>
+        <w:rPr>
+          <w:rFonts w:ascii="Verdana" w:hAnsi="Verdana" w:cs="Arial"/>
+          <w:sz w:val="24"/>
+          <w:szCs w:val="24"/>
+        </w:rPr>
+        <w:t>Touchsensors</w:t>
+      </w:r>
+      <w:proofErr w:type="spellEnd"/>
+      <w:r>
+        <w:rPr>
+          <w:rFonts w:ascii="Verdana" w:hAnsi="Verdana" w:cs="Arial"/>
           <w:sz w:val="24"/>
           <w:szCs w:val="24"/>
         </w:rPr>
         <w:t>“</w:t>
       </w:r>
-    </w:p>
-    <w:p>
-      <w:pPr>
-        <w:rPr>
-          <w:rFonts w:ascii="Verdana" w:hAnsi="Verdana" w:cs="Arial"/>
-          <w:sz w:val="24"/>
-          <w:szCs w:val="24"/>
-        </w:rPr>
-      </w:pPr>
-      <w:r>
-        <w:rPr>
-          <w:rFonts w:ascii="Verdana" w:hAnsi="Verdana" w:cs="Arial"/>
-          <w:sz w:val="24"/>
-          <w:szCs w:val="24"/>
-        </w:rPr>
-        <w:t>„</w:t>
-      </w:r>
+      <w:r>
+        <w:rPr>
+          <w:rFonts w:ascii="Verdana" w:hAnsi="Verdana" w:cs="Arial"/>
+          <w:sz w:val="24"/>
+          <w:szCs w:val="24"/>
+        </w:rPr>
+        <w:t xml:space="preserve"> bedient werden.</w:t>
+      </w:r>
+    </w:p>
+    <w:p>
+      <w:pPr>
+        <w:pStyle w:val="Listenabsatz"/>
+        <w:numPr>
+          <w:ilvl w:val="0"/>
+          <w:numId w:val="15"/>
+        </w:numPr>
+        <w:rPr>
+          <w:rFonts w:ascii="Verdana" w:hAnsi="Verdana" w:cs="Arial"/>
+          <w:color w:val="FF0000"/>
+          <w:sz w:val="24"/>
+          <w:szCs w:val="24"/>
+        </w:rPr>
+      </w:pPr>
+      <w:r>
+        <w:rPr>
+          <w:rFonts w:ascii="Verdana" w:hAnsi="Verdana" w:cs="Arial"/>
+          <w:color w:val="FF0000"/>
+          <w:sz w:val="24"/>
+          <w:szCs w:val="24"/>
+        </w:rPr>
+        <w:t>Spiellogik</w:t>
+      </w:r>
+    </w:p>
+    <w:p>
+      <w:pPr>
+        <w:pStyle w:val="Listenabsatz"/>
+        <w:numPr>
+          <w:ilvl w:val="0"/>
+          <w:numId w:val="15"/>
+        </w:numPr>
+        <w:rPr>
+          <w:rFonts w:ascii="Verdana" w:hAnsi="Verdana" w:cs="Arial"/>
+          <w:color w:val="FF0000"/>
+          <w:sz w:val="24"/>
+          <w:szCs w:val="24"/>
+        </w:rPr>
+      </w:pPr>
       <w:proofErr w:type="spellStart"/>
       <w:r>
         <w:rPr>
           <w:rFonts w:ascii="Verdana" w:hAnsi="Verdana" w:cs="Arial"/>
-          <w:sz w:val="24"/>
-          <w:szCs w:val="24"/>
-        </w:rPr>
-        <w:t>Highscores</w:t>
+          <w:color w:val="FF0000"/>
+          <w:sz w:val="24"/>
+          <w:szCs w:val="24"/>
+        </w:rPr>
+        <w:t>Sudoku</w:t>
       </w:r>
       <w:proofErr w:type="spellEnd"/>
       <w:r>
         <w:rPr>
           <w:rFonts w:ascii="Verdana" w:hAnsi="Verdana" w:cs="Arial"/>
-          <w:sz w:val="24"/>
-          <w:szCs w:val="24"/>
-        </w:rPr>
-        <w:t>“ werden in Bestenlisten dargestellt und können so eingesehen werden.</w:t>
-      </w:r>
-    </w:p>
-    <w:p>
-      <w:pPr>
-        <w:rPr>
-          <w:rFonts w:ascii="Verdana" w:hAnsi="Verdana" w:cs="Arial"/>
-          <w:sz w:val="24"/>
-          <w:szCs w:val="24"/>
-        </w:rPr>
-      </w:pPr>
-    </w:p>
-    <w:p>
-      <w:pPr>
-        <w:rPr>
-          <w:rFonts w:ascii="Verdana" w:hAnsi="Verdana" w:cs="Arial"/>
-          <w:b/>
-          <w:sz w:val="24"/>
-          <w:szCs w:val="24"/>
-        </w:rPr>
-      </w:pPr>
-      <w:r>
-        <w:rPr>
-          <w:rFonts w:ascii="Verdana" w:hAnsi="Verdana" w:cs="Arial"/>
-          <w:b/>
-          <w:sz w:val="24"/>
-          <w:szCs w:val="24"/>
-        </w:rPr>
-        <w:t>/T600/ Auswahlmenü</w:t>
-      </w:r>
-    </w:p>
-    <w:p>
-      <w:pPr>
-        <w:rPr>
-          <w:rFonts w:ascii="Verdana" w:hAnsi="Verdana" w:cs="Arial"/>
-          <w:sz w:val="24"/>
-          <w:szCs w:val="24"/>
-        </w:rPr>
-      </w:pPr>
-      <w:r>
-        <w:rPr>
-          <w:rFonts w:ascii="Verdana" w:hAnsi="Verdana" w:cs="Arial"/>
-          <w:sz w:val="24"/>
-          <w:szCs w:val="24"/>
-        </w:rPr>
-        <w:t>Das Startmenü, in welchem das Spiel ausgewählt werden kann, kann problemlos mit dem „</w:t>
-      </w:r>
-      <w:proofErr w:type="spellStart"/>
-      <w:r>
-        <w:rPr>
-          <w:rFonts w:ascii="Verdana" w:hAnsi="Verdana" w:cs="Arial"/>
-          <w:sz w:val="24"/>
-          <w:szCs w:val="24"/>
-        </w:rPr>
-        <w:t>Touchsensor</w:t>
-      </w:r>
-      <w:proofErr w:type="spellEnd"/>
-      <w:r>
-        <w:rPr>
-          <w:rFonts w:ascii="Verdana" w:hAnsi="Verdana" w:cs="Arial"/>
-          <w:sz w:val="24"/>
-          <w:szCs w:val="24"/>
-        </w:rPr>
-        <w:t>“ des jeweiligen Gerätes bedient werden.</w:t>
-      </w:r>
-    </w:p>
-    <w:p>
-      <w:pPr>
-        <w:rPr>
-          <w:rFonts w:ascii="Verdana" w:hAnsi="Verdana" w:cs="Arial"/>
-          <w:sz w:val="24"/>
-          <w:szCs w:val="24"/>
-        </w:rPr>
-      </w:pPr>
-    </w:p>
-    <w:p>
-      <w:pPr>
-        <w:rPr>
-          <w:rFonts w:ascii="Verdana" w:hAnsi="Verdana" w:cs="Arial"/>
-          <w:b/>
-          <w:sz w:val="24"/>
-          <w:szCs w:val="24"/>
-        </w:rPr>
-      </w:pPr>
-      <w:r>
-        <w:rPr>
-          <w:rFonts w:ascii="Verdana" w:hAnsi="Verdana" w:cs="Arial"/>
-          <w:b/>
-          <w:sz w:val="24"/>
-          <w:szCs w:val="24"/>
-        </w:rPr>
-        <w:t>/T61</w:t>
-      </w:r>
-      <w:r>
-        <w:rPr>
-          <w:rFonts w:ascii="Verdana" w:hAnsi="Verdana" w:cs="Arial"/>
-          <w:b/>
-          <w:sz w:val="24"/>
-          <w:szCs w:val="24"/>
-        </w:rPr>
-        <w:t xml:space="preserve">0/ </w:t>
-      </w:r>
-      <w:r>
-        <w:rPr>
-          <w:rFonts w:ascii="Verdana" w:hAnsi="Verdana" w:cs="Arial"/>
-          <w:b/>
-          <w:sz w:val="24"/>
-          <w:szCs w:val="24"/>
-        </w:rPr>
-        <w:t>Menü innerhalb eines Spieles</w:t>
-      </w:r>
-    </w:p>
-    <w:p>
-      <w:pPr>
-        <w:rPr>
-          <w:rFonts w:ascii="Verdana" w:hAnsi="Verdana" w:cs="Arial"/>
-          <w:sz w:val="24"/>
-          <w:szCs w:val="24"/>
-        </w:rPr>
-      </w:pPr>
-      <w:r>
-        <w:rPr>
-          <w:rFonts w:ascii="Verdana" w:hAnsi="Verdana" w:cs="Arial"/>
-          <w:sz w:val="24"/>
-          <w:szCs w:val="24"/>
-        </w:rPr>
-        <w:t xml:space="preserve">Das Menü zur Auswahl von Schwierigkeitsgrad, Bestenliste und Spielständen kann reibungslos mit Hilfe des </w:t>
-      </w:r>
-      <w:r>
-        <w:rPr>
-          <w:rFonts w:ascii="Verdana" w:hAnsi="Verdana" w:cs="Arial"/>
-          <w:sz w:val="24"/>
-          <w:szCs w:val="24"/>
-        </w:rPr>
-        <w:t>„</w:t>
-      </w:r>
-      <w:proofErr w:type="spellStart"/>
-      <w:r>
-        <w:rPr>
-          <w:rFonts w:ascii="Verdana" w:hAnsi="Verdana" w:cs="Arial"/>
-          <w:sz w:val="24"/>
-          <w:szCs w:val="24"/>
-        </w:rPr>
-        <w:t>Touchsensors</w:t>
-      </w:r>
-      <w:proofErr w:type="spellEnd"/>
-      <w:r>
-        <w:rPr>
-          <w:rFonts w:ascii="Verdana" w:hAnsi="Verdana" w:cs="Arial"/>
-          <w:sz w:val="24"/>
-          <w:szCs w:val="24"/>
-        </w:rPr>
-        <w:t>“</w:t>
-      </w:r>
-      <w:r>
-        <w:rPr>
-          <w:rFonts w:ascii="Verdana" w:hAnsi="Verdana" w:cs="Arial"/>
-          <w:sz w:val="24"/>
-          <w:szCs w:val="24"/>
-        </w:rPr>
-        <w:t xml:space="preserve"> bedient werden.</w:t>
-      </w:r>
-    </w:p>
-    <w:p>
-      <w:pPr>
-        <w:rPr>
-          <w:rFonts w:ascii="Verdana" w:hAnsi="Verdana" w:cs="Arial"/>
-          <w:sz w:val="24"/>
-          <w:szCs w:val="24"/>
-        </w:rPr>
-      </w:pPr>
+          <w:color w:val="FF0000"/>
+          <w:sz w:val="24"/>
+          <w:szCs w:val="24"/>
+        </w:rPr>
+        <w:t>: nur Zahleneingabe</w:t>
+      </w:r>
+    </w:p>
+    <w:p>
+      <w:pPr>
+        <w:pStyle w:val="Listenabsatz"/>
+        <w:numPr>
+          <w:ilvl w:val="0"/>
+          <w:numId w:val="15"/>
+        </w:numPr>
+        <w:rPr>
+          <w:rFonts w:ascii="Verdana" w:hAnsi="Verdana" w:cs="Arial"/>
+          <w:color w:val="FF0000"/>
+          <w:sz w:val="24"/>
+          <w:szCs w:val="24"/>
+        </w:rPr>
+      </w:pPr>
+      <w:r>
+        <w:rPr>
+          <w:rFonts w:ascii="Verdana" w:hAnsi="Verdana" w:cs="Arial"/>
+          <w:color w:val="FF0000"/>
+          <w:sz w:val="24"/>
+          <w:szCs w:val="24"/>
+        </w:rPr>
+        <w:t>Blackbox Test</w:t>
+      </w:r>
     </w:p>
     <w:sectPr>
       <w:pgSz w:w="11906" w:h="16838"/>
@@ -5117,8 +6150,121 @@
 </file>
 
 <file path=word/numbering.xml><?xml version="1.0" encoding="utf-8"?>
-<w:numbering xmlns:wpc="http://schemas.microsoft.com/office/word/2010/wordprocessingCanvas" xmlns:mc="http://schemas.openxmlformats.org/markup-compatibility/2006" xmlns:o="urn:schemas-microsoft-com:office:office" xmlns:r="http://schemas.openxmlformats.org/officeDocument/2006/relationships" xmlns:m="http://schemas.openxmlformats.org/officeDocument/2006/math" xmlns:v="urn:schemas-microsoft-com:vml" xmlns:wp14="http://schemas.microsoft.com/office/word/2010/wordprocessingDrawing" xmlns:wp="http://schemas.openxmlformats.org/drawingml/2006/wordprocessingDrawing" xmlns:w10="urn:schemas-microsoft-com:office:word" xmlns:w="http://schemas.openxmlformats.org/wordprocessingml/2006/main" xmlns:w14="http://schemas.microsoft.com/office/word/2010/wordml" xmlns:w15="http://schemas.microsoft.com/office/word/2012/wordml" xmlns:wpg="http://schemas.microsoft.com/office/word/2010/wordprocessingGroup" xmlns:wpi="http://schemas.microsoft.com/office/word/2010/wordprocessingInk" xmlns:wne="http://schemas.microsoft.com/office/word/2006/wordml" xmlns:wps="http://schemas.microsoft.com/office/word/2010/wordprocessingShape" mc:Ignorable="w14 w15 wp14">
+<w:numbering xmlns:ve="http://schemas.openxmlformats.org/markup-compatibility/2006" xmlns:o="urn:schemas-microsoft-com:office:office" xmlns:r="http://schemas.openxmlformats.org/officeDocument/2006/relationships" xmlns:m="http://schemas.openxmlformats.org/officeDocument/2006/math" xmlns:v="urn:schemas-microsoft-com:vml" xmlns:wp="http://schemas.openxmlformats.org/drawingml/2006/wordprocessingDrawing" xmlns:w10="urn:schemas-microsoft-com:office:word" xmlns:w="http://schemas.openxmlformats.org/wordprocessingml/2006/main" xmlns:wne="http://schemas.microsoft.com/office/word/2006/wordml">
   <w:abstractNum w:abstractNumId="0">
+    <w:nsid w:val="04137312"/>
+    <w:multiLevelType w:val="hybridMultilevel"/>
+    <w:tmpl w:val="F7BC79EC"/>
+    <w:lvl w:ilvl="0" w:tplc="6344B3B0">
+      <w:start w:val="7"/>
+      <w:numFmt w:val="bullet"/>
+      <w:lvlText w:val=""/>
+      <w:lvlJc w:val="left"/>
+      <w:pPr>
+        <w:ind w:left="720" w:hanging="360"/>
+      </w:pPr>
+      <w:rPr>
+        <w:rFonts w:ascii="Wingdings" w:eastAsiaTheme="minorHAnsi" w:hAnsi="Wingdings" w:cs="Arial" w:hint="default"/>
+      </w:rPr>
+    </w:lvl>
+    <w:lvl w:ilvl="1" w:tplc="04070003" w:tentative="1">
+      <w:start w:val="1"/>
+      <w:numFmt w:val="bullet"/>
+      <w:lvlText w:val="o"/>
+      <w:lvlJc w:val="left"/>
+      <w:pPr>
+        <w:ind w:left="1440" w:hanging="360"/>
+      </w:pPr>
+      <w:rPr>
+        <w:rFonts w:ascii="Courier New" w:hAnsi="Courier New" w:cs="Courier New" w:hint="default"/>
+      </w:rPr>
+    </w:lvl>
+    <w:lvl w:ilvl="2" w:tplc="04070005" w:tentative="1">
+      <w:start w:val="1"/>
+      <w:numFmt w:val="bullet"/>
+      <w:lvlText w:val=""/>
+      <w:lvlJc w:val="left"/>
+      <w:pPr>
+        <w:ind w:left="2160" w:hanging="360"/>
+      </w:pPr>
+      <w:rPr>
+        <w:rFonts w:ascii="Wingdings" w:hAnsi="Wingdings" w:hint="default"/>
+      </w:rPr>
+    </w:lvl>
+    <w:lvl w:ilvl="3" w:tplc="04070001" w:tentative="1">
+      <w:start w:val="1"/>
+      <w:numFmt w:val="bullet"/>
+      <w:lvlText w:val=""/>
+      <w:lvlJc w:val="left"/>
+      <w:pPr>
+        <w:ind w:left="2880" w:hanging="360"/>
+      </w:pPr>
+      <w:rPr>
+        <w:rFonts w:ascii="Symbol" w:hAnsi="Symbol" w:hint="default"/>
+      </w:rPr>
+    </w:lvl>
+    <w:lvl w:ilvl="4" w:tplc="04070003" w:tentative="1">
+      <w:start w:val="1"/>
+      <w:numFmt w:val="bullet"/>
+      <w:lvlText w:val="o"/>
+      <w:lvlJc w:val="left"/>
+      <w:pPr>
+        <w:ind w:left="3600" w:hanging="360"/>
+      </w:pPr>
+      <w:rPr>
+        <w:rFonts w:ascii="Courier New" w:hAnsi="Courier New" w:cs="Courier New" w:hint="default"/>
+      </w:rPr>
+    </w:lvl>
+    <w:lvl w:ilvl="5" w:tplc="04070005" w:tentative="1">
+      <w:start w:val="1"/>
+      <w:numFmt w:val="bullet"/>
+      <w:lvlText w:val=""/>
+      <w:lvlJc w:val="left"/>
+      <w:pPr>
+        <w:ind w:left="4320" w:hanging="360"/>
+      </w:pPr>
+      <w:rPr>
+        <w:rFonts w:ascii="Wingdings" w:hAnsi="Wingdings" w:hint="default"/>
+      </w:rPr>
+    </w:lvl>
+    <w:lvl w:ilvl="6" w:tplc="04070001" w:tentative="1">
+      <w:start w:val="1"/>
+      <w:numFmt w:val="bullet"/>
+      <w:lvlText w:val=""/>
+      <w:lvlJc w:val="left"/>
+      <w:pPr>
+        <w:ind w:left="5040" w:hanging="360"/>
+      </w:pPr>
+      <w:rPr>
+        <w:rFonts w:ascii="Symbol" w:hAnsi="Symbol" w:hint="default"/>
+      </w:rPr>
+    </w:lvl>
+    <w:lvl w:ilvl="7" w:tplc="04070003" w:tentative="1">
+      <w:start w:val="1"/>
+      <w:numFmt w:val="bullet"/>
+      <w:lvlText w:val="o"/>
+      <w:lvlJc w:val="left"/>
+      <w:pPr>
+        <w:ind w:left="5760" w:hanging="360"/>
+      </w:pPr>
+      <w:rPr>
+        <w:rFonts w:ascii="Courier New" w:hAnsi="Courier New" w:cs="Courier New" w:hint="default"/>
+      </w:rPr>
+    </w:lvl>
+    <w:lvl w:ilvl="8" w:tplc="04070005" w:tentative="1">
+      <w:start w:val="1"/>
+      <w:numFmt w:val="bullet"/>
+      <w:lvlText w:val=""/>
+      <w:lvlJc w:val="left"/>
+      <w:pPr>
+        <w:ind w:left="6480" w:hanging="360"/>
+      </w:pPr>
+      <w:rPr>
+        <w:rFonts w:ascii="Wingdings" w:hAnsi="Wingdings" w:hint="default"/>
+      </w:rPr>
+    </w:lvl>
+  </w:abstractNum>
+  <w:abstractNum w:abstractNumId="1">
     <w:nsid w:val="0D1629CC"/>
     <w:multiLevelType w:val="multilevel"/>
     <w:tmpl w:val="37182622"/>
@@ -5239,7 +6385,7 @@
       </w:rPr>
     </w:lvl>
   </w:abstractNum>
-  <w:abstractNum w:abstractNumId="1">
+  <w:abstractNum w:abstractNumId="2">
     <w:nsid w:val="0F62538F"/>
     <w:multiLevelType w:val="hybridMultilevel"/>
     <w:tmpl w:val="BFD020C8"/>
@@ -5352,7 +6498,7 @@
       </w:rPr>
     </w:lvl>
   </w:abstractNum>
-  <w:abstractNum w:abstractNumId="2">
+  <w:abstractNum w:abstractNumId="3">
     <w:nsid w:val="143035E4"/>
     <w:multiLevelType w:val="hybridMultilevel"/>
     <w:tmpl w:val="2E76ABFE"/>
@@ -5465,7 +6611,7 @@
       </w:rPr>
     </w:lvl>
   </w:abstractNum>
-  <w:abstractNum w:abstractNumId="3">
+  <w:abstractNum w:abstractNumId="4">
     <w:nsid w:val="1B5C5B38"/>
     <w:multiLevelType w:val="hybridMultilevel"/>
     <w:tmpl w:val="C834EAF8"/>
@@ -5554,7 +6700,7 @@
       </w:pPr>
     </w:lvl>
   </w:abstractNum>
-  <w:abstractNum w:abstractNumId="4">
+  <w:abstractNum w:abstractNumId="5">
     <w:nsid w:val="1EC5237B"/>
     <w:multiLevelType w:val="hybridMultilevel"/>
     <w:tmpl w:val="1242F33E"/>
@@ -5667,7 +6813,7 @@
       </w:rPr>
     </w:lvl>
   </w:abstractNum>
-  <w:abstractNum w:abstractNumId="5">
+  <w:abstractNum w:abstractNumId="6">
     <w:nsid w:val="26B775E3"/>
     <w:multiLevelType w:val="hybridMultilevel"/>
     <w:tmpl w:val="836E765C"/>
@@ -5780,7 +6926,7 @@
       </w:rPr>
     </w:lvl>
   </w:abstractNum>
-  <w:abstractNum w:abstractNumId="6">
+  <w:abstractNum w:abstractNumId="7">
     <w:nsid w:val="3A615A46"/>
     <w:multiLevelType w:val="hybridMultilevel"/>
     <w:tmpl w:val="15920300"/>
@@ -5893,7 +7039,7 @@
       </w:rPr>
     </w:lvl>
   </w:abstractNum>
-  <w:abstractNum w:abstractNumId="7">
+  <w:abstractNum w:abstractNumId="8">
     <w:nsid w:val="3B3B7C04"/>
     <w:multiLevelType w:val="hybridMultilevel"/>
     <w:tmpl w:val="F558EE06"/>
@@ -5982,7 +7128,7 @@
       </w:pPr>
     </w:lvl>
   </w:abstractNum>
-  <w:abstractNum w:abstractNumId="8">
+  <w:abstractNum w:abstractNumId="9">
     <w:nsid w:val="3C4858BE"/>
     <w:multiLevelType w:val="hybridMultilevel"/>
     <w:tmpl w:val="00063D0E"/>
@@ -6071,7 +7217,7 @@
       </w:pPr>
     </w:lvl>
   </w:abstractNum>
-  <w:abstractNum w:abstractNumId="9">
+  <w:abstractNum w:abstractNumId="10">
     <w:nsid w:val="428B0418"/>
     <w:multiLevelType w:val="multilevel"/>
     <w:tmpl w:val="8604A75A"/>
@@ -6192,7 +7338,7 @@
       </w:rPr>
     </w:lvl>
   </w:abstractNum>
-  <w:abstractNum w:abstractNumId="10">
+  <w:abstractNum w:abstractNumId="11">
     <w:nsid w:val="4E0011BC"/>
     <w:multiLevelType w:val="hybridMultilevel"/>
     <w:tmpl w:val="B5ACFE2E"/>
@@ -6281,7 +7427,7 @@
       </w:pPr>
     </w:lvl>
   </w:abstractNum>
-  <w:abstractNum w:abstractNumId="11">
+  <w:abstractNum w:abstractNumId="12">
     <w:nsid w:val="513E01E1"/>
     <w:multiLevelType w:val="hybridMultilevel"/>
     <w:tmpl w:val="7F3451E0"/>
@@ -6394,7 +7540,7 @@
       </w:rPr>
     </w:lvl>
   </w:abstractNum>
-  <w:abstractNum w:abstractNumId="12">
+  <w:abstractNum w:abstractNumId="13">
     <w:nsid w:val="654131C5"/>
     <w:multiLevelType w:val="hybridMultilevel"/>
     <w:tmpl w:val="BD4A4ED6"/>
@@ -6507,7 +7653,7 @@
       </w:rPr>
     </w:lvl>
   </w:abstractNum>
-  <w:abstractNum w:abstractNumId="13">
+  <w:abstractNum w:abstractNumId="14">
     <w:nsid w:val="66EC4086"/>
     <w:multiLevelType w:val="hybridMultilevel"/>
     <w:tmpl w:val="224883C0"/>
@@ -6621,52 +7767,55 @@
     </w:lvl>
   </w:abstractNum>
   <w:num w:numId="1">
+    <w:abstractNumId w:val="9"/>
+  </w:num>
+  <w:num w:numId="2">
     <w:abstractNumId w:val="8"/>
   </w:num>
-  <w:num w:numId="2">
+  <w:num w:numId="3">
+    <w:abstractNumId w:val="1"/>
+  </w:num>
+  <w:num w:numId="4">
+    <w:abstractNumId w:val="11"/>
+  </w:num>
+  <w:num w:numId="5">
+    <w:abstractNumId w:val="2"/>
+  </w:num>
+  <w:num w:numId="6">
+    <w:abstractNumId w:val="3"/>
+  </w:num>
+  <w:num w:numId="7">
     <w:abstractNumId w:val="7"/>
   </w:num>
-  <w:num w:numId="3">
-    <w:abstractNumId w:val="0"/>
+  <w:num w:numId="8">
+    <w:abstractNumId w:val="12"/>
   </w:num>
-  <w:num w:numId="4">
+  <w:num w:numId="9">
+    <w:abstractNumId w:val="5"/>
+  </w:num>
+  <w:num w:numId="10">
+    <w:abstractNumId w:val="4"/>
+  </w:num>
+  <w:num w:numId="11">
     <w:abstractNumId w:val="10"/>
   </w:num>
-  <w:num w:numId="5">
-    <w:abstractNumId w:val="1"/>
-  </w:num>
-  <w:num w:numId="6">
-    <w:abstractNumId w:val="2"/>
-  </w:num>
-  <w:num w:numId="7">
+  <w:num w:numId="12">
     <w:abstractNumId w:val="6"/>
   </w:num>
-  <w:num w:numId="8">
-    <w:abstractNumId w:val="11"/>
+  <w:num w:numId="13">
+    <w:abstractNumId w:val="14"/>
   </w:num>
-  <w:num w:numId="9">
-    <w:abstractNumId w:val="4"/>
-  </w:num>
-  <w:num w:numId="10">
-    <w:abstractNumId w:val="3"/>
-  </w:num>
-  <w:num w:numId="11">
-    <w:abstractNumId w:val="9"/>
-  </w:num>
-  <w:num w:numId="12">
-    <w:abstractNumId w:val="5"/>
-  </w:num>
-  <w:num w:numId="13">
+  <w:num w:numId="14">
     <w:abstractNumId w:val="13"/>
   </w:num>
-  <w:num w:numId="14">
-    <w:abstractNumId w:val="12"/>
+  <w:num w:numId="15">
+    <w:abstractNumId w:val="0"/>
   </w:num>
 </w:numbering>
 </file>
 
 <file path=word/styles.xml><?xml version="1.0" encoding="utf-8"?>
-<w:styles xmlns:mc="http://schemas.openxmlformats.org/markup-compatibility/2006" xmlns:r="http://schemas.openxmlformats.org/officeDocument/2006/relationships" xmlns:w="http://schemas.openxmlformats.org/wordprocessingml/2006/main" xmlns:w14="http://schemas.microsoft.com/office/word/2010/wordml" xmlns:w15="http://schemas.microsoft.com/office/word/2012/wordml" mc:Ignorable="w14 w15">
+<w:styles xmlns:r="http://schemas.openxmlformats.org/officeDocument/2006/relationships" xmlns:w="http://schemas.openxmlformats.org/wordprocessingml/2006/main">
   <w:docDefaults>
     <w:rPrDefault>
       <w:rPr>
@@ -6682,378 +7831,144 @@
       </w:pPr>
     </w:pPrDefault>
   </w:docDefaults>
-  <w:latentStyles w:defLockedState="0" w:defUIPriority="99" w:defSemiHidden="0" w:defUnhideWhenUsed="0" w:defQFormat="0" w:count="371">
-    <w:lsdException w:name="Normal" w:uiPriority="0" w:qFormat="1"/>
-    <w:lsdException w:name="heading 1" w:uiPriority="9" w:qFormat="1"/>
-    <w:lsdException w:name="heading 2" w:semiHidden="1" w:uiPriority="9" w:unhideWhenUsed="1" w:qFormat="1"/>
-    <w:lsdException w:name="heading 3" w:semiHidden="1" w:uiPriority="9" w:unhideWhenUsed="1" w:qFormat="1"/>
-    <w:lsdException w:name="heading 4" w:semiHidden="1" w:uiPriority="9" w:unhideWhenUsed="1" w:qFormat="1"/>
-    <w:lsdException w:name="heading 5" w:semiHidden="1" w:uiPriority="9" w:unhideWhenUsed="1" w:qFormat="1"/>
-    <w:lsdException w:name="heading 6" w:semiHidden="1" w:uiPriority="9" w:unhideWhenUsed="1" w:qFormat="1"/>
-    <w:lsdException w:name="heading 7" w:semiHidden="1" w:uiPriority="9" w:unhideWhenUsed="1" w:qFormat="1"/>
-    <w:lsdException w:name="heading 8" w:semiHidden="1" w:uiPriority="9" w:unhideWhenUsed="1" w:qFormat="1"/>
-    <w:lsdException w:name="heading 9" w:semiHidden="1" w:uiPriority="9" w:unhideWhenUsed="1" w:qFormat="1"/>
-    <w:lsdException w:name="index 1" w:semiHidden="1" w:unhideWhenUsed="1"/>
-    <w:lsdException w:name="index 2" w:semiHidden="1" w:unhideWhenUsed="1"/>
-    <w:lsdException w:name="index 3" w:semiHidden="1" w:unhideWhenUsed="1"/>
-    <w:lsdException w:name="index 4" w:semiHidden="1" w:unhideWhenUsed="1"/>
-    <w:lsdException w:name="index 5" w:semiHidden="1" w:unhideWhenUsed="1"/>
-    <w:lsdException w:name="index 6" w:semiHidden="1" w:unhideWhenUsed="1"/>
-    <w:lsdException w:name="index 7" w:semiHidden="1" w:unhideWhenUsed="1"/>
-    <w:lsdException w:name="index 8" w:semiHidden="1" w:unhideWhenUsed="1"/>
-    <w:lsdException w:name="index 9" w:semiHidden="1" w:unhideWhenUsed="1"/>
-    <w:lsdException w:name="toc 1" w:semiHidden="1" w:uiPriority="39" w:unhideWhenUsed="1"/>
-    <w:lsdException w:name="toc 2" w:semiHidden="1" w:uiPriority="39" w:unhideWhenUsed="1"/>
-    <w:lsdException w:name="toc 3" w:semiHidden="1" w:uiPriority="39" w:unhideWhenUsed="1"/>
-    <w:lsdException w:name="toc 4" w:semiHidden="1" w:uiPriority="39" w:unhideWhenUsed="1"/>
-    <w:lsdException w:name="toc 5" w:semiHidden="1" w:uiPriority="39" w:unhideWhenUsed="1"/>
-    <w:lsdException w:name="toc 6" w:semiHidden="1" w:uiPriority="39" w:unhideWhenUsed="1"/>
-    <w:lsdException w:name="toc 7" w:semiHidden="1" w:uiPriority="39" w:unhideWhenUsed="1"/>
-    <w:lsdException w:name="toc 8" w:semiHidden="1" w:uiPriority="39" w:unhideWhenUsed="1"/>
-    <w:lsdException w:name="toc 9" w:semiHidden="1" w:uiPriority="39" w:unhideWhenUsed="1"/>
-    <w:lsdException w:name="Normal Indent" w:semiHidden="1" w:unhideWhenUsed="1"/>
-    <w:lsdException w:name="footnote text" w:semiHidden="1" w:unhideWhenUsed="1"/>
-    <w:lsdException w:name="annotation text" w:semiHidden="1" w:unhideWhenUsed="1"/>
-    <w:lsdException w:name="header" w:semiHidden="1" w:unhideWhenUsed="1"/>
-    <w:lsdException w:name="footer" w:semiHidden="1" w:unhideWhenUsed="1"/>
-    <w:lsdException w:name="index heading" w:semiHidden="1" w:unhideWhenUsed="1"/>
-    <w:lsdException w:name="caption" w:semiHidden="1" w:uiPriority="35" w:unhideWhenUsed="1" w:qFormat="1"/>
-    <w:lsdException w:name="table of figures" w:semiHidden="1" w:unhideWhenUsed="1"/>
-    <w:lsdException w:name="envelope address" w:semiHidden="1" w:unhideWhenUsed="1"/>
-    <w:lsdException w:name="envelope return" w:semiHidden="1" w:unhideWhenUsed="1"/>
-    <w:lsdException w:name="footnote reference" w:semiHidden="1" w:unhideWhenUsed="1"/>
-    <w:lsdException w:name="annotation reference" w:semiHidden="1" w:unhideWhenUsed="1"/>
-    <w:lsdException w:name="line number" w:semiHidden="1" w:unhideWhenUsed="1"/>
-    <w:lsdException w:name="page number" w:semiHidden="1" w:unhideWhenUsed="1"/>
-    <w:lsdException w:name="endnote reference" w:semiHidden="1" w:unhideWhenUsed="1"/>
-    <w:lsdException w:name="endnote text" w:semiHidden="1" w:unhideWhenUsed="1"/>
-    <w:lsdException w:name="table of authorities" w:semiHidden="1" w:unhideWhenUsed="1"/>
-    <w:lsdException w:name="macro" w:semiHidden="1" w:unhideWhenUsed="1"/>
-    <w:lsdException w:name="toa heading" w:semiHidden="1" w:unhideWhenUsed="1"/>
-    <w:lsdException w:name="List" w:semiHidden="1" w:unhideWhenUsed="1"/>
-    <w:lsdException w:name="List Bullet" w:semiHidden="1" w:unhideWhenUsed="1"/>
-    <w:lsdException w:name="List Number" w:semiHidden="1" w:unhideWhenUsed="1"/>
-    <w:lsdException w:name="List 2" w:semiHidden="1" w:unhideWhenUsed="1"/>
-    <w:lsdException w:name="List 3" w:semiHidden="1" w:unhideWhenUsed="1"/>
-    <w:lsdException w:name="List 4" w:semiHidden="1" w:unhideWhenUsed="1"/>
-    <w:lsdException w:name="List 5" w:semiHidden="1" w:unhideWhenUsed="1"/>
-    <w:lsdException w:name="List Bullet 2" w:semiHidden="1" w:unhideWhenUsed="1"/>
-    <w:lsdException w:name="List Bullet 3" w:semiHidden="1" w:unhideWhenUsed="1"/>
-    <w:lsdException w:name="List Bullet 4" w:semiHidden="1" w:unhideWhenUsed="1"/>
-    <w:lsdException w:name="List Bullet 5" w:semiHidden="1" w:unhideWhenUsed="1"/>
-    <w:lsdException w:name="List Number 2" w:semiHidden="1" w:unhideWhenUsed="1"/>
-    <w:lsdException w:name="List Number 3" w:semiHidden="1" w:unhideWhenUsed="1"/>
-    <w:lsdException w:name="List Number 4" w:semiHidden="1" w:unhideWhenUsed="1"/>
-    <w:lsdException w:name="List Number 5" w:semiHidden="1" w:unhideWhenUsed="1"/>
-    <w:lsdException w:name="Title" w:uiPriority="10" w:qFormat="1"/>
-    <w:lsdException w:name="Closing" w:semiHidden="1" w:unhideWhenUsed="1"/>
-    <w:lsdException w:name="Signature" w:semiHidden="1" w:unhideWhenUsed="1"/>
-    <w:lsdException w:name="Default Paragraph Font" w:semiHidden="1" w:uiPriority="1" w:unhideWhenUsed="1"/>
-    <w:lsdException w:name="Body Text" w:semiHidden="1" w:unhideWhenUsed="1"/>
-    <w:lsdException w:name="Body Text Indent" w:semiHidden="1" w:unhideWhenUsed="1"/>
-    <w:lsdException w:name="List Continue" w:semiHidden="1" w:unhideWhenUsed="1"/>
-    <w:lsdException w:name="List Continue 2" w:semiHidden="1" w:unhideWhenUsed="1"/>
-    <w:lsdException w:name="List Continue 3" w:semiHidden="1" w:unhideWhenUsed="1"/>
-    <w:lsdException w:name="List Continue 4" w:semiHidden="1" w:unhideWhenUsed="1"/>
-    <w:lsdException w:name="List Continue 5" w:semiHidden="1" w:unhideWhenUsed="1"/>
-    <w:lsdException w:name="Message Header" w:semiHidden="1" w:unhideWhenUsed="1"/>
-    <w:lsdException w:name="Subtitle" w:uiPriority="11" w:qFormat="1"/>
-    <w:lsdException w:name="Salutation" w:semiHidden="1" w:unhideWhenUsed="1"/>
-    <w:lsdException w:name="Date" w:semiHidden="1" w:unhideWhenUsed="1"/>
-    <w:lsdException w:name="Body Text First Indent" w:semiHidden="1" w:unhideWhenUsed="1"/>
-    <w:lsdException w:name="Body Text First Indent 2" w:semiHidden="1" w:unhideWhenUsed="1"/>
-    <w:lsdException w:name="Note Heading" w:semiHidden="1" w:unhideWhenUsed="1"/>
-    <w:lsdException w:name="Body Text 2" w:semiHidden="1" w:unhideWhenUsed="1"/>
-    <w:lsdException w:name="Body Text 3" w:semiHidden="1" w:unhideWhenUsed="1"/>
-    <w:lsdException w:name="Body Text Indent 2" w:semiHidden="1" w:unhideWhenUsed="1"/>
-    <w:lsdException w:name="Body Text Indent 3" w:semiHidden="1" w:unhideWhenUsed="1"/>
-    <w:lsdException w:name="Block Text" w:semiHidden="1" w:unhideWhenUsed="1"/>
-    <w:lsdException w:name="Hyperlink" w:semiHidden="1" w:unhideWhenUsed="1"/>
-    <w:lsdException w:name="FollowedHyperlink" w:semiHidden="1" w:unhideWhenUsed="1"/>
-    <w:lsdException w:name="Strong" w:uiPriority="22" w:qFormat="1"/>
-    <w:lsdException w:name="Emphasis" w:uiPriority="20" w:qFormat="1"/>
-    <w:lsdException w:name="Document Map" w:semiHidden="1" w:unhideWhenUsed="1"/>
-    <w:lsdException w:name="Plain Text" w:semiHidden="1" w:unhideWhenUsed="1"/>
-    <w:lsdException w:name="E-mail Signature" w:semiHidden="1" w:unhideWhenUsed="1"/>
-    <w:lsdException w:name="HTML Top of Form" w:semiHidden="1" w:unhideWhenUsed="1"/>
-    <w:lsdException w:name="HTML Bottom of Form" w:semiHidden="1" w:unhideWhenUsed="1"/>
-    <w:lsdException w:name="Normal (Web)" w:semiHidden="1" w:unhideWhenUsed="1"/>
-    <w:lsdException w:name="HTML Acronym" w:semiHidden="1" w:unhideWhenUsed="1"/>
-    <w:lsdException w:name="HTML Address" w:semiHidden="1" w:unhideWhenUsed="1"/>
-    <w:lsdException w:name="HTML Cite" w:semiHidden="1" w:unhideWhenUsed="1"/>
-    <w:lsdException w:name="HTML Code" w:semiHidden="1" w:unhideWhenUsed="1"/>
-    <w:lsdException w:name="HTML Definition" w:semiHidden="1" w:unhideWhenUsed="1"/>
-    <w:lsdException w:name="HTML Keyboard" w:semiHidden="1" w:unhideWhenUsed="1"/>
-    <w:lsdException w:name="HTML Preformatted" w:semiHidden="1" w:unhideWhenUsed="1"/>
-    <w:lsdException w:name="HTML Sample" w:semiHidden="1" w:unhideWhenUsed="1"/>
-    <w:lsdException w:name="HTML Typewriter" w:semiHidden="1" w:unhideWhenUsed="1"/>
-    <w:lsdException w:name="HTML Variable" w:semiHidden="1" w:unhideWhenUsed="1"/>
-    <w:lsdException w:name="Normal Table" w:semiHidden="1" w:unhideWhenUsed="1"/>
-    <w:lsdException w:name="annotation subject" w:semiHidden="1" w:unhideWhenUsed="1"/>
-    <w:lsdException w:name="No List" w:semiHidden="1" w:unhideWhenUsed="1"/>
-    <w:lsdException w:name="Outline List 1" w:semiHidden="1" w:unhideWhenUsed="1"/>
-    <w:lsdException w:name="Outline List 2" w:semiHidden="1" w:unhideWhenUsed="1"/>
-    <w:lsdException w:name="Outline List 3" w:semiHidden="1" w:unhideWhenUsed="1"/>
-    <w:lsdException w:name="Table Simple 1" w:semiHidden="1" w:unhideWhenUsed="1"/>
-    <w:lsdException w:name="Table Simple 2" w:semiHidden="1" w:unhideWhenUsed="1"/>
-    <w:lsdException w:name="Table Simple 3" w:semiHidden="1" w:unhideWhenUsed="1"/>
-    <w:lsdException w:name="Table Classic 1" w:semiHidden="1" w:unhideWhenUsed="1"/>
-    <w:lsdException w:name="Table Classic 2" w:semiHidden="1" w:unhideWhenUsed="1"/>
-    <w:lsdException w:name="Table Classic 3" w:semiHidden="1" w:unhideWhenUsed="1"/>
-    <w:lsdException w:name="Table Classic 4" w:semiHidden="1" w:unhideWhenUsed="1"/>
-    <w:lsdException w:name="Table Colorful 1" w:semiHidden="1" w:unhideWhenUsed="1"/>
-    <w:lsdException w:name="Table Colorful 2" w:semiHidden="1" w:unhideWhenUsed="1"/>
-    <w:lsdException w:name="Table Colorful 3" w:semiHidden="1" w:unhideWhenUsed="1"/>
-    <w:lsdException w:name="Table Columns 1" w:semiHidden="1" w:unhideWhenUsed="1"/>
-    <w:lsdException w:name="Table Columns 2" w:semiHidden="1" w:unhideWhenUsed="1"/>
-    <w:lsdException w:name="Table Columns 3" w:semiHidden="1" w:unhideWhenUsed="1"/>
-    <w:lsdException w:name="Table Columns 4" w:semiHidden="1" w:unhideWhenUsed="1"/>
-    <w:lsdException w:name="Table Columns 5" w:semiHidden="1" w:unhideWhenUsed="1"/>
-    <w:lsdException w:name="Table Grid 1" w:semiHidden="1" w:unhideWhenUsed="1"/>
-    <w:lsdException w:name="Table Grid 2" w:semiHidden="1" w:unhideWhenUsed="1"/>
-    <w:lsdException w:name="Table Grid 3" w:semiHidden="1" w:unhideWhenUsed="1"/>
-    <w:lsdException w:name="Table Grid 4" w:semiHidden="1" w:unhideWhenUsed="1"/>
-    <w:lsdException w:name="Table Grid 5" w:semiHidden="1" w:unhideWhenUsed="1"/>
-    <w:lsdException w:name="Table Grid 6" w:semiHidden="1" w:unhideWhenUsed="1"/>
-    <w:lsdException w:name="Table Grid 7" w:semiHidden="1" w:unhideWhenUsed="1"/>
-    <w:lsdException w:name="Table Grid 8" w:semiHidden="1" w:unhideWhenUsed="1"/>
-    <w:lsdException w:name="Table List 1" w:semiHidden="1" w:unhideWhenUsed="1"/>
-    <w:lsdException w:name="Table List 2" w:semiHidden="1" w:unhideWhenUsed="1"/>
-    <w:lsdException w:name="Table List 3" w:semiHidden="1" w:unhideWhenUsed="1"/>
-    <w:lsdException w:name="Table List 4" w:semiHidden="1" w:unhideWhenUsed="1"/>
-    <w:lsdException w:name="Table List 5" w:semiHidden="1" w:unhideWhenUsed="1"/>
-    <w:lsdException w:name="Table List 6" w:semiHidden="1" w:unhideWhenUsed="1"/>
-    <w:lsdException w:name="Table List 7" w:semiHidden="1" w:unhideWhenUsed="1"/>
-    <w:lsdException w:name="Table List 8" w:semiHidden="1" w:unhideWhenUsed="1"/>
-    <w:lsdException w:name="Table 3D effects 1" w:semiHidden="1" w:unhideWhenUsed="1"/>
-    <w:lsdException w:name="Table 3D effects 2" w:semiHidden="1" w:unhideWhenUsed="1"/>
-    <w:lsdException w:name="Table 3D effects 3" w:semiHidden="1" w:unhideWhenUsed="1"/>
-    <w:lsdException w:name="Table Contemporary" w:semiHidden="1" w:unhideWhenUsed="1"/>
-    <w:lsdException w:name="Table Elegant" w:semiHidden="1" w:unhideWhenUsed="1"/>
-    <w:lsdException w:name="Table Professional" w:semiHidden="1" w:unhideWhenUsed="1"/>
-    <w:lsdException w:name="Table Subtle 1" w:semiHidden="1" w:unhideWhenUsed="1"/>
-    <w:lsdException w:name="Table Subtle 2" w:semiHidden="1" w:unhideWhenUsed="1"/>
-    <w:lsdException w:name="Table Web 1" w:semiHidden="1" w:unhideWhenUsed="1"/>
-    <w:lsdException w:name="Table Web 2" w:semiHidden="1" w:unhideWhenUsed="1"/>
-    <w:lsdException w:name="Table Web 3" w:semiHidden="1" w:unhideWhenUsed="1"/>
-    <w:lsdException w:name="Balloon Text" w:semiHidden="1" w:unhideWhenUsed="1"/>
-    <w:lsdException w:name="Table Grid" w:uiPriority="39"/>
-    <w:lsdException w:name="Table Theme" w:semiHidden="1" w:unhideWhenUsed="1"/>
-    <w:lsdException w:name="Placeholder Text" w:semiHidden="1"/>
-    <w:lsdException w:name="No Spacing" w:uiPriority="1" w:qFormat="1"/>
-    <w:lsdException w:name="Light Shading" w:uiPriority="60"/>
-    <w:lsdException w:name="Light List" w:uiPriority="61"/>
-    <w:lsdException w:name="Light Grid" w:uiPriority="62"/>
-    <w:lsdException w:name="Medium Shading 1" w:uiPriority="63"/>
-    <w:lsdException w:name="Medium Shading 2" w:uiPriority="64"/>
-    <w:lsdException w:name="Medium List 1" w:uiPriority="65"/>
-    <w:lsdException w:name="Medium List 2" w:uiPriority="66"/>
-    <w:lsdException w:name="Medium Grid 1" w:uiPriority="67"/>
-    <w:lsdException w:name="Medium Grid 2" w:uiPriority="68"/>
-    <w:lsdException w:name="Medium Grid 3" w:uiPriority="69"/>
-    <w:lsdException w:name="Dark List" w:uiPriority="70"/>
-    <w:lsdException w:name="Colorful Shading" w:uiPriority="71"/>
-    <w:lsdException w:name="Colorful List" w:uiPriority="72"/>
-    <w:lsdException w:name="Colorful Grid" w:uiPriority="73"/>
-    <w:lsdException w:name="Light Shading Accent 1" w:uiPriority="60"/>
-    <w:lsdException w:name="Light List Accent 1" w:uiPriority="61"/>
-    <w:lsdException w:name="Light Grid Accent 1" w:uiPriority="62"/>
-    <w:lsdException w:name="Medium Shading 1 Accent 1" w:uiPriority="63"/>
-    <w:lsdException w:name="Medium Shading 2 Accent 1" w:uiPriority="64"/>
-    <w:lsdException w:name="Medium List 1 Accent 1" w:uiPriority="65"/>
-    <w:lsdException w:name="Revision" w:semiHidden="1"/>
-    <w:lsdException w:name="List Paragraph" w:uiPriority="34" w:qFormat="1"/>
-    <w:lsdException w:name="Quote" w:uiPriority="29" w:qFormat="1"/>
-    <w:lsdException w:name="Intense Quote" w:uiPriority="30" w:qFormat="1"/>
-    <w:lsdException w:name="Medium List 2 Accent 1" w:uiPriority="66"/>
-    <w:lsdException w:name="Medium Grid 1 Accent 1" w:uiPriority="67"/>
-    <w:lsdException w:name="Medium Grid 2 Accent 1" w:uiPriority="68"/>
-    <w:lsdException w:name="Medium Grid 3 Accent 1" w:uiPriority="69"/>
-    <w:lsdException w:name="Dark List Accent 1" w:uiPriority="70"/>
-    <w:lsdException w:name="Colorful Shading Accent 1" w:uiPriority="71"/>
-    <w:lsdException w:name="Colorful List Accent 1" w:uiPriority="72"/>
-    <w:lsdException w:name="Colorful Grid Accent 1" w:uiPriority="73"/>
-    <w:lsdException w:name="Light Shading Accent 2" w:uiPriority="60"/>
-    <w:lsdException w:name="Light List Accent 2" w:uiPriority="61"/>
-    <w:lsdException w:name="Light Grid Accent 2" w:uiPriority="62"/>
-    <w:lsdException w:name="Medium Shading 1 Accent 2" w:uiPriority="63"/>
-    <w:lsdException w:name="Medium Shading 2 Accent 2" w:uiPriority="64"/>
-    <w:lsdException w:name="Medium List 1 Accent 2" w:uiPriority="65"/>
-    <w:lsdException w:name="Medium List 2 Accent 2" w:uiPriority="66"/>
-    <w:lsdException w:name="Medium Grid 1 Accent 2" w:uiPriority="67"/>
-    <w:lsdException w:name="Medium Grid 2 Accent 2" w:uiPriority="68"/>
-    <w:lsdException w:name="Medium Grid 3 Accent 2" w:uiPriority="69"/>
-    <w:lsdException w:name="Dark List Accent 2" w:uiPriority="70"/>
-    <w:lsdException w:name="Colorful Shading Accent 2" w:uiPriority="71"/>
-    <w:lsdException w:name="Colorful List Accent 2" w:uiPriority="72"/>
-    <w:lsdException w:name="Colorful Grid Accent 2" w:uiPriority="73"/>
-    <w:lsdException w:name="Light Shading Accent 3" w:uiPriority="60"/>
-    <w:lsdException w:name="Light List Accent 3" w:uiPriority="61"/>
-    <w:lsdException w:name="Light Grid Accent 3" w:uiPriority="62"/>
-    <w:lsdException w:name="Medium Shading 1 Accent 3" w:uiPriority="63"/>
-    <w:lsdException w:name="Medium Shading 2 Accent 3" w:uiPriority="64"/>
-    <w:lsdException w:name="Medium List 1 Accent 3" w:uiPriority="65"/>
-    <w:lsdException w:name="Medium List 2 Accent 3" w:uiPriority="66"/>
-    <w:lsdException w:name="Medium Grid 1 Accent 3" w:uiPriority="67"/>
-    <w:lsdException w:name="Medium Grid 2 Accent 3" w:uiPriority="68"/>
-    <w:lsdException w:name="Medium Grid 3 Accent 3" w:uiPriority="69"/>
-    <w:lsdException w:name="Dark List Accent 3" w:uiPriority="70"/>
-    <w:lsdException w:name="Colorful Shading Accent 3" w:uiPriority="71"/>
-    <w:lsdException w:name="Colorful List Accent 3" w:uiPriority="72"/>
-    <w:lsdException w:name="Colorful Grid Accent 3" w:uiPriority="73"/>
-    <w:lsdException w:name="Light Shading Accent 4" w:uiPriority="60"/>
-    <w:lsdException w:name="Light List Accent 4" w:uiPriority="61"/>
-    <w:lsdException w:name="Light Grid Accent 4" w:uiPriority="62"/>
-    <w:lsdException w:name="Medium Shading 1 Accent 4" w:uiPriority="63"/>
-    <w:lsdException w:name="Medium Shading 2 Accent 4" w:uiPriority="64"/>
-    <w:lsdException w:name="Medium List 1 Accent 4" w:uiPriority="65"/>
-    <w:lsdException w:name="Medium List 2 Accent 4" w:uiPriority="66"/>
-    <w:lsdException w:name="Medium Grid 1 Accent 4" w:uiPriority="67"/>
-    <w:lsdException w:name="Medium Grid 2 Accent 4" w:uiPriority="68"/>
-    <w:lsdException w:name="Medium Grid 3 Accent 4" w:uiPriority="69"/>
-    <w:lsdException w:name="Dark List Accent 4" w:uiPriority="70"/>
-    <w:lsdException w:name="Colorful Shading Accent 4" w:uiPriority="71"/>
-    <w:lsdException w:name="Colorful List Accent 4" w:uiPriority="72"/>
-    <w:lsdException w:name="Colorful Grid Accent 4" w:uiPriority="73"/>
-    <w:lsdException w:name="Light Shading Accent 5" w:uiPriority="60"/>
-    <w:lsdException w:name="Light List Accent 5" w:uiPriority="61"/>
-    <w:lsdException w:name="Light Grid Accent 5" w:uiPriority="62"/>
-    <w:lsdException w:name="Medium Shading 1 Accent 5" w:uiPriority="63"/>
-    <w:lsdException w:name="Medium Shading 2 Accent 5" w:uiPriority="64"/>
-    <w:lsdException w:name="Medium List 1 Accent 5" w:uiPriority="65"/>
-    <w:lsdException w:name="Medium List 2 Accent 5" w:uiPriority="66"/>
-    <w:lsdException w:name="Medium Grid 1 Accent 5" w:uiPriority="67"/>
-    <w:lsdException w:name="Medium Grid 2 Accent 5" w:uiPriority="68"/>
-    <w:lsdException w:name="Medium Grid 3 Accent 5" w:uiPriority="69"/>
-    <w:lsdException w:name="Dark List Accent 5" w:uiPriority="70"/>
-    <w:lsdException w:name="Colorful Shading Accent 5" w:uiPriority="71"/>
-    <w:lsdException w:name="Colorful List Accent 5" w:uiPriority="72"/>
-    <w:lsdException w:name="Colorful Grid Accent 5" w:uiPriority="73"/>
-    <w:lsdException w:name="Light Shading Accent 6" w:uiPriority="60"/>
-    <w:lsdException w:name="Light List Accent 6" w:uiPriority="61"/>
-    <w:lsdException w:name="Light Grid Accent 6" w:uiPriority="62"/>
-    <w:lsdException w:name="Medium Shading 1 Accent 6" w:uiPriority="63"/>
-    <w:lsdException w:name="Medium Shading 2 Accent 6" w:uiPriority="64"/>
-    <w:lsdException w:name="Medium List 1 Accent 6" w:uiPriority="65"/>
-    <w:lsdException w:name="Medium List 2 Accent 6" w:uiPriority="66"/>
-    <w:lsdException w:name="Medium Grid 1 Accent 6" w:uiPriority="67"/>
-    <w:lsdException w:name="Medium Grid 2 Accent 6" w:uiPriority="68"/>
-    <w:lsdException w:name="Medium Grid 3 Accent 6" w:uiPriority="69"/>
-    <w:lsdException w:name="Dark List Accent 6" w:uiPriority="70"/>
-    <w:lsdException w:name="Colorful Shading Accent 6" w:uiPriority="71"/>
-    <w:lsdException w:name="Colorful List Accent 6" w:uiPriority="72"/>
-    <w:lsdException w:name="Colorful Grid Accent 6" w:uiPriority="73"/>
-    <w:lsdException w:name="Subtle Emphasis" w:uiPriority="19" w:qFormat="1"/>
-    <w:lsdException w:name="Intense Emphasis" w:uiPriority="21" w:qFormat="1"/>
-    <w:lsdException w:name="Subtle Reference" w:uiPriority="31" w:qFormat="1"/>
-    <w:lsdException w:name="Intense Reference" w:uiPriority="32" w:qFormat="1"/>
-    <w:lsdException w:name="Book Title" w:uiPriority="33" w:qFormat="1"/>
-    <w:lsdException w:name="Bibliography" w:semiHidden="1" w:uiPriority="37" w:unhideWhenUsed="1"/>
-    <w:lsdException w:name="TOC Heading" w:semiHidden="1" w:uiPriority="39" w:unhideWhenUsed="1" w:qFormat="1"/>
-    <w:lsdException w:name="Plain Table 1" w:uiPriority="41"/>
-    <w:lsdException w:name="Plain Table 2" w:uiPriority="42"/>
-    <w:lsdException w:name="Plain Table 3" w:uiPriority="43"/>
-    <w:lsdException w:name="Plain Table 4" w:uiPriority="44"/>
-    <w:lsdException w:name="Plain Table 5" w:uiPriority="45"/>
-    <w:lsdException w:name="Grid Table Light" w:uiPriority="40"/>
-    <w:lsdException w:name="Grid Table 1 Light" w:uiPriority="46"/>
-    <w:lsdException w:name="Grid Table 2" w:uiPriority="47"/>
-    <w:lsdException w:name="Grid Table 3" w:uiPriority="48"/>
-    <w:lsdException w:name="Grid Table 4" w:uiPriority="49"/>
-    <w:lsdException w:name="Grid Table 5 Dark" w:uiPriority="50"/>
-    <w:lsdException w:name="Grid Table 6 Colorful" w:uiPriority="51"/>
-    <w:lsdException w:name="Grid Table 7 Colorful" w:uiPriority="52"/>
-    <w:lsdException w:name="Grid Table 1 Light Accent 1" w:uiPriority="46"/>
-    <w:lsdException w:name="Grid Table 2 Accent 1" w:uiPriority="47"/>
-    <w:lsdException w:name="Grid Table 3 Accent 1" w:uiPriority="48"/>
-    <w:lsdException w:name="Grid Table 4 Accent 1" w:uiPriority="49"/>
-    <w:lsdException w:name="Grid Table 5 Dark Accent 1" w:uiPriority="50"/>
-    <w:lsdException w:name="Grid Table 6 Colorful Accent 1" w:uiPriority="51"/>
-    <w:lsdException w:name="Grid Table 7 Colorful Accent 1" w:uiPriority="52"/>
-    <w:lsdException w:name="Grid Table 1 Light Accent 2" w:uiPriority="46"/>
-    <w:lsdException w:name="Grid Table 2 Accent 2" w:uiPriority="47"/>
-    <w:lsdException w:name="Grid Table 3 Accent 2" w:uiPriority="48"/>
-    <w:lsdException w:name="Grid Table 4 Accent 2" w:uiPriority="49"/>
-    <w:lsdException w:name="Grid Table 5 Dark Accent 2" w:uiPriority="50"/>
-    <w:lsdException w:name="Grid Table 6 Colorful Accent 2" w:uiPriority="51"/>
-    <w:lsdException w:name="Grid Table 7 Colorful Accent 2" w:uiPriority="52"/>
-    <w:lsdException w:name="Grid Table 1 Light Accent 3" w:uiPriority="46"/>
-    <w:lsdException w:name="Grid Table 2 Accent 3" w:uiPriority="47"/>
-    <w:lsdException w:name="Grid Table 3 Accent 3" w:uiPriority="48"/>
-    <w:lsdException w:name="Grid Table 4 Accent 3" w:uiPriority="49"/>
-    <w:lsdException w:name="Grid Table 5 Dark Accent 3" w:uiPriority="50"/>
-    <w:lsdException w:name="Grid Table 6 Colorful Accent 3" w:uiPriority="51"/>
-    <w:lsdException w:name="Grid Table 7 Colorful Accent 3" w:uiPriority="52"/>
-    <w:lsdException w:name="Grid Table 1 Light Accent 4" w:uiPriority="46"/>
-    <w:lsdException w:name="Grid Table 2 Accent 4" w:uiPriority="47"/>
-    <w:lsdException w:name="Grid Table 3 Accent 4" w:uiPriority="48"/>
-    <w:lsdException w:name="Grid Table 4 Accent 4" w:uiPriority="49"/>
-    <w:lsdException w:name="Grid Table 5 Dark Accent 4" w:uiPriority="50"/>
-    <w:lsdException w:name="Grid Table 6 Colorful Accent 4" w:uiPriority="51"/>
-    <w:lsdException w:name="Grid Table 7 Colorful Accent 4" w:uiPriority="52"/>
-    <w:lsdException w:name="Grid Table 1 Light Accent 5" w:uiPriority="46"/>
-    <w:lsdException w:name="Grid Table 2 Accent 5" w:uiPriority="47"/>
-    <w:lsdException w:name="Grid Table 3 Accent 5" w:uiPriority="48"/>
-    <w:lsdException w:name="Grid Table 4 Accent 5" w:uiPriority="49"/>
-    <w:lsdException w:name="Grid Table 5 Dark Accent 5" w:uiPriority="50"/>
-    <w:lsdException w:name="Grid Table 6 Colorful Accent 5" w:uiPriority="51"/>
-    <w:lsdException w:name="Grid Table 7 Colorful Accent 5" w:uiPriority="52"/>
-    <w:lsdException w:name="Grid Table 1 Light Accent 6" w:uiPriority="46"/>
-    <w:lsdException w:name="Grid Table 2 Accent 6" w:uiPriority="47"/>
-    <w:lsdException w:name="Grid Table 3 Accent 6" w:uiPriority="48"/>
-    <w:lsdException w:name="Grid Table 4 Accent 6" w:uiPriority="49"/>
-    <w:lsdException w:name="Grid Table 5 Dark Accent 6" w:uiPriority="50"/>
-    <w:lsdException w:name="Grid Table 6 Colorful Accent 6" w:uiPriority="51"/>
-    <w:lsdException w:name="Grid Table 7 Colorful Accent 6" w:uiPriority="52"/>
-    <w:lsdException w:name="List Table 1 Light" w:uiPriority="46"/>
-    <w:lsdException w:name="List Table 2" w:uiPriority="47"/>
-    <w:lsdException w:name="List Table 3" w:uiPriority="48"/>
-    <w:lsdException w:name="List Table 4" w:uiPriority="49"/>
-    <w:lsdException w:name="List Table 5 Dark" w:uiPriority="50"/>
-    <w:lsdException w:name="List Table 6 Colorful" w:uiPriority="51"/>
-    <w:lsdException w:name="List Table 7 Colorful" w:uiPriority="52"/>
-    <w:lsdException w:name="List Table 1 Light Accent 1" w:uiPriority="46"/>
-    <w:lsdException w:name="List Table 2 Accent 1" w:uiPriority="47"/>
-    <w:lsdException w:name="List Table 3 Accent 1" w:uiPriority="48"/>
-    <w:lsdException w:name="List Table 4 Accent 1" w:uiPriority="49"/>
-    <w:lsdException w:name="List Table 5 Dark Accent 1" w:uiPriority="50"/>
-    <w:lsdException w:name="List Table 6 Colorful Accent 1" w:uiPriority="51"/>
-    <w:lsdException w:name="List Table 7 Colorful Accent 1" w:uiPriority="52"/>
-    <w:lsdException w:name="List Table 1 Light Accent 2" w:uiPriority="46"/>
-    <w:lsdException w:name="List Table 2 Accent 2" w:uiPriority="47"/>
-    <w:lsdException w:name="List Table 3 Accent 2" w:uiPriority="48"/>
-    <w:lsdException w:name="List Table 4 Accent 2" w:uiPriority="49"/>
-    <w:lsdException w:name="List Table 5 Dark Accent 2" w:uiPriority="50"/>
-    <w:lsdException w:name="List Table 6 Colorful Accent 2" w:uiPriority="51"/>
-    <w:lsdException w:name="List Table 7 Colorful Accent 2" w:uiPriority="52"/>
-    <w:lsdException w:name="List Table 1 Light Accent 3" w:uiPriority="46"/>
-    <w:lsdException w:name="List Table 2 Accent 3" w:uiPriority="47"/>
-    <w:lsdException w:name="List Table 3 Accent 3" w:uiPriority="48"/>
-    <w:lsdException w:name="List Table 4 Accent 3" w:uiPriority="49"/>
-    <w:lsdException w:name="List Table 5 Dark Accent 3" w:uiPriority="50"/>
-    <w:lsdException w:name="List Table 6 Colorful Accent 3" w:uiPriority="51"/>
-    <w:lsdException w:name="List Table 7 Colorful Accent 3" w:uiPriority="52"/>
-    <w:lsdException w:name="List Table 1 Light Accent 4" w:uiPriority="46"/>
-    <w:lsdException w:name="List Table 2 Accent 4" w:uiPriority="47"/>
-    <w:lsdException w:name="List Table 3 Accent 4" w:uiPriority="48"/>
-    <w:lsdException w:name="List Table 4 Accent 4" w:uiPriority="49"/>
-    <w:lsdException w:name="List Table 5 Dark Accent 4" w:uiPriority="50"/>
-    <w:lsdException w:name="List Table 6 Colorful Accent 4" w:uiPriority="51"/>
-    <w:lsdException w:name="List Table 7 Colorful Accent 4" w:uiPriority="52"/>
-    <w:lsdException w:name="List Table 1 Light Accent 5" w:uiPriority="46"/>
-    <w:lsdException w:name="List Table 2 Accent 5" w:uiPriority="47"/>
-    <w:lsdException w:name="List Table 3 Accent 5" w:uiPriority="48"/>
-    <w:lsdException w:name="List Table 4 Accent 5" w:uiPriority="49"/>
-    <w:lsdException w:name="List Table 5 Dark Accent 5" w:uiPriority="50"/>
-    <w:lsdException w:name="List Table 6 Colorful Accent 5" w:uiPriority="51"/>
-    <w:lsdException w:name="List Table 7 Colorful Accent 5" w:uiPriority="52"/>
-    <w:lsdException w:name="List Table 1 Light Accent 6" w:uiPriority="46"/>
-    <w:lsdException w:name="List Table 2 Accent 6" w:uiPriority="47"/>
-    <w:lsdException w:name="List Table 3 Accent 6" w:uiPriority="48"/>
-    <w:lsdException w:name="List Table 4 Accent 6" w:uiPriority="49"/>
-    <w:lsdException w:name="List Table 5 Dark Accent 6" w:uiPriority="50"/>
-    <w:lsdException w:name="List Table 6 Colorful Accent 6" w:uiPriority="51"/>
-    <w:lsdException w:name="List Table 7 Colorful Accent 6" w:uiPriority="52"/>
+  <w:latentStyles w:defLockedState="0" w:defUIPriority="99" w:defSemiHidden="1" w:defUnhideWhenUsed="1" w:defQFormat="0" w:count="267">
+    <w:lsdException w:name="Normal" w:semiHidden="0" w:uiPriority="0" w:unhideWhenUsed="0" w:qFormat="1"/>
+    <w:lsdException w:name="heading 1" w:semiHidden="0" w:uiPriority="9" w:unhideWhenUsed="0" w:qFormat="1"/>
+    <w:lsdException w:name="heading 2" w:uiPriority="9" w:qFormat="1"/>
+    <w:lsdException w:name="heading 3" w:uiPriority="9" w:qFormat="1"/>
+    <w:lsdException w:name="heading 4" w:uiPriority="9" w:qFormat="1"/>
+    <w:lsdException w:name="heading 5" w:uiPriority="9" w:qFormat="1"/>
+    <w:lsdException w:name="heading 6" w:uiPriority="9" w:qFormat="1"/>
+    <w:lsdException w:name="heading 7" w:uiPriority="9" w:qFormat="1"/>
+    <w:lsdException w:name="heading 8" w:uiPriority="9" w:qFormat="1"/>
+    <w:lsdException w:name="heading 9" w:uiPriority="9" w:qFormat="1"/>
+    <w:lsdException w:name="toc 1" w:uiPriority="39"/>
+    <w:lsdException w:name="toc 2" w:uiPriority="39"/>
+    <w:lsdException w:name="toc 3" w:uiPriority="39"/>
+    <w:lsdException w:name="toc 4" w:uiPriority="39"/>
+    <w:lsdException w:name="toc 5" w:uiPriority="39"/>
+    <w:lsdException w:name="toc 6" w:uiPriority="39"/>
+    <w:lsdException w:name="toc 7" w:uiPriority="39"/>
+    <w:lsdException w:name="toc 8" w:uiPriority="39"/>
+    <w:lsdException w:name="toc 9" w:uiPriority="39"/>
+    <w:lsdException w:name="caption" w:uiPriority="35" w:qFormat="1"/>
+    <w:lsdException w:name="Title" w:semiHidden="0" w:uiPriority="10" w:unhideWhenUsed="0" w:qFormat="1"/>
+    <w:lsdException w:name="Default Paragraph Font" w:uiPriority="1"/>
+    <w:lsdException w:name="Subtitle" w:semiHidden="0" w:uiPriority="11" w:unhideWhenUsed="0" w:qFormat="1"/>
+    <w:lsdException w:name="Strong" w:semiHidden="0" w:uiPriority="22" w:unhideWhenUsed="0" w:qFormat="1"/>
+    <w:lsdException w:name="Emphasis" w:semiHidden="0" w:uiPriority="20" w:unhideWhenUsed="0" w:qFormat="1"/>
+    <w:lsdException w:name="Table Grid" w:semiHidden="0" w:uiPriority="39" w:unhideWhenUsed="0"/>
+    <w:lsdException w:name="Placeholder Text" w:unhideWhenUsed="0"/>
+    <w:lsdException w:name="No Spacing" w:semiHidden="0" w:uiPriority="1" w:unhideWhenUsed="0" w:qFormat="1"/>
+    <w:lsdException w:name="Light Shading" w:semiHidden="0" w:uiPriority="60" w:unhideWhenUsed="0"/>
+    <w:lsdException w:name="Light List" w:semiHidden="0" w:uiPriority="61" w:unhideWhenUsed="0"/>
+    <w:lsdException w:name="Light Grid" w:semiHidden="0" w:uiPriority="62" w:unhideWhenUsed="0"/>
+    <w:lsdException w:name="Medium Shading 1" w:semiHidden="0" w:uiPriority="63" w:unhideWhenUsed="0"/>
+    <w:lsdException w:name="Medium Shading 2" w:semiHidden="0" w:uiPriority="64" w:unhideWhenUsed="0"/>
+    <w:lsdException w:name="Medium List 1" w:semiHidden="0" w:uiPriority="65" w:unhideWhenUsed="0"/>
+    <w:lsdException w:name="Medium List 2" w:semiHidden="0" w:uiPriority="66" w:unhideWhenUsed="0"/>
+    <w:lsdException w:name="Medium Grid 1" w:semiHidden="0" w:uiPriority="67" w:unhideWhenUsed="0"/>
+    <w:lsdException w:name="Medium Grid 2" w:semiHidden="0" w:uiPriority="68" w:unhideWhenUsed="0"/>
+    <w:lsdException w:name="Medium Grid 3" w:semiHidden="0" w:uiPriority="69" w:unhideWhenUsed="0"/>
+    <w:lsdException w:name="Dark List" w:semiHidden="0" w:uiPriority="70" w:unhideWhenUsed="0"/>
+    <w:lsdException w:name="Colorful Shading" w:semiHidden="0" w:uiPriority="71" w:unhideWhenUsed="0"/>
+    <w:lsdException w:name="Colorful List" w:semiHidden="0" w:uiPriority="72" w:unhideWhenUsed="0"/>
+    <w:lsdException w:name="Colorful Grid" w:semiHidden="0" w:uiPriority="73" w:unhideWhenUsed="0"/>
+    <w:lsdException w:name="Light Shading Accent 1" w:semiHidden="0" w:uiPriority="60" w:unhideWhenUsed="0"/>
+    <w:lsdException w:name="Light List Accent 1" w:semiHidden="0" w:uiPriority="61" w:unhideWhenUsed="0"/>
+    <w:lsdException w:name="Light Grid Accent 1" w:semiHidden="0" w:uiPriority="62" w:unhideWhenUsed="0"/>
+    <w:lsdException w:name="Medium Shading 1 Accent 1" w:semiHidden="0" w:uiPriority="63" w:unhideWhenUsed="0"/>
+    <w:lsdException w:name="Medium Shading 2 Accent 1" w:semiHidden="0" w:uiPriority="64" w:unhideWhenUsed="0"/>
+    <w:lsdException w:name="Medium List 1 Accent 1" w:semiHidden="0" w:uiPriority="65" w:unhideWhenUsed="0"/>
+    <w:lsdException w:name="Revision" w:unhideWhenUsed="0"/>
+    <w:lsdException w:name="List Paragraph" w:semiHidden="0" w:uiPriority="34" w:unhideWhenUsed="0" w:qFormat="1"/>
+    <w:lsdException w:name="Quote" w:semiHidden="0" w:uiPriority="29" w:unhideWhenUsed="0" w:qFormat="1"/>
+    <w:lsdException w:name="Intense Quote" w:semiHidden="0" w:uiPriority="30" w:unhideWhenUsed="0" w:qFormat="1"/>
+    <w:lsdException w:name="Medium List 2 Accent 1" w:semiHidden="0" w:uiPriority="66" w:unhideWhenUsed="0"/>
+    <w:lsdException w:name="Medium Grid 1 Accent 1" w:semiHidden="0" w:uiPriority="67" w:unhideWhenUsed="0"/>
+    <w:lsdException w:name="Medium Grid 2 Accent 1" w:semiHidden="0" w:uiPriority="68" w:unhideWhenUsed="0"/>
+    <w:lsdException w:name="Medium Grid 3 Accent 1" w:semiHidden="0" w:uiPriority="69" w:unhideWhenUsed="0"/>
+    <w:lsdException w:name="Dark List Accent 1" w:semiHidden="0" w:uiPriority="70" w:unhideWhenUsed="0"/>
+    <w:lsdException w:name="Colorful Shading Accent 1" w:semiHidden="0" w:uiPriority="71" w:unhideWhenUsed="0"/>
+    <w:lsdException w:name="Colorful List Accent 1" w:semiHidden="0" w:uiPriority="72" w:unhideWhenUsed="0"/>
+    <w:lsdException w:name="Colorful Grid Accent 1" w:semiHidden="0" w:uiPriority="73" w:unhideWhenUsed="0"/>
+    <w:lsdException w:name="Light Shading Accent 2" w:semiHidden="0" w:uiPriority="60" w:unhideWhenUsed="0"/>
+    <w:lsdException w:name="Light List Accent 2" w:semiHidden="0" w:uiPriority="61" w:unhideWhenUsed="0"/>
+    <w:lsdException w:name="Light Grid Accent 2" w:semiHidden="0" w:uiPriority="62" w:unhideWhenUsed="0"/>
+    <w:lsdException w:name="Medium Shading 1 Accent 2" w:semiHidden="0" w:uiPriority="63" w:unhideWhenUsed="0"/>
+    <w:lsdException w:name="Medium Shading 2 Accent 2" w:semiHidden="0" w:uiPriority="64" w:unhideWhenUsed="0"/>
+    <w:lsdException w:name="Medium List 1 Accent 2" w:semiHidden="0" w:uiPriority="65" w:unhideWhenUsed="0"/>
+    <w:lsdException w:name="Medium List 2 Accent 2" w:semiHidden="0" w:uiPriority="66" w:unhideWhenUsed="0"/>
+    <w:lsdException w:name="Medium Grid 1 Accent 2" w:semiHidden="0" w:uiPriority="67" w:unhideWhenUsed="0"/>
+    <w:lsdException w:name="Medium Grid 2 Accent 2" w:semiHidden="0" w:uiPriority="68" w:unhideWhenUsed="0"/>
+    <w:lsdException w:name="Medium Grid 3 Accent 2" w:semiHidden="0" w:uiPriority="69" w:unhideWhenUsed="0"/>
+    <w:lsdException w:name="Dark List Accent 2" w:semiHidden="0" w:uiPriority="70" w:unhideWhenUsed="0"/>
+    <w:lsdException w:name="Colorful Shading Accent 2" w:semiHidden="0" w:uiPriority="71" w:unhideWhenUsed="0"/>
+    <w:lsdException w:name="Colorful List Accent 2" w:semiHidden="0" w:uiPriority="72" w:unhideWhenUsed="0"/>
+    <w:lsdException w:name="Colorful Grid Accent 2" w:semiHidden="0" w:uiPriority="73" w:unhideWhenUsed="0"/>
+    <w:lsdException w:name="Light Shading Accent 3" w:semiHidden="0" w:uiPriority="60" w:unhideWhenUsed="0"/>
+    <w:lsdException w:name="Light List Accent 3" w:semiHidden="0" w:uiPriority="61" w:unhideWhenUsed="0"/>
+    <w:lsdException w:name="Light Grid Accent 3" w:semiHidden="0" w:uiPriority="62" w:unhideWhenUsed="0"/>
+    <w:lsdException w:name="Medium Shading 1 Accent 3" w:semiHidden="0" w:uiPriority="63" w:unhideWhenUsed="0"/>
+    <w:lsdException w:name="Medium Shading 2 Accent 3" w:semiHidden="0" w:uiPriority="64" w:unhideWhenUsed="0"/>
+    <w:lsdException w:name="Medium List 1 Accent 3" w:semiHidden="0" w:uiPriority="65" w:unhideWhenUsed="0"/>
+    <w:lsdException w:name="Medium List 2 Accent 3" w:semiHidden="0" w:uiPriority="66" w:unhideWhenUsed="0"/>
+    <w:lsdException w:name="Medium Grid 1 Accent 3" w:semiHidden="0" w:uiPriority="67" w:unhideWhenUsed="0"/>
+    <w:lsdException w:name="Medium Grid 2 Accent 3" w:semiHidden="0" w:uiPriority="68" w:unhideWhenUsed="0"/>
+    <w:lsdException w:name="Medium Grid 3 Accent 3" w:semiHidden="0" w:uiPriority="69" w:unhideWhenUsed="0"/>
+    <w:lsdException w:name="Dark List Accent 3" w:semiHidden="0" w:uiPriority="70" w:unhideWhenUsed="0"/>
+    <w:lsdException w:name="Colorful Shading Accent 3" w:semiHidden="0" w:uiPriority="71" w:unhideWhenUsed="0"/>
+    <w:lsdException w:name="Colorful List Accent 3" w:semiHidden="0" w:uiPriority="72" w:unhideWhenUsed="0"/>
+    <w:lsdException w:name="Colorful Grid Accent 3" w:semiHidden="0" w:uiPriority="73" w:unhideWhenUsed="0"/>
+    <w:lsdException w:name="Light Shading Accent 4" w:semiHidden="0" w:uiPriority="60" w:unhideWhenUsed="0"/>
+    <w:lsdException w:name="Light List Accent 4" w:semiHidden="0" w:uiPriority="61" w:unhideWhenUsed="0"/>
+    <w:lsdException w:name="Light Grid Accent 4" w:semiHidden="0" w:uiPriority="62" w:unhideWhenUsed="0"/>
+    <w:lsdException w:name="Medium Shading 1 Accent 4" w:semiHidden="0" w:uiPriority="63" w:unhideWhenUsed="0"/>
+    <w:lsdException w:name="Medium Shading 2 Accent 4" w:semiHidden="0" w:uiPriority="64" w:unhideWhenUsed="0"/>
+    <w:lsdException w:name="Medium List 1 Accent 4" w:semiHidden="0" w:uiPriority="65" w:unhideWhenUsed="0"/>
+    <w:lsdException w:name="Medium List 2 Accent 4" w:semiHidden="0" w:uiPriority="66" w:unhideWhenUsed="0"/>
+    <w:lsdException w:name="Medium Grid 1 Accent 4" w:semiHidden="0" w:uiPriority="67" w:unhideWhenUsed="0"/>
+    <w:lsdException w:name="Medium Grid 2 Accent 4" w:semiHidden="0" w:uiPriority="68" w:unhideWhenUsed="0"/>
+    <w:lsdException w:name="Medium Grid 3 Accent 4" w:semiHidden="0" w:uiPriority="69" w:unhideWhenUsed="0"/>
+    <w:lsdException w:name="Dark List Accent 4" w:semiHidden="0" w:uiPriority="70" w:unhideWhenUsed="0"/>
+    <w:lsdException w:name="Colorful Shading Accent 4" w:semiHidden="0" w:uiPriority="71" w:unhideWhenUsed="0"/>
+    <w:lsdException w:name="Colorful List Accent 4" w:semiHidden="0" w:uiPriority="72" w:unhideWhenUsed="0"/>
+    <w:lsdException w:name="Colorful Grid Accent 4" w:semiHidden="0" w:uiPriority="73" w:unhideWhenUsed="0"/>
+    <w:lsdException w:name="Light Shading Accent 5" w:semiHidden="0" w:uiPriority="60" w:unhideWhenUsed="0"/>
+    <w:lsdException w:name="Light List Accent 5" w:semiHidden="0" w:uiPriority="61" w:unhideWhenUsed="0"/>
+    <w:lsdException w:name="Light Grid Accent 5" w:semiHidden="0" w:uiPriority="62" w:unhideWhenUsed="0"/>
+    <w:lsdException w:name="Medium Shading 1 Accent 5" w:semiHidden="0" w:uiPriority="63" w:unhideWhenUsed="0"/>
+    <w:lsdException w:name="Medium Shading 2 Accent 5" w:semiHidden="0" w:uiPriority="64" w:unhideWhenUsed="0"/>
+    <w:lsdException w:name="Medium List 1 Accent 5" w:semiHidden="0" w:uiPriority="65" w:unhideWhenUsed="0"/>
+    <w:lsdException w:name="Medium List 2 Accent 5" w:semiHidden="0" w:uiPriority="66" w:unhideWhenUsed="0"/>
+    <w:lsdException w:name="Medium Grid 1 Accent 5" w:semiHidden="0" w:uiPriority="67" w:unhideWhenUsed="0"/>
+    <w:lsdException w:name="Medium Grid 2 Accent 5" w:semiHidden="0" w:uiPriority="68" w:unhideWhenUsed="0"/>
+    <w:lsdException w:name="Medium Grid 3 Accent 5" w:semiHidden="0" w:uiPriority="69" w:unhideWhenUsed="0"/>
+    <w:lsdException w:name="Dark List Accent 5" w:semiHidden="0" w:uiPriority="70" w:unhideWhenUsed="0"/>
+    <w:lsdException w:name="Colorful Shading Accent 5" w:semiHidden="0" w:uiPriority="71" w:unhideWhenUsed="0"/>
+    <w:lsdException w:name="Colorful List Accent 5" w:semiHidden="0" w:uiPriority="72" w:unhideWhenUsed="0"/>
+    <w:lsdException w:name="Colorful Grid Accent 5" w:semiHidden="0" w:uiPriority="73" w:unhideWhenUsed="0"/>
+    <w:lsdException w:name="Light Shading Accent 6" w:semiHidden="0" w:uiPriority="60" w:unhideWhenUsed="0"/>
+    <w:lsdException w:name="Light List Accent 6" w:semiHidden="0" w:uiPriority="61" w:unhideWhenUsed="0"/>
+    <w:lsdException w:name="Light Grid Accent 6" w:semiHidden="0" w:uiPriority="62" w:unhideWhenUsed="0"/>
+    <w:lsdException w:name="Medium Shading 1 Accent 6" w:semiHidden="0" w:uiPriority="63" w:unhideWhenUsed="0"/>
+    <w:lsdException w:name="Medium Shading 2 Accent 6" w:semiHidden="0" w:uiPriority="64" w:unhideWhenUsed="0"/>
+    <w:lsdException w:name="Medium List 1 Accent 6" w:semiHidden="0" w:uiPriority="65" w:unhideWhenUsed="0"/>
+    <w:lsdException w:name="Medium List 2 Accent 6" w:semiHidden="0" w:uiPriority="66" w:unhideWhenUsed="0"/>
+    <w:lsdException w:name="Medium Grid 1 Accent 6" w:semiHidden="0" w:uiPriority="67" w:unhideWhenUsed="0"/>
+    <w:lsdException w:name="Medium Grid 2 Accent 6" w:semiHidden="0" w:uiPriority="68" w:unhideWhenUsed="0"/>
+    <w:lsdException w:name="Medium Grid 3 Accent 6" w:semiHidden="0" w:uiPriority="69" w:unhideWhenUsed="0"/>
+    <w:lsdException w:name="Dark List Accent 6" w:semiHidden="0" w:uiPriority="70" w:unhideWhenUsed="0"/>
+    <w:lsdException w:name="Colorful Shading Accent 6" w:semiHidden="0" w:uiPriority="71" w:unhideWhenUsed="0"/>
+    <w:lsdException w:name="Colorful List Accent 6" w:semiHidden="0" w:uiPriority="72" w:unhideWhenUsed="0"/>
+    <w:lsdException w:name="Colorful Grid Accent 6" w:semiHidden="0" w:uiPriority="73" w:unhideWhenUsed="0"/>
+    <w:lsdException w:name="Subtle Emphasis" w:semiHidden="0" w:uiPriority="19" w:unhideWhenUsed="0" w:qFormat="1"/>
+    <w:lsdException w:name="Intense Emphasis" w:semiHidden="0" w:uiPriority="21" w:unhideWhenUsed="0" w:qFormat="1"/>
+    <w:lsdException w:name="Subtle Reference" w:semiHidden="0" w:uiPriority="31" w:unhideWhenUsed="0" w:qFormat="1"/>
+    <w:lsdException w:name="Intense Reference" w:semiHidden="0" w:uiPriority="32" w:unhideWhenUsed="0" w:qFormat="1"/>
+    <w:lsdException w:name="Book Title" w:semiHidden="0" w:uiPriority="33" w:unhideWhenUsed="0" w:qFormat="1"/>
+    <w:lsdException w:name="Bibliography" w:uiPriority="37"/>
+    <w:lsdException w:name="TOC Heading" w:uiPriority="39" w:qFormat="1"/>
   </w:latentStyles>
   <w:style w:type="paragraph" w:default="1" w:styleId="Standard">
     <w:name w:val="Normal"/>
@@ -7071,6 +7986,7 @@
     <w:uiPriority w:val="99"/>
     <w:semiHidden/>
     <w:unhideWhenUsed/>
+    <w:qFormat/>
     <w:tblPr>
       <w:tblInd w:w="0" w:type="dxa"/>
       <w:tblCellMar>
@@ -7398,7 +8314,7 @@
   <a:extraClrSchemeLst/>
   <a:extLst>
     <a:ext uri="{05A4C25C-085E-4340-85A3-A5531E510DB2}">
-      <thm15:themeFamily xmlns:thm15="http://schemas.microsoft.com/office/thememl/2012/main" name="Office Theme" id="{62F939B6-93AF-4DB8-9C6B-D6C7DFDC589F}" vid="{4A3C46E8-61CC-4603-A589-7422A47A8E4A}"/>
+      <thm15:themeFamily xmlns="" xmlns:thm15="http://schemas.microsoft.com/office/thememl/2012/main" name="Office Theme" id="{62F939B6-93AF-4DB8-9C6B-D6C7DFDC589F}" vid="{4A3C46E8-61CC-4603-A589-7422A47A8E4A}"/>
     </a:ext>
   </a:extLst>
 </a:theme>

</xml_diff>

<commit_message>
Verbesserungen an meinem Teil (Sascha)
</commit_message>
<xml_diff>
--- a/dokumente/Inhalt_Pflichtenheft_Martin+Sascha.docx
+++ b/dokumente/Inhalt_Pflichtenheft_Martin+Sascha.docx
@@ -1,6 +1,6 @@
 
 <file path=word/document.xml><?xml version="1.0" encoding="utf-8"?>
-<w:document xmlns:ve="http://schemas.openxmlformats.org/markup-compatibility/2006" xmlns:o="urn:schemas-microsoft-com:office:office" xmlns:r="http://schemas.openxmlformats.org/officeDocument/2006/relationships" xmlns:m="http://schemas.openxmlformats.org/officeDocument/2006/math" xmlns:v="urn:schemas-microsoft-com:vml" xmlns:wp="http://schemas.openxmlformats.org/drawingml/2006/wordprocessingDrawing" xmlns:w10="urn:schemas-microsoft-com:office:word" xmlns:w="http://schemas.openxmlformats.org/wordprocessingml/2006/main" xmlns:wne="http://schemas.microsoft.com/office/word/2006/wordml">
+<w:document xmlns:wpc="http://schemas.microsoft.com/office/word/2010/wordprocessingCanvas" xmlns:mc="http://schemas.openxmlformats.org/markup-compatibility/2006" xmlns:o="urn:schemas-microsoft-com:office:office" xmlns:r="http://schemas.openxmlformats.org/officeDocument/2006/relationships" xmlns:m="http://schemas.openxmlformats.org/officeDocument/2006/math" xmlns:v="urn:schemas-microsoft-com:vml" xmlns:wp14="http://schemas.microsoft.com/office/word/2010/wordprocessingDrawing" xmlns:wp="http://schemas.openxmlformats.org/drawingml/2006/wordprocessingDrawing" xmlns:w10="urn:schemas-microsoft-com:office:word" xmlns:w="http://schemas.openxmlformats.org/wordprocessingml/2006/main" xmlns:w14="http://schemas.microsoft.com/office/word/2010/wordml" xmlns:w15="http://schemas.microsoft.com/office/word/2012/wordml" xmlns:wpg="http://schemas.microsoft.com/office/word/2010/wordprocessingGroup" xmlns:wpi="http://schemas.microsoft.com/office/word/2010/wordprocessingInk" xmlns:wne="http://schemas.microsoft.com/office/word/2006/wordml" xmlns:wps="http://schemas.microsoft.com/office/word/2010/wordprocessingShape" mc:Ignorable="w14 w15 wp14">
   <w:body>
     <w:p>
       <w:pPr>
@@ -798,7 +798,6 @@
         </w:rPr>
         <w:t xml:space="preserve">3 </w:t>
       </w:r>
-      <w:proofErr w:type="gramStart"/>
       <w:r>
         <w:rPr>
           <w:rFonts w:ascii="Verdana" w:hAnsi="Verdana" w:cs="Verdana"/>
@@ -815,17 +814,7 @@
           <w:sz w:val="24"/>
           <w:szCs w:val="24"/>
         </w:rPr>
-        <w:t>mgebung</w:t>
-      </w:r>
-      <w:proofErr w:type="gramEnd"/>
-      <w:r>
-        <w:rPr>
-          <w:rFonts w:ascii="Verdana" w:hAnsi="Verdana" w:cs="Verdana"/>
-          <w:color w:val="000081"/>
-          <w:sz w:val="24"/>
-          <w:szCs w:val="24"/>
-        </w:rPr>
-        <w:t xml:space="preserve"> </w:t>
+        <w:t xml:space="preserve">mgebung </w:t>
       </w:r>
       <w:r>
         <w:rPr>
@@ -858,19 +847,8 @@
           <w:sz w:val="24"/>
           <w:szCs w:val="24"/>
         </w:rPr>
-        <w:t xml:space="preserve">3.1 </w:t>
-      </w:r>
-      <w:proofErr w:type="gramStart"/>
-      <w:r>
-        <w:rPr>
-          <w:rFonts w:ascii="Verdana" w:hAnsi="Verdana" w:cs="Verdana"/>
-          <w:color w:val="000081"/>
-          <w:sz w:val="24"/>
-          <w:szCs w:val="24"/>
-        </w:rPr>
-        <w:t>Produktumgebung</w:t>
-      </w:r>
-      <w:proofErr w:type="gramEnd"/>
+        <w:t>3.1 Produktumgebung</w:t>
+      </w:r>
     </w:p>
     <w:p>
       <w:pPr>
@@ -955,19 +933,8 @@
           <w:sz w:val="24"/>
           <w:szCs w:val="24"/>
         </w:rPr>
-        <w:t xml:space="preserve">3.2 </w:t>
-      </w:r>
-      <w:proofErr w:type="gramStart"/>
-      <w:r>
-        <w:rPr>
-          <w:rFonts w:ascii="Verdana" w:hAnsi="Verdana" w:cs="Verdana"/>
-          <w:color w:val="000081"/>
-          <w:sz w:val="24"/>
-          <w:szCs w:val="24"/>
-        </w:rPr>
-        <w:t>Entwicklungsumgebung</w:t>
-      </w:r>
-      <w:proofErr w:type="gramEnd"/>
+        <w:t>3.2 Entwicklungsumgebung</w:t>
+      </w:r>
     </w:p>
     <w:p>
       <w:pPr>
@@ -1120,27 +1087,7 @@
           <w:sz w:val="24"/>
           <w:szCs w:val="24"/>
         </w:rPr>
-        <w:t xml:space="preserve"> (Paul – </w:t>
-      </w:r>
-      <w:proofErr w:type="spellStart"/>
-      <w:r>
-        <w:rPr>
-          <w:rFonts w:ascii="Verdana" w:hAnsi="Verdana" w:cs="Verdana"/>
-          <w:color w:val="000081"/>
-          <w:sz w:val="24"/>
-          <w:szCs w:val="24"/>
-        </w:rPr>
-        <w:t>UseCase</w:t>
-      </w:r>
-      <w:proofErr w:type="spellEnd"/>
-      <w:r>
-        <w:rPr>
-          <w:rFonts w:ascii="Verdana" w:hAnsi="Verdana" w:cs="Verdana"/>
-          <w:color w:val="000081"/>
-          <w:sz w:val="24"/>
-          <w:szCs w:val="24"/>
-        </w:rPr>
-        <w:t>, usw.)</w:t>
+        <w:t xml:space="preserve"> (Paul – UseCase, usw.)</w:t>
       </w:r>
     </w:p>
     <w:p>
@@ -1380,27 +1327,7 @@
           <w:sz w:val="24"/>
           <w:szCs w:val="24"/>
         </w:rPr>
-        <w:t xml:space="preserve">7 </w:t>
-      </w:r>
-      <w:proofErr w:type="gramStart"/>
-      <w:r>
-        <w:rPr>
-          <w:rFonts w:ascii="Verdana" w:hAnsi="Verdana" w:cs="Verdana"/>
-          <w:color w:val="000081"/>
-          <w:sz w:val="24"/>
-          <w:szCs w:val="24"/>
-        </w:rPr>
-        <w:t>Benutzeroberfläche</w:t>
-      </w:r>
-      <w:proofErr w:type="gramEnd"/>
-      <w:r>
-        <w:rPr>
-          <w:rFonts w:ascii="Verdana" w:hAnsi="Verdana" w:cs="Verdana"/>
-          <w:color w:val="000081"/>
-          <w:sz w:val="24"/>
-          <w:szCs w:val="24"/>
-        </w:rPr>
-        <w:t xml:space="preserve"> </w:t>
+        <w:t xml:space="preserve">7 Benutzeroberfläche </w:t>
       </w:r>
     </w:p>
     <w:p>
@@ -1441,19 +1368,8 @@
           <w:sz w:val="24"/>
           <w:szCs w:val="24"/>
         </w:rPr>
-        <w:t xml:space="preserve">7.1 Starten der </w:t>
-      </w:r>
-      <w:proofErr w:type="spellStart"/>
-      <w:r>
-        <w:rPr>
-          <w:rFonts w:ascii="Verdana" w:hAnsi="Verdana" w:cs="Verdana"/>
-          <w:color w:val="000081"/>
-          <w:sz w:val="24"/>
-          <w:szCs w:val="24"/>
-        </w:rPr>
-        <w:t>App</w:t>
-      </w:r>
-      <w:proofErr w:type="spellEnd"/>
+        <w:t>7.1 Starten der App</w:t>
+      </w:r>
       <w:r>
         <w:rPr>
           <w:rFonts w:ascii="Verdana" w:hAnsi="Verdana" w:cs="Verdana"/>
@@ -1485,19 +1401,8 @@
           <w:szCs w:val="24"/>
         </w:rPr>
         <w:tab/>
-        <w:t xml:space="preserve">7.2 </w:t>
-      </w:r>
-      <w:proofErr w:type="gramStart"/>
-      <w:r>
-        <w:rPr>
-          <w:rFonts w:ascii="Verdana" w:hAnsi="Verdana" w:cs="Verdana"/>
-          <w:color w:val="000081"/>
-          <w:sz w:val="24"/>
-          <w:szCs w:val="24"/>
-        </w:rPr>
-        <w:t>Startoberfläche</w:t>
-      </w:r>
-      <w:proofErr w:type="gramEnd"/>
+        <w:t>7.2 Startoberfläche</w:t>
+      </w:r>
       <w:r>
         <w:rPr>
           <w:rFonts w:ascii="Verdana" w:hAnsi="Verdana" w:cs="Verdana"/>
@@ -1562,19 +1467,8 @@
           <w:sz w:val="24"/>
           <w:szCs w:val="24"/>
         </w:rPr>
-        <w:t xml:space="preserve">7.4 </w:t>
-      </w:r>
-      <w:proofErr w:type="spellStart"/>
-      <w:r>
-        <w:rPr>
-          <w:rFonts w:ascii="Verdana" w:hAnsi="Verdana" w:cs="Verdana"/>
-          <w:color w:val="000081"/>
-          <w:sz w:val="24"/>
-          <w:szCs w:val="24"/>
-        </w:rPr>
-        <w:t>Minesweeper</w:t>
-      </w:r>
-      <w:proofErr w:type="spellEnd"/>
+        <w:t>7.4 Minesweeper</w:t>
+      </w:r>
       <w:r>
         <w:rPr>
           <w:rFonts w:ascii="Verdana" w:hAnsi="Verdana" w:cs="Verdana"/>
@@ -1606,19 +1500,8 @@
           <w:sz w:val="24"/>
           <w:szCs w:val="24"/>
         </w:rPr>
-        <w:t xml:space="preserve">7.5 </w:t>
-      </w:r>
-      <w:proofErr w:type="spellStart"/>
-      <w:r>
-        <w:rPr>
-          <w:rFonts w:ascii="Verdana" w:hAnsi="Verdana" w:cs="Verdana"/>
-          <w:color w:val="000081"/>
-          <w:sz w:val="24"/>
-          <w:szCs w:val="24"/>
-        </w:rPr>
-        <w:t>Spaceslider</w:t>
-      </w:r>
-      <w:proofErr w:type="spellEnd"/>
+        <w:t>7.5 Spaceslider</w:t>
+      </w:r>
       <w:r>
         <w:rPr>
           <w:rFonts w:ascii="Verdana" w:hAnsi="Verdana" w:cs="Verdana"/>
@@ -1866,31 +1749,7 @@
         <w:ind w:left="708"/>
       </w:pPr>
       <w:r>
-        <w:t xml:space="preserve">In der zu Entwickelnden Spielesammlung soll dem Nutzer verschiedene Spiele in einer </w:t>
-      </w:r>
-      <w:proofErr w:type="spellStart"/>
-      <w:r>
-        <w:t>Application</w:t>
-      </w:r>
-      <w:proofErr w:type="spellEnd"/>
-      <w:r>
-        <w:t xml:space="preserve"> für das </w:t>
-      </w:r>
-      <w:proofErr w:type="spellStart"/>
-      <w:r>
-        <w:t>Android</w:t>
-      </w:r>
-      <w:proofErr w:type="spellEnd"/>
-      <w:r>
-        <w:t xml:space="preserve"> </w:t>
-      </w:r>
-      <w:proofErr w:type="spellStart"/>
-      <w:r>
-        <w:t>Betriebsystem</w:t>
-      </w:r>
-      <w:proofErr w:type="spellEnd"/>
-      <w:r>
-        <w:t xml:space="preserve"> bereitgestellt werden. In dieser App wählt der Nutzer das gewünschte bereitgestellte Spiel und </w:t>
+        <w:t xml:space="preserve">In der zu Entwickelnden Spielesammlung soll dem Nutzer verschiedene Spiele in einer Application für das Android Betriebsystem bereitgestellt werden. In dieser App wählt der Nutzer das gewünschte bereitgestellte Spiel und </w:t>
       </w:r>
       <w:r>
         <w:t>es werden ihm verschiedene Optionen zum Spielen bereitgestellt.</w:t>
@@ -1978,11 +1837,9 @@
       <w:r>
         <w:t>„</w:t>
       </w:r>
-      <w:proofErr w:type="spellStart"/>
       <w:r>
         <w:t>Highscore</w:t>
       </w:r>
-      <w:proofErr w:type="spellEnd"/>
       <w:r>
         <w:t>“:</w:t>
       </w:r>
@@ -2053,15 +1910,7 @@
         <w:t xml:space="preserve">Beim Start des Spiels </w:t>
       </w:r>
       <w:r>
-        <w:t xml:space="preserve">wählt Nutzer ob ein neues </w:t>
-      </w:r>
-      <w:proofErr w:type="spellStart"/>
-      <w:r>
-        <w:t>spiel</w:t>
-      </w:r>
-      <w:proofErr w:type="spellEnd"/>
-      <w:r>
-        <w:t xml:space="preserve"> gestartet werden soll oder ob ein zuvor gespeichertes Spiel weitergespielt werden soll</w:t>
+        <w:t>wählt Nutzer ob ein neues spiel gestartet werden soll oder ob ein zuvor gespeichertes Spiel weitergespielt werden soll</w:t>
       </w:r>
     </w:p>
     <w:p>
@@ -2212,13 +2061,8 @@
         </w:numPr>
       </w:pPr>
       <w:r>
-        <w:t xml:space="preserve">Benutzerfreundliche </w:t>
-      </w:r>
-      <w:proofErr w:type="spellStart"/>
-      <w:r>
-        <w:t>Instalationsroutine</w:t>
-      </w:r>
-      <w:proofErr w:type="spellEnd"/>
+        <w:t>Benutzerfreundliche Instalationsroutine</w:t>
+      </w:r>
     </w:p>
     <w:p>
       <w:pPr>
@@ -2301,15 +2145,7 @@
         </w:numPr>
       </w:pPr>
       <w:r>
-        <w:t xml:space="preserve">Mehrere </w:t>
-      </w:r>
-      <w:proofErr w:type="spellStart"/>
-      <w:r>
-        <w:t>Highscores</w:t>
-      </w:r>
-      <w:proofErr w:type="spellEnd"/>
-      <w:r>
-        <w:t xml:space="preserve"> pro Spiel</w:t>
+        <w:t>Mehrere Highscores pro Spiel</w:t>
       </w:r>
     </w:p>
     <w:p>
@@ -2413,15 +2249,7 @@
         <w:t xml:space="preserve">Eine Cloud Anbindung und zugehörige Funktionen für die Spiele </w:t>
       </w:r>
       <w:r>
-        <w:t xml:space="preserve">bzw. dessen </w:t>
-      </w:r>
-      <w:proofErr w:type="spellStart"/>
-      <w:r>
-        <w:t>Highscores</w:t>
-      </w:r>
-      <w:proofErr w:type="spellEnd"/>
-      <w:r>
-        <w:t xml:space="preserve"> </w:t>
+        <w:t xml:space="preserve">bzw. dessen Highscores </w:t>
       </w:r>
       <w:r>
         <w:t>sollen zunächst nicht implementiert bzw. umgesetzt werden</w:t>
@@ -2436,21 +2264,8 @@
         </w:numPr>
       </w:pPr>
       <w:r>
-        <w:t xml:space="preserve">Kein </w:t>
-      </w:r>
-      <w:proofErr w:type="spellStart"/>
-      <w:r>
-        <w:t>Mulit</w:t>
-      </w:r>
-      <w:proofErr w:type="spellEnd"/>
-      <w:r>
-        <w:t xml:space="preserve"> User </w:t>
-      </w:r>
-      <w:proofErr w:type="spellStart"/>
-      <w:r>
-        <w:t>Suppourt</w:t>
-      </w:r>
-      <w:proofErr w:type="spellEnd"/>
+        <w:t>Kein Mulit User Suppourt</w:t>
+      </w:r>
     </w:p>
     <w:p>
       <w:pPr>
@@ -2464,15 +2279,7 @@
         <w:t>(</w:t>
       </w:r>
       <w:r>
-        <w:t xml:space="preserve">Es wird davon ausgegangen das nur ein Nutzer pro Android System die </w:t>
-      </w:r>
-      <w:proofErr w:type="spellStart"/>
-      <w:r>
-        <w:t>Spielesammlung</w:t>
-      </w:r>
-      <w:proofErr w:type="spellEnd"/>
-      <w:r>
-        <w:t xml:space="preserve"> nutzt,</w:t>
+        <w:t>Es wird davon ausgegangen das nur ein Nutzer pro Android System die Spielesammlung nutzt,</w:t>
       </w:r>
       <w:r>
         <w:t xml:space="preserve"> keine Mehrbenutzerunterstützung</w:t>
@@ -2645,40 +2452,14 @@
       <w:r>
         <w:t xml:space="preserve">t werden. Hauptaugenmerk wird dabei auf </w:t>
       </w:r>
-      <w:proofErr w:type="spellStart"/>
-      <w:r>
-        <w:t>Andoid</w:t>
-      </w:r>
-      <w:proofErr w:type="spellEnd"/>
-      <w:r>
-        <w:t xml:space="preserve"> </w:t>
-      </w:r>
-      <w:proofErr w:type="spellStart"/>
-      <w:r>
-        <w:t>Smartphones</w:t>
-      </w:r>
-      <w:proofErr w:type="spellEnd"/>
-      <w:r>
-        <w:t xml:space="preserve"> gelegt. Für Android Tablets werden die generellen Produktfunktionen unterstützt.</w:t>
-      </w:r>
-      <w:r>
-        <w:t xml:space="preserve"> Das Produkt ist für den </w:t>
-      </w:r>
-      <w:proofErr w:type="spellStart"/>
-      <w:r>
-        <w:t>einsatz</w:t>
-      </w:r>
-      <w:proofErr w:type="spellEnd"/>
-      <w:r>
-        <w:t xml:space="preserve"> im Privaten Umfeld </w:t>
-      </w:r>
-      <w:proofErr w:type="spellStart"/>
-      <w:r>
-        <w:t>konzepiert</w:t>
-      </w:r>
-      <w:proofErr w:type="spellEnd"/>
-      <w:r>
-        <w:t>.</w:t>
+      <w:r>
+        <w:t xml:space="preserve">Andoid </w:t>
+      </w:r>
+      <w:r>
+        <w:t>Smartphones gelegt. Für Android Tablets werden die generellen Produktfunktionen unterstützt.</w:t>
+      </w:r>
+      <w:r>
+        <w:t xml:space="preserve"> Das Produkt ist für den einsatz im Privaten Umfeld konzepiert.</w:t>
       </w:r>
     </w:p>
     <w:p>
@@ -2733,13 +2514,8 @@
           <w:numId w:val="13"/>
         </w:numPr>
       </w:pPr>
-      <w:proofErr w:type="spellStart"/>
-      <w:r>
-        <w:t>Android</w:t>
-      </w:r>
-      <w:proofErr w:type="spellEnd"/>
-      <w:r>
-        <w:t xml:space="preserve"> Version ab 4.0</w:t>
+      <w:r>
+        <w:t>Android Version ab 4.0</w:t>
       </w:r>
       <w:r>
         <w:t xml:space="preserve"> vorhanden</w:t>
@@ -2898,13 +2674,8 @@
         </w:numPr>
       </w:pPr>
       <w:r>
-        <w:t xml:space="preserve">Bildschirmauflösung: mind. 320 x 480 </w:t>
-      </w:r>
-      <w:proofErr w:type="spellStart"/>
-      <w:r>
-        <w:t>px</w:t>
-      </w:r>
-      <w:proofErr w:type="spellEnd"/>
+        <w:t>Bildschirmauflösung: mind. 320 x 480 px</w:t>
+      </w:r>
     </w:p>
     <w:p>
       <w:pPr>
@@ -3215,47 +2986,7 @@
           <w:sz w:val="24"/>
           <w:szCs w:val="24"/>
         </w:rPr>
-        <w:t xml:space="preserve">Die App soll unter Windows 7 mit Hilfe der Programmiersprache Java umgesetzt werden. Dazu wird als Entwicklungsumgebung </w:t>
-      </w:r>
-      <w:proofErr w:type="spellStart"/>
-      <w:r>
-        <w:rPr>
-          <w:rFonts w:ascii="Verdana" w:hAnsi="Verdana" w:cs="Verdana"/>
-          <w:color w:val="000000" w:themeColor="text1"/>
-          <w:sz w:val="24"/>
-          <w:szCs w:val="24"/>
-        </w:rPr>
-        <w:t>Eclipse</w:t>
-      </w:r>
-      <w:proofErr w:type="spellEnd"/>
-      <w:r>
-        <w:rPr>
-          <w:rFonts w:ascii="Verdana" w:hAnsi="Verdana" w:cs="Verdana"/>
-          <w:color w:val="000000" w:themeColor="text1"/>
-          <w:sz w:val="24"/>
-          <w:szCs w:val="24"/>
-        </w:rPr>
-        <w:t xml:space="preserve"> mit den </w:t>
-      </w:r>
-      <w:proofErr w:type="spellStart"/>
-      <w:r>
-        <w:rPr>
-          <w:rFonts w:ascii="Verdana" w:hAnsi="Verdana" w:cs="Verdana"/>
-          <w:color w:val="000000" w:themeColor="text1"/>
-          <w:sz w:val="24"/>
-          <w:szCs w:val="24"/>
-        </w:rPr>
-        <w:t>Android</w:t>
-      </w:r>
-      <w:proofErr w:type="spellEnd"/>
-      <w:r>
-        <w:rPr>
-          <w:rFonts w:ascii="Verdana" w:hAnsi="Verdana" w:cs="Verdana"/>
-          <w:color w:val="000000" w:themeColor="text1"/>
-          <w:sz w:val="24"/>
-          <w:szCs w:val="24"/>
-        </w:rPr>
-        <w:t xml:space="preserve"> SDK genutzt.</w:t>
+        <w:t>Die App soll unter Windows 7 mit Hilfe der Programmiersprache Java umgesetzt werden. Dazu wird als Entwicklungsumgebung Eclipse mit den Android SDK genutzt.</w:t>
       </w:r>
       <w:r>
         <w:rPr>
@@ -3292,87 +3023,7 @@
           <w:sz w:val="24"/>
           <w:szCs w:val="24"/>
         </w:rPr>
-        <w:t xml:space="preserve">Die UML Diagramme werden in </w:t>
-      </w:r>
-      <w:proofErr w:type="spellStart"/>
-      <w:r>
-        <w:rPr>
-          <w:rFonts w:ascii="Verdana" w:hAnsi="Verdana" w:cs="Verdana"/>
-          <w:color w:val="000000" w:themeColor="text1"/>
-          <w:sz w:val="24"/>
-          <w:szCs w:val="24"/>
-        </w:rPr>
-        <w:t>Bouml</w:t>
-      </w:r>
-      <w:proofErr w:type="spellEnd"/>
-      <w:r>
-        <w:rPr>
-          <w:rFonts w:ascii="Verdana" w:hAnsi="Verdana" w:cs="Verdana"/>
-          <w:color w:val="000000" w:themeColor="text1"/>
-          <w:sz w:val="24"/>
-          <w:szCs w:val="24"/>
-        </w:rPr>
-        <w:t xml:space="preserve"> </w:t>
-      </w:r>
-      <w:proofErr w:type="spellStart"/>
-      <w:r>
-        <w:rPr>
-          <w:rFonts w:ascii="Verdana" w:hAnsi="Verdana" w:cs="Verdana"/>
-          <w:color w:val="000000" w:themeColor="text1"/>
-          <w:sz w:val="24"/>
-          <w:szCs w:val="24"/>
-        </w:rPr>
-        <w:t>umgestzt</w:t>
-      </w:r>
-      <w:proofErr w:type="spellEnd"/>
-      <w:r>
-        <w:rPr>
-          <w:rFonts w:ascii="Verdana" w:hAnsi="Verdana" w:cs="Verdana"/>
-          <w:color w:val="000000" w:themeColor="text1"/>
-          <w:sz w:val="24"/>
-          <w:szCs w:val="24"/>
-        </w:rPr>
-        <w:t xml:space="preserve">. Das Tool </w:t>
-      </w:r>
-      <w:proofErr w:type="spellStart"/>
-      <w:r>
-        <w:rPr>
-          <w:rFonts w:ascii="Verdana" w:hAnsi="Verdana" w:cs="Verdana"/>
-          <w:color w:val="000000" w:themeColor="text1"/>
-          <w:sz w:val="24"/>
-          <w:szCs w:val="24"/>
-        </w:rPr>
-        <w:t>Pencil</w:t>
-      </w:r>
-      <w:proofErr w:type="spellEnd"/>
-      <w:r>
-        <w:rPr>
-          <w:rFonts w:ascii="Verdana" w:hAnsi="Verdana" w:cs="Verdana"/>
-          <w:color w:val="000000" w:themeColor="text1"/>
-          <w:sz w:val="24"/>
-          <w:szCs w:val="24"/>
-        </w:rPr>
-        <w:t xml:space="preserve"> wurde für den Oberflächenentwurf der </w:t>
-      </w:r>
-      <w:proofErr w:type="spellStart"/>
-      <w:r>
-        <w:rPr>
-          <w:rFonts w:ascii="Verdana" w:hAnsi="Verdana" w:cs="Verdana"/>
-          <w:color w:val="000000" w:themeColor="text1"/>
-          <w:sz w:val="24"/>
-          <w:szCs w:val="24"/>
-        </w:rPr>
-        <w:t>App</w:t>
-      </w:r>
-      <w:proofErr w:type="spellEnd"/>
-      <w:r>
-        <w:rPr>
-          <w:rFonts w:ascii="Verdana" w:hAnsi="Verdana" w:cs="Verdana"/>
-          <w:color w:val="000000" w:themeColor="text1"/>
-          <w:sz w:val="24"/>
-          <w:szCs w:val="24"/>
-        </w:rPr>
-        <w:t xml:space="preserve"> genutzt.</w:t>
+        <w:t>Die UML Diagramme werden in Bouml umgestzt. Das Tool Pencil wurde für den Oberflächenentwurf der App genutzt.</w:t>
       </w:r>
     </w:p>
     <w:p>
@@ -3393,7 +3044,6 @@
           <w:szCs w:val="24"/>
         </w:rPr>
       </w:pPr>
-      <w:proofErr w:type="spellStart"/>
       <w:r>
         <w:rPr>
           <w:rFonts w:ascii="Verdana" w:hAnsi="Verdana" w:cs="Verdana"/>
@@ -3401,17 +3051,7 @@
           <w:sz w:val="24"/>
           <w:szCs w:val="24"/>
         </w:rPr>
-        <w:t>Github</w:t>
-      </w:r>
-      <w:proofErr w:type="spellEnd"/>
-      <w:r>
-        <w:rPr>
-          <w:rFonts w:ascii="Verdana" w:hAnsi="Verdana" w:cs="Verdana"/>
-          <w:color w:val="000000" w:themeColor="text1"/>
-          <w:sz w:val="24"/>
-          <w:szCs w:val="24"/>
-        </w:rPr>
-        <w:t xml:space="preserve"> soll zur Versionsverwaltung verwendet werden.</w:t>
+        <w:t>Github soll zur Versionsverwaltung verwendet werden.</w:t>
       </w:r>
     </w:p>
     <w:p>
@@ -3827,32 +3467,13 @@
         </w:rPr>
         <w:t>Dem Benutzer wird beim Starten der Anwendung eine Menüoberfläche angezeigt, in welcher er zwischen den 3 verfügbaren Spielen auswählen kann. Außerdem wird zu jedem Spiel der aktuelle „</w:t>
       </w:r>
-      <w:proofErr w:type="spellStart"/>
-      <w:r>
-        <w:rPr>
-          <w:rFonts w:ascii="Verdana" w:hAnsi="Verdana" w:cs="Arial"/>
-          <w:sz w:val="24"/>
-          <w:szCs w:val="24"/>
-        </w:rPr>
-        <w:t>Highscore</w:t>
-      </w:r>
-      <w:proofErr w:type="spellEnd"/>
-      <w:r>
-        <w:rPr>
-          <w:rFonts w:ascii="Verdana" w:hAnsi="Verdana" w:cs="Arial"/>
-          <w:sz w:val="24"/>
-          <w:szCs w:val="24"/>
-        </w:rPr>
-        <w:t xml:space="preserve">“ in den </w:t>
-      </w:r>
-      <w:r>
-        <w:rPr>
-          <w:rFonts w:ascii="Verdana" w:hAnsi="Verdana" w:cs="Arial"/>
-          <w:color w:val="FF0000"/>
-          <w:sz w:val="24"/>
-          <w:szCs w:val="24"/>
-        </w:rPr>
-        <w:t>verschiedenen Schwierigkeitsstufen angezeigt werden.</w:t>
+      <w:r>
+        <w:rPr>
+          <w:rFonts w:ascii="Verdana" w:hAnsi="Verdana" w:cs="Arial"/>
+          <w:sz w:val="24"/>
+          <w:szCs w:val="24"/>
+        </w:rPr>
+        <w:t>Highscore“ angezeigt.</w:t>
       </w:r>
     </w:p>
     <w:p>
@@ -3906,7 +3527,15 @@
           <w:sz w:val="24"/>
           <w:szCs w:val="24"/>
         </w:rPr>
-        <w:t>Der Benutzer soll die Möglichkeit besitzen den aktuellen Spielstand zu speichern.</w:t>
+        <w:t>Der Benutzer soll die Möglichkeit besitzen den ak</w:t>
+      </w:r>
+      <w:r>
+        <w:rPr>
+          <w:rFonts w:ascii="Verdana" w:hAnsi="Verdana" w:cs="Arial"/>
+          <w:sz w:val="24"/>
+          <w:szCs w:val="24"/>
+        </w:rPr>
+        <w:t>tuellen Spielstand speichern zu können.</w:t>
       </w:r>
     </w:p>
     <w:p>
@@ -3960,16 +3589,7 @@
           <w:sz w:val="24"/>
           <w:szCs w:val="24"/>
         </w:rPr>
-        <w:t xml:space="preserve">Es soll möglich sein einen </w:t>
-      </w:r>
-      <w:r>
-        <w:rPr>
-          <w:rFonts w:ascii="Verdana" w:hAnsi="Verdana" w:cs="Arial"/>
-          <w:color w:val="FF0000"/>
-          <w:sz w:val="24"/>
-          <w:szCs w:val="24"/>
-        </w:rPr>
-        <w:t>(aus bis zu drei)</w:t>
+        <w:t>Es soll möglich sein mindestens einen</w:t>
       </w:r>
       <w:r>
         <w:rPr>
@@ -4014,88 +3634,56 @@
           <w:sz w:val="24"/>
           <w:szCs w:val="24"/>
         </w:rPr>
-        <w:t>0/ Zurücksetzen von Eingaben</w:t>
-      </w:r>
-    </w:p>
-    <w:p>
-      <w:pPr>
-        <w:rPr>
-          <w:rFonts w:ascii="Verdana" w:hAnsi="Verdana" w:cs="Arial"/>
-          <w:sz w:val="24"/>
-          <w:szCs w:val="24"/>
-        </w:rPr>
-      </w:pPr>
-      <w:r>
-        <w:rPr>
-          <w:rFonts w:ascii="Verdana" w:hAnsi="Verdana" w:cs="Arial"/>
-          <w:sz w:val="24"/>
-          <w:szCs w:val="24"/>
-        </w:rPr>
-        <w:t xml:space="preserve">Es soll für den Nutzer die Möglichkeit gegeben sein seine aktuellen Eingaben bei den Spielen </w:t>
-      </w:r>
-      <w:proofErr w:type="spellStart"/>
-      <w:r>
-        <w:rPr>
-          <w:rFonts w:ascii="Verdana" w:hAnsi="Verdana" w:cs="Arial"/>
-          <w:sz w:val="24"/>
-          <w:szCs w:val="24"/>
-        </w:rPr>
-        <w:t>Sudoku</w:t>
-      </w:r>
-      <w:proofErr w:type="spellEnd"/>
-      <w:r>
-        <w:rPr>
-          <w:rFonts w:ascii="Verdana" w:hAnsi="Verdana" w:cs="Arial"/>
-          <w:sz w:val="24"/>
-          <w:szCs w:val="24"/>
-        </w:rPr>
-        <w:t xml:space="preserve"> </w:t>
-      </w:r>
-      <w:r>
-        <w:rPr>
-          <w:rFonts w:ascii="Verdana" w:hAnsi="Verdana" w:cs="Arial"/>
-          <w:color w:val="FF0000"/>
-          <w:sz w:val="24"/>
-          <w:szCs w:val="24"/>
-        </w:rPr>
-        <w:t xml:space="preserve">und </w:t>
-      </w:r>
-      <w:proofErr w:type="spellStart"/>
-      <w:r>
-        <w:rPr>
-          <w:rFonts w:ascii="Verdana" w:hAnsi="Verdana" w:cs="Arial"/>
-          <w:color w:val="FF0000"/>
-          <w:sz w:val="24"/>
-          <w:szCs w:val="24"/>
-        </w:rPr>
-        <w:t>Minesweeper</w:t>
-      </w:r>
-      <w:proofErr w:type="spellEnd"/>
-      <w:r>
-        <w:rPr>
-          <w:rFonts w:ascii="Verdana" w:hAnsi="Verdana" w:cs="Arial"/>
-          <w:sz w:val="24"/>
-          <w:szCs w:val="24"/>
-        </w:rPr>
-        <w:t xml:space="preserve"> zurücksetzen bzw. zu löschen. Im Spiel „</w:t>
-      </w:r>
-      <w:proofErr w:type="spellStart"/>
-      <w:r>
-        <w:rPr>
-          <w:rFonts w:ascii="Verdana" w:hAnsi="Verdana" w:cs="Arial"/>
-          <w:sz w:val="24"/>
-          <w:szCs w:val="24"/>
-        </w:rPr>
-        <w:t>Spaceslider</w:t>
-      </w:r>
-      <w:proofErr w:type="spellEnd"/>
-      <w:r>
-        <w:rPr>
-          <w:rFonts w:ascii="Verdana" w:hAnsi="Verdana" w:cs="Arial"/>
-          <w:sz w:val="24"/>
-          <w:szCs w:val="24"/>
-        </w:rPr>
-        <w:t>“ soll es möglich sein wieder vom Anfang des Spiels zu starten.</w:t>
+        <w:t>0/ Neustarten von einem Spiel</w:t>
+      </w:r>
+    </w:p>
+    <w:p>
+      <w:pPr>
+        <w:rPr>
+          <w:rFonts w:ascii="Verdana" w:hAnsi="Verdana" w:cs="Arial"/>
+          <w:sz w:val="24"/>
+          <w:szCs w:val="24"/>
+        </w:rPr>
+      </w:pPr>
+      <w:r>
+        <w:rPr>
+          <w:rFonts w:ascii="Verdana" w:hAnsi="Verdana" w:cs="Arial"/>
+          <w:sz w:val="24"/>
+          <w:szCs w:val="24"/>
+        </w:rPr>
+        <w:t>Es soll f</w:t>
+      </w:r>
+      <w:r>
+        <w:rPr>
+          <w:rFonts w:ascii="Verdana" w:hAnsi="Verdana" w:cs="Arial"/>
+          <w:sz w:val="24"/>
+          <w:szCs w:val="24"/>
+        </w:rPr>
+        <w:t>ür den Nutzer die Möglichkeit geben seine Eingaben im aktuellen Spielstand bei dem Spiel</w:t>
+      </w:r>
+      <w:r>
+        <w:rPr>
+          <w:rFonts w:ascii="Verdana" w:hAnsi="Verdana" w:cs="Arial"/>
+          <w:sz w:val="24"/>
+          <w:szCs w:val="24"/>
+        </w:rPr>
+        <w:t xml:space="preserve"> Sudoku</w:t>
+      </w:r>
+      <w:r>
+        <w:rPr>
+          <w:rFonts w:ascii="Verdana" w:hAnsi="Verdana" w:cs="Arial"/>
+          <w:sz w:val="24"/>
+          <w:szCs w:val="24"/>
+        </w:rPr>
+        <w:t xml:space="preserve"> zu löschen. Außerdem soll es mögl</w:t>
+      </w:r>
+      <w:r>
+        <w:rPr>
+          <w:rFonts w:ascii="Verdana" w:hAnsi="Verdana" w:cs="Arial"/>
+          <w:sz w:val="24"/>
+          <w:szCs w:val="24"/>
+        </w:rPr>
+        <w:t>ich sein ein das Spiel bei „Spaceslider“ und „Minesweeper“ neu zu starten.</w:t>
       </w:r>
     </w:p>
     <w:p>
@@ -4132,120 +3720,92 @@
           <w:sz w:val="24"/>
           <w:szCs w:val="24"/>
         </w:rPr>
-        <w:t>0/ Automatische Erstellung von „</w:t>
-      </w:r>
-      <w:proofErr w:type="spellStart"/>
-      <w:r>
-        <w:rPr>
-          <w:rFonts w:ascii="Verdana" w:hAnsi="Verdana" w:cs="Arial"/>
-          <w:b/>
-          <w:sz w:val="24"/>
-          <w:szCs w:val="24"/>
-        </w:rPr>
-        <w:t>Highscores</w:t>
-      </w:r>
-      <w:proofErr w:type="spellEnd"/>
-      <w:r>
-        <w:rPr>
-          <w:rFonts w:ascii="Verdana" w:hAnsi="Verdana" w:cs="Arial"/>
-          <w:b/>
-          <w:sz w:val="24"/>
-          <w:szCs w:val="24"/>
-        </w:rPr>
-        <w:t>“</w:t>
-      </w:r>
-    </w:p>
-    <w:p>
-      <w:pPr>
-        <w:rPr>
-          <w:rFonts w:ascii="Verdana" w:hAnsi="Verdana" w:cs="Arial"/>
-          <w:color w:val="FF0000"/>
-          <w:sz w:val="24"/>
-          <w:szCs w:val="24"/>
-        </w:rPr>
-      </w:pPr>
-      <w:r>
-        <w:rPr>
-          <w:rFonts w:ascii="Verdana" w:hAnsi="Verdana" w:cs="Arial"/>
-          <w:color w:val="FF0000"/>
-          <w:sz w:val="24"/>
-          <w:szCs w:val="24"/>
-        </w:rPr>
-        <w:t>Wird eine neue Bestleistung („</w:t>
-      </w:r>
-      <w:proofErr w:type="spellStart"/>
-      <w:r>
-        <w:rPr>
-          <w:rFonts w:ascii="Verdana" w:hAnsi="Verdana" w:cs="Arial"/>
-          <w:color w:val="FF0000"/>
-          <w:sz w:val="24"/>
-          <w:szCs w:val="24"/>
-        </w:rPr>
-        <w:t>Highscore</w:t>
-      </w:r>
-      <w:proofErr w:type="spellEnd"/>
-      <w:r>
-        <w:rPr>
-          <w:rFonts w:ascii="Verdana" w:hAnsi="Verdana" w:cs="Arial"/>
-          <w:color w:val="FF0000"/>
-          <w:sz w:val="24"/>
-          <w:szCs w:val="24"/>
-        </w:rPr>
-        <w:t>“) in einem Spiel erreicht, so soll dieser automatisiert gespeichert werden. Wurde eine Bestleistung übertroffen, so wird diese überschrieben.</w:t>
-      </w:r>
-      <w:r>
-        <w:rPr>
-          <w:rFonts w:ascii="Verdana" w:hAnsi="Verdana" w:cs="Arial"/>
-          <w:color w:val="FF0000"/>
-          <w:sz w:val="24"/>
-          <w:szCs w:val="24"/>
-        </w:rPr>
-        <w:t xml:space="preserve"> </w:t>
-      </w:r>
-    </w:p>
-    <w:p>
-      <w:pPr>
-        <w:rPr>
-          <w:rFonts w:ascii="Verdana" w:hAnsi="Verdana" w:cs="Arial"/>
-          <w:sz w:val="24"/>
-          <w:szCs w:val="24"/>
-        </w:rPr>
-      </w:pPr>
-    </w:p>
-    <w:p>
-      <w:pPr>
-        <w:rPr>
-          <w:rFonts w:ascii="Verdana" w:hAnsi="Verdana" w:cs="Arial"/>
-          <w:sz w:val="24"/>
-          <w:szCs w:val="24"/>
-        </w:rPr>
-      </w:pPr>
-    </w:p>
-    <w:p>
-      <w:pPr>
-        <w:rPr>
-          <w:rFonts w:ascii="Verdana" w:hAnsi="Verdana" w:cs="Arial"/>
-          <w:b/>
-          <w:color w:val="FF0000"/>
-          <w:sz w:val="24"/>
-          <w:szCs w:val="24"/>
-        </w:rPr>
-      </w:pPr>
-      <w:r>
-        <w:rPr>
-          <w:rFonts w:ascii="Verdana" w:hAnsi="Verdana" w:cs="Arial"/>
-          <w:b/>
-          <w:color w:val="FF0000"/>
-          <w:sz w:val="24"/>
-          <w:szCs w:val="24"/>
-        </w:rPr>
+        <w:t xml:space="preserve">0/ </w:t>
+      </w:r>
+      <w:r>
+        <w:rPr>
+          <w:rFonts w:ascii="Verdana" w:hAnsi="Verdana" w:cs="Arial"/>
+          <w:b/>
+          <w:sz w:val="24"/>
+          <w:szCs w:val="24"/>
+        </w:rPr>
+        <w:t>Erstellung von „Highscores“</w:t>
+      </w:r>
+    </w:p>
+    <w:p>
+      <w:pPr>
+        <w:rPr>
+          <w:rFonts w:ascii="Verdana" w:hAnsi="Verdana" w:cs="Arial"/>
+          <w:sz w:val="24"/>
+          <w:szCs w:val="24"/>
+        </w:rPr>
+      </w:pPr>
+      <w:r>
+        <w:rPr>
+          <w:rFonts w:ascii="Verdana" w:hAnsi="Verdana" w:cs="Arial"/>
+          <w:sz w:val="24"/>
+          <w:szCs w:val="24"/>
+        </w:rPr>
+        <w:t xml:space="preserve">Wird eine neue Bestleistung („Highscore“) in einem Spiel erreicht, so soll </w:t>
+      </w:r>
+      <w:r>
+        <w:rPr>
+          <w:rFonts w:ascii="Verdana" w:hAnsi="Verdana" w:cs="Arial"/>
+          <w:sz w:val="24"/>
+          <w:szCs w:val="24"/>
+        </w:rPr>
+        <w:t>diese hinterlegt</w:t>
+      </w:r>
+      <w:r>
+        <w:rPr>
+          <w:rFonts w:ascii="Verdana" w:hAnsi="Verdana" w:cs="Arial"/>
+          <w:sz w:val="24"/>
+          <w:szCs w:val="24"/>
+        </w:rPr>
+        <w:t xml:space="preserve"> werden. </w:t>
+      </w:r>
+    </w:p>
+    <w:p>
+      <w:pPr>
+        <w:rPr>
+          <w:rFonts w:ascii="Verdana" w:hAnsi="Verdana" w:cs="Arial"/>
+          <w:sz w:val="24"/>
+          <w:szCs w:val="24"/>
+        </w:rPr>
+      </w:pPr>
+    </w:p>
+    <w:p>
+      <w:pPr>
+        <w:rPr>
+          <w:rFonts w:ascii="Verdana" w:hAnsi="Verdana" w:cs="Arial"/>
+          <w:sz w:val="24"/>
+          <w:szCs w:val="24"/>
+        </w:rPr>
+      </w:pPr>
+    </w:p>
+    <w:p>
+      <w:pPr>
+        <w:rPr>
+          <w:rFonts w:ascii="Verdana" w:hAnsi="Verdana" w:cs="Arial"/>
+          <w:b/>
+          <w:sz w:val="24"/>
+          <w:szCs w:val="24"/>
+        </w:rPr>
+      </w:pPr>
+      <w:r>
+        <w:rPr>
+          <w:rFonts w:ascii="Verdana" w:hAnsi="Verdana" w:cs="Arial"/>
+          <w:b/>
+          <w:sz w:val="24"/>
+          <w:szCs w:val="24"/>
+        </w:rPr>
+        <w:lastRenderedPageBreak/>
         <w:t>/F40</w:t>
       </w:r>
       <w:r>
         <w:rPr>
           <w:rFonts w:ascii="Verdana" w:hAnsi="Verdana" w:cs="Arial"/>
           <w:b/>
-          <w:color w:val="FF0000"/>
           <w:sz w:val="24"/>
           <w:szCs w:val="24"/>
         </w:rPr>
@@ -4255,7 +3815,6 @@
         <w:rPr>
           <w:rFonts w:ascii="Verdana" w:hAnsi="Verdana" w:cs="Arial"/>
           <w:b/>
-          <w:color w:val="FF0000"/>
           <w:sz w:val="24"/>
           <w:szCs w:val="24"/>
         </w:rPr>
@@ -4266,44 +3825,85 @@
       <w:pPr>
         <w:rPr>
           <w:rFonts w:ascii="Verdana" w:hAnsi="Verdana" w:cs="Arial"/>
-          <w:color w:val="FF0000"/>
-          <w:sz w:val="24"/>
-          <w:szCs w:val="24"/>
-        </w:rPr>
-      </w:pPr>
-      <w:r>
-        <w:rPr>
-          <w:rFonts w:ascii="Verdana" w:hAnsi="Verdana" w:cs="Arial"/>
-          <w:color w:val="FF0000"/>
-          <w:sz w:val="24"/>
-          <w:szCs w:val="24"/>
-        </w:rPr>
-        <w:t>Um den Spielspaß zu gewähren, soll es möglich sein die Schwierigkeit des jeweiligen Spiels einzustellen. So werden mit Erhöhung des Schwierigkeitsgrades bei „Sudoku“ bei Start des Spieles weniger Zahlen angezeigt, bei „</w:t>
-      </w:r>
-      <w:proofErr w:type="spellStart"/>
-      <w:r>
-        <w:rPr>
-          <w:rFonts w:ascii="Verdana" w:hAnsi="Verdana" w:cs="Arial"/>
-          <w:color w:val="FF0000"/>
-          <w:sz w:val="24"/>
-          <w:szCs w:val="24"/>
-        </w:rPr>
-        <w:t>Minesweeper</w:t>
-      </w:r>
-      <w:proofErr w:type="spellEnd"/>
-      <w:r>
-        <w:rPr>
-          <w:rFonts w:ascii="Verdana" w:hAnsi="Verdana" w:cs="Arial"/>
-          <w:color w:val="FF0000"/>
-          <w:sz w:val="24"/>
-          <w:szCs w:val="24"/>
-        </w:rPr>
-        <w:t>“ mehr Minen erstellt</w:t>
-      </w:r>
-      <w:r>
-        <w:rPr>
-          <w:rFonts w:ascii="Verdana" w:hAnsi="Verdana" w:cs="Arial"/>
-          <w:color w:val="FF0000"/>
+          <w:sz w:val="24"/>
+          <w:szCs w:val="24"/>
+        </w:rPr>
+      </w:pPr>
+      <w:r>
+        <w:rPr>
+          <w:rFonts w:ascii="Verdana" w:hAnsi="Verdana" w:cs="Arial"/>
+          <w:sz w:val="24"/>
+          <w:szCs w:val="24"/>
+        </w:rPr>
+        <w:t>Um</w:t>
+      </w:r>
+      <w:r>
+        <w:rPr>
+          <w:rFonts w:ascii="Verdana" w:hAnsi="Verdana" w:cs="Arial"/>
+          <w:sz w:val="24"/>
+          <w:szCs w:val="24"/>
+        </w:rPr>
+        <w:t xml:space="preserve"> den Spielspaß zu gewähren, wäre</w:t>
+      </w:r>
+      <w:r>
+        <w:rPr>
+          <w:rFonts w:ascii="Verdana" w:hAnsi="Verdana" w:cs="Arial"/>
+          <w:sz w:val="24"/>
+          <w:szCs w:val="24"/>
+        </w:rPr>
+        <w:t xml:space="preserve"> es </w:t>
+      </w:r>
+      <w:r>
+        <w:rPr>
+          <w:rFonts w:ascii="Verdana" w:hAnsi="Verdana" w:cs="Arial"/>
+          <w:sz w:val="24"/>
+          <w:szCs w:val="24"/>
+        </w:rPr>
+        <w:t>wünschenswert den</w:t>
+      </w:r>
+      <w:r>
+        <w:rPr>
+          <w:rFonts w:ascii="Verdana" w:hAnsi="Verdana" w:cs="Arial"/>
+          <w:sz w:val="24"/>
+          <w:szCs w:val="24"/>
+        </w:rPr>
+        <w:t xml:space="preserve"> Schwierigkeit</w:t>
+      </w:r>
+      <w:r>
+        <w:rPr>
+          <w:rFonts w:ascii="Verdana" w:hAnsi="Verdana" w:cs="Arial"/>
+          <w:sz w:val="24"/>
+          <w:szCs w:val="24"/>
+        </w:rPr>
+        <w:t>sgrad</w:t>
+      </w:r>
+      <w:r>
+        <w:rPr>
+          <w:rFonts w:ascii="Verdana" w:hAnsi="Verdana" w:cs="Arial"/>
+          <w:sz w:val="24"/>
+          <w:szCs w:val="24"/>
+        </w:rPr>
+        <w:t xml:space="preserve"> des jeweiligen Spiels </w:t>
+      </w:r>
+      <w:r>
+        <w:rPr>
+          <w:rFonts w:ascii="Verdana" w:hAnsi="Verdana" w:cs="Arial"/>
+          <w:sz w:val="24"/>
+          <w:szCs w:val="24"/>
+        </w:rPr>
+        <w:t>anpassen zu können</w:t>
+      </w:r>
+      <w:r>
+        <w:rPr>
+          <w:rFonts w:ascii="Verdana" w:hAnsi="Verdana" w:cs="Arial"/>
+          <w:sz w:val="24"/>
+          <w:szCs w:val="24"/>
+        </w:rPr>
+        <w:t>. So werden mit Erhöhung des Schwierigkeitsgrades bei „Sudoku“ bei Start des Spieles weniger Zahlen angezeigt, bei „Minesweeper“ mehr Minen erstellt</w:t>
+      </w:r>
+      <w:r>
+        <w:rPr>
+          <w:rFonts w:ascii="Verdana" w:hAnsi="Verdana" w:cs="Arial"/>
           <w:sz w:val="24"/>
           <w:szCs w:val="24"/>
         </w:rPr>
@@ -4312,31 +3912,18 @@
       <w:r>
         <w:rPr>
           <w:rFonts w:ascii="Verdana" w:hAnsi="Verdana" w:cs="Arial"/>
-          <w:color w:val="FF0000"/>
-          <w:sz w:val="24"/>
-          <w:szCs w:val="24"/>
-        </w:rPr>
-        <w:t xml:space="preserve"> und bei „</w:t>
-      </w:r>
-      <w:proofErr w:type="spellStart"/>
-      <w:r>
-        <w:rPr>
-          <w:rFonts w:ascii="Verdana" w:hAnsi="Verdana" w:cs="Arial"/>
-          <w:color w:val="FF0000"/>
-          <w:sz w:val="24"/>
-          <w:szCs w:val="24"/>
-        </w:rPr>
-        <w:t>Spaceslider</w:t>
-      </w:r>
-      <w:proofErr w:type="spellEnd"/>
-      <w:r>
-        <w:rPr>
-          <w:rFonts w:ascii="Verdana" w:hAnsi="Verdana" w:cs="Arial"/>
-          <w:color w:val="FF0000"/>
-          <w:sz w:val="24"/>
-          <w:szCs w:val="24"/>
-        </w:rPr>
-        <w:t>“ die Geschwindigkeit erhöht.</w:t>
+          <w:sz w:val="24"/>
+          <w:szCs w:val="24"/>
+        </w:rPr>
+        <w:t xml:space="preserve"> und bei „Spaceslider“ die Spielg</w:t>
+      </w:r>
+      <w:r>
+        <w:rPr>
+          <w:rFonts w:ascii="Verdana" w:hAnsi="Verdana" w:cs="Arial"/>
+          <w:sz w:val="24"/>
+          <w:szCs w:val="24"/>
+        </w:rPr>
+        <w:t>eschwindigkeit erhöht.</w:t>
       </w:r>
     </w:p>
     <w:p>
@@ -4368,27 +3955,7 @@
           <w:sz w:val="24"/>
           <w:szCs w:val="24"/>
         </w:rPr>
-        <w:t xml:space="preserve">7 </w:t>
-      </w:r>
-      <w:proofErr w:type="gramStart"/>
-      <w:r>
-        <w:rPr>
-          <w:rFonts w:ascii="Verdana" w:hAnsi="Verdana" w:cs="Verdana"/>
-          <w:b/>
-          <w:sz w:val="24"/>
-          <w:szCs w:val="24"/>
-        </w:rPr>
-        <w:t>Benutzeroberfläche</w:t>
-      </w:r>
-      <w:proofErr w:type="gramEnd"/>
-      <w:r>
-        <w:rPr>
-          <w:rFonts w:ascii="Verdana" w:hAnsi="Verdana" w:cs="Verdana"/>
-          <w:b/>
-          <w:sz w:val="24"/>
-          <w:szCs w:val="24"/>
-        </w:rPr>
-        <w:t xml:space="preserve"> </w:t>
+        <w:t xml:space="preserve">7 Benutzeroberfläche </w:t>
       </w:r>
     </w:p>
     <w:p>
@@ -4429,19 +3996,8 @@
           <w:sz w:val="24"/>
           <w:szCs w:val="24"/>
         </w:rPr>
-        <w:t xml:space="preserve">7.1 Starten der </w:t>
-      </w:r>
-      <w:proofErr w:type="spellStart"/>
-      <w:r>
-        <w:rPr>
-          <w:rFonts w:ascii="Verdana" w:hAnsi="Verdana" w:cs="Verdana"/>
-          <w:b/>
-          <w:sz w:val="24"/>
-          <w:szCs w:val="24"/>
-        </w:rPr>
-        <w:t>App</w:t>
-      </w:r>
-      <w:proofErr w:type="spellEnd"/>
+        <w:t>7.1 Starten der App</w:t>
+      </w:r>
       <w:r>
         <w:rPr>
           <w:rFonts w:ascii="Verdana" w:hAnsi="Verdana" w:cs="Verdana"/>
@@ -4473,19 +4029,8 @@
           <w:szCs w:val="24"/>
         </w:rPr>
         <w:tab/>
-        <w:t xml:space="preserve">7.2 </w:t>
-      </w:r>
-      <w:proofErr w:type="gramStart"/>
-      <w:r>
-        <w:rPr>
-          <w:rFonts w:ascii="Verdana" w:hAnsi="Verdana" w:cs="Verdana"/>
-          <w:b/>
-          <w:sz w:val="24"/>
-          <w:szCs w:val="24"/>
-        </w:rPr>
-        <w:t>Startoberfläche</w:t>
-      </w:r>
-      <w:proofErr w:type="gramEnd"/>
+        <w:t>7.2 Startoberfläche</w:t>
+      </w:r>
     </w:p>
     <w:p>
       <w:pPr>
@@ -4545,237 +4090,117 @@
         </w:rPr>
         <w:t xml:space="preserve"> </w:t>
       </w:r>
-      <w:proofErr w:type="spellStart"/>
+      <w:r>
+        <w:rPr>
+          <w:rFonts w:ascii="Arial" w:hAnsi="Arial" w:cs="Arial"/>
+        </w:rPr>
+        <w:t>Toucheingabe</w:t>
+      </w:r>
+      <w:r>
+        <w:rPr>
+          <w:rFonts w:ascii="Arial" w:hAnsi="Arial" w:cs="Arial"/>
+        </w:rPr>
+        <w:t xml:space="preserve"> bedient werden können. Nachfolgend ist ein Entwurf der Benutzeroberfläche bei Start eines neuen Spieles dargestellt. Das Plus links</w:t>
+      </w:r>
+      <w:r>
+        <w:rPr>
+          <w:rFonts w:ascii="Arial" w:hAnsi="Arial" w:cs="Arial"/>
+        </w:rPr>
+        <w:t xml:space="preserve"> unten</w:t>
+      </w:r>
+      <w:r>
+        <w:rPr>
+          <w:rFonts w:ascii="Arial" w:hAnsi="Arial" w:cs="Arial"/>
+        </w:rPr>
+        <w:t xml:space="preserve"> im Bild soll zur schnellen Erstellung eines neuen Spieles dienen</w:t>
+      </w:r>
+      <w:r>
+        <w:rPr>
+          <w:rFonts w:ascii="Arial" w:hAnsi="Arial" w:cs="Arial"/>
+        </w:rPr>
+        <w:t>. Dabei soll nachgefragt werden, ob das bereits angefangene Spiel gespeichert werden soll. D</w:t>
+      </w:r>
+      <w:r>
+        <w:rPr>
+          <w:rFonts w:ascii="Arial" w:hAnsi="Arial" w:cs="Arial"/>
+        </w:rPr>
+        <w:t xml:space="preserve">as Kreuz daneben soll die Funktion zum Löschen aller </w:t>
+      </w:r>
+      <w:r>
+        <w:rPr>
+          <w:rFonts w:ascii="Arial" w:hAnsi="Arial" w:cs="Arial"/>
+        </w:rPr>
+        <w:t xml:space="preserve">bisher </w:t>
+      </w:r>
+      <w:r>
+        <w:rPr>
+          <w:rFonts w:ascii="Arial" w:hAnsi="Arial" w:cs="Arial"/>
+        </w:rPr>
+        <w:t>gemachten Eingaben übernehmen. Neben diesem Symbol befindet sich das</w:t>
+      </w:r>
+      <w:r>
+        <w:rPr>
+          <w:rFonts w:ascii="Arial" w:hAnsi="Arial" w:cs="Arial"/>
+        </w:rPr>
+        <w:t xml:space="preserve"> </w:t>
+      </w:r>
+      <w:r>
+        <w:rPr>
+          <w:rFonts w:ascii="Arial" w:hAnsi="Arial" w:cs="Arial"/>
+        </w:rPr>
+        <w:t>Menü</w:t>
+      </w:r>
+      <w:r>
+        <w:rPr>
+          <w:rFonts w:ascii="Arial" w:hAnsi="Arial" w:cs="Arial"/>
+        </w:rPr>
+        <w:t xml:space="preserve"> Icon</w:t>
+      </w:r>
+      <w:r>
+        <w:rPr>
+          <w:rFonts w:ascii="Arial" w:hAnsi="Arial" w:cs="Arial"/>
+        </w:rPr>
+        <w:t xml:space="preserve">, welches </w:t>
+      </w:r>
+      <w:r>
+        <w:rPr>
+          <w:rFonts w:ascii="Arial" w:hAnsi="Arial" w:cs="Arial"/>
+        </w:rPr>
+        <w:t>bei Toucheingabe das Menü des Sudokus öffnen soll.</w:t>
+      </w:r>
       <w:r>
         <w:rPr>
           <w:rFonts w:ascii="Arial" w:hAnsi="Arial" w:cs="Arial"/>
           <w:color w:val="FF0000"/>
         </w:rPr>
-        <w:t>Touchsensor</w:t>
-      </w:r>
-      <w:proofErr w:type="spellEnd"/>
-      <w:r>
-        <w:rPr>
-          <w:rFonts w:ascii="Arial" w:hAnsi="Arial" w:cs="Arial"/>
-        </w:rPr>
-        <w:t xml:space="preserve"> bedient werden können. Nachfolgend ist ein Entwurf der Benutzeroberfläche bei Start eines neuen Spieles dargestellt. Das Plus links</w:t>
-      </w:r>
-      <w:r>
-        <w:rPr>
-          <w:rFonts w:ascii="Arial" w:hAnsi="Arial" w:cs="Arial"/>
-        </w:rPr>
-        <w:t xml:space="preserve"> unten</w:t>
-      </w:r>
-      <w:r>
-        <w:rPr>
-          <w:rFonts w:ascii="Arial" w:hAnsi="Arial" w:cs="Arial"/>
-        </w:rPr>
-        <w:t xml:space="preserve"> im Bild soll zur schnellen Erstellung eines neuen Spieles dienen</w:t>
-      </w:r>
-      <w:proofErr w:type="gramStart"/>
-      <w:r>
-        <w:rPr>
-          <w:rFonts w:ascii="Arial" w:hAnsi="Arial" w:cs="Arial"/>
-        </w:rPr>
-        <w:t>.</w:t>
-      </w:r>
-      <w:r>
-        <w:rPr>
-          <w:rFonts w:ascii="Arial" w:hAnsi="Arial" w:cs="Arial"/>
-        </w:rPr>
-        <w:t>(</w:t>
-      </w:r>
-      <w:proofErr w:type="gramEnd"/>
-      <w:r>
-        <w:rPr>
-          <w:rFonts w:ascii="Arial" w:hAnsi="Arial" w:cs="Arial"/>
-          <w:color w:val="FF0000"/>
-        </w:rPr>
-        <w:t>Spiel Speichern?)</w:t>
-      </w:r>
-      <w:r>
-        <w:rPr>
-          <w:rFonts w:ascii="Arial" w:hAnsi="Arial" w:cs="Arial"/>
-        </w:rPr>
-        <w:t xml:space="preserve"> Das Kreuz daneben soll die Funktion zum Löschen aller </w:t>
-      </w:r>
-      <w:r>
-        <w:rPr>
-          <w:rFonts w:ascii="Arial" w:hAnsi="Arial" w:cs="Arial"/>
-        </w:rPr>
-        <w:t xml:space="preserve">bisher </w:t>
-      </w:r>
-      <w:r>
-        <w:rPr>
-          <w:rFonts w:ascii="Arial" w:hAnsi="Arial" w:cs="Arial"/>
-        </w:rPr>
-        <w:t>gemachten Eingaben übernehmen. Neben diesem Symbol befindet sich das</w:t>
-      </w:r>
-      <w:r>
-        <w:rPr>
-          <w:rFonts w:ascii="Arial" w:hAnsi="Arial" w:cs="Arial"/>
-        </w:rPr>
         <w:t xml:space="preserve"> </w:t>
       </w:r>
       <w:r>
         <w:rPr>
           <w:rFonts w:ascii="Arial" w:hAnsi="Arial" w:cs="Arial"/>
-          <w:color w:val="FF0000"/>
-        </w:rPr>
-        <w:t>Menü</w:t>
-      </w:r>
-      <w:r>
-        <w:rPr>
-          <w:rFonts w:ascii="Arial" w:hAnsi="Arial" w:cs="Arial"/>
-          <w:color w:val="FF0000"/>
-        </w:rPr>
-        <w:t xml:space="preserve"> Icon</w:t>
-      </w:r>
-      <w:r>
-        <w:rPr>
-          <w:rFonts w:ascii="Arial" w:hAnsi="Arial" w:cs="Arial"/>
-        </w:rPr>
-        <w:t xml:space="preserve">, welches </w:t>
-      </w:r>
-      <w:r>
-        <w:rPr>
-          <w:rFonts w:ascii="Arial" w:hAnsi="Arial" w:cs="Arial"/>
-          <w:color w:val="FF0000"/>
-        </w:rPr>
-        <w:t xml:space="preserve">sich bei </w:t>
-      </w:r>
-      <w:proofErr w:type="spellStart"/>
-      <w:r>
-        <w:rPr>
-          <w:rFonts w:ascii="Arial" w:hAnsi="Arial" w:cs="Arial"/>
-          <w:color w:val="FF0000"/>
-        </w:rPr>
-        <w:t>touch</w:t>
-      </w:r>
-      <w:proofErr w:type="spellEnd"/>
-      <w:r>
-        <w:rPr>
-          <w:rFonts w:ascii="Arial" w:hAnsi="Arial" w:cs="Arial"/>
-          <w:color w:val="FF0000"/>
-        </w:rPr>
-        <w:t xml:space="preserve"> </w:t>
-      </w:r>
-      <w:proofErr w:type="spellStart"/>
-      <w:r>
-        <w:rPr>
-          <w:rFonts w:ascii="Arial" w:hAnsi="Arial" w:cs="Arial"/>
-          <w:color w:val="FF0000"/>
-        </w:rPr>
-        <w:t>öffnet</w:t>
-      </w:r>
-      <w:r>
-        <w:rPr>
-          <w:rFonts w:ascii="Arial" w:hAnsi="Arial" w:cs="Arial"/>
-          <w:color w:val="FF0000"/>
-        </w:rPr>
-        <w:t>genutzt</w:t>
-      </w:r>
-      <w:proofErr w:type="spellEnd"/>
-      <w:r>
-        <w:rPr>
-          <w:rFonts w:ascii="Arial" w:hAnsi="Arial" w:cs="Arial"/>
-          <w:color w:val="FF0000"/>
-        </w:rPr>
-        <w:t xml:space="preserve"> werden soll um in das Menü des Sudoku zu gelang</w:t>
-      </w:r>
-      <w:r>
-        <w:rPr>
-          <w:rFonts w:ascii="Arial" w:hAnsi="Arial" w:cs="Arial"/>
-        </w:rPr>
-        <w:t>en</w:t>
-      </w:r>
-      <w:r>
-        <w:rPr>
-          <w:rFonts w:ascii="Arial" w:hAnsi="Arial" w:cs="Arial"/>
-          <w:color w:val="FF0000"/>
-        </w:rPr>
-        <w:t xml:space="preserve">. Außerdem soll neben diesem die Zeit fortlaufend in </w:t>
-      </w:r>
-      <w:r>
-        <w:rPr>
-          <w:rFonts w:ascii="Arial" w:hAnsi="Arial" w:cs="Arial"/>
-          <w:color w:val="FF0000"/>
-        </w:rPr>
-        <w:t>Spiel</w:t>
-      </w:r>
-      <w:r>
-        <w:rPr>
-          <w:rFonts w:ascii="Arial" w:hAnsi="Arial" w:cs="Arial"/>
-          <w:color w:val="FF0000"/>
-        </w:rPr>
-        <w:t>zeit dargestellt werden, damit der Anwender</w:t>
-      </w:r>
-      <w:r>
-        <w:rPr>
-          <w:rFonts w:ascii="Arial" w:hAnsi="Arial" w:cs="Arial"/>
-        </w:rPr>
-        <w:t xml:space="preserve"> seinen aktuellen „</w:t>
-      </w:r>
-      <w:proofErr w:type="spellStart"/>
-      <w:r>
-        <w:rPr>
-          <w:rFonts w:ascii="Arial" w:hAnsi="Arial" w:cs="Arial"/>
-        </w:rPr>
-        <w:t>Highscore</w:t>
-      </w:r>
-      <w:proofErr w:type="spellEnd"/>
-      <w:r>
-        <w:rPr>
-          <w:rFonts w:ascii="Arial" w:hAnsi="Arial" w:cs="Arial"/>
-        </w:rPr>
-        <w:t>“ sieht.</w:t>
-      </w:r>
-    </w:p>
-    <w:p>
-      <w:pPr>
-        <w:pStyle w:val="Listenabsatz"/>
-        <w:numPr>
-          <w:ilvl w:val="0"/>
-          <w:numId w:val="12"/>
-        </w:numPr>
-        <w:rPr>
-          <w:rFonts w:ascii="Arial" w:hAnsi="Arial" w:cs="Arial"/>
-          <w:color w:val="FF0000"/>
-        </w:rPr>
-      </w:pPr>
-      <w:r>
-        <w:rPr>
-          <w:rFonts w:ascii="Arial" w:hAnsi="Arial" w:cs="Arial"/>
-          <w:color w:val="FF0000"/>
-        </w:rPr>
-        <w:t xml:space="preserve">Start des Spiels -&gt; </w:t>
-      </w:r>
-      <w:proofErr w:type="spellStart"/>
-      <w:r>
-        <w:rPr>
-          <w:rFonts w:ascii="Arial" w:hAnsi="Arial" w:cs="Arial"/>
-          <w:color w:val="FF0000"/>
-        </w:rPr>
-        <w:t>LaDEN</w:t>
-      </w:r>
-      <w:proofErr w:type="spellEnd"/>
-      <w:r>
-        <w:rPr>
-          <w:rFonts w:ascii="Arial" w:hAnsi="Arial" w:cs="Arial"/>
-          <w:color w:val="FF0000"/>
-        </w:rPr>
-        <w:t xml:space="preserve"> BZW: NEU</w:t>
-      </w:r>
-    </w:p>
-    <w:p>
-      <w:pPr>
-        <w:rPr>
-          <w:rFonts w:ascii="Arial" w:hAnsi="Arial" w:cs="Arial"/>
-          <w:b/>
-        </w:rPr>
-      </w:pPr>
-      <w:bookmarkStart w:id="0" w:name="_GoBack"/>
-      <w:bookmarkEnd w:id="0"/>
+        </w:rPr>
+        <w:t xml:space="preserve">Außerdem soll neben diesem die Zeit </w:t>
+      </w:r>
+      <w:r>
+        <w:rPr>
+          <w:rFonts w:ascii="Arial" w:hAnsi="Arial" w:cs="Arial"/>
+        </w:rPr>
+        <w:t>seit Beginn des Spiels dargestellt werden. Aus dieser ergibt sich die Bestleistung.</w:t>
+      </w:r>
+      <w:r>
+        <w:rPr>
+          <w:rFonts w:ascii="Arial" w:hAnsi="Arial" w:cs="Arial"/>
+        </w:rPr>
+        <w:t xml:space="preserve"> Wird ein Spiel neu gestartet soll der Nutzer zur Auswahl zwischen einem neuen Spiel und einem gespeicherten Spielstand aufgefordert werden.</w:t>
+      </w:r>
+    </w:p>
+    <w:p>
+      <w:pPr>
+        <w:rPr>
+          <w:rFonts w:ascii="Arial" w:hAnsi="Arial" w:cs="Arial"/>
+          <w:b/>
+        </w:rPr>
+      </w:pPr>
       <w:r>
         <w:rPr>
           <w:rFonts w:ascii="Arial" w:hAnsi="Arial" w:cs="Arial"/>
@@ -4802,7 +4227,7 @@
                     <a:blip r:embed="rId5" cstate="print">
                       <a:extLst>
                         <a:ext uri="{28A0092B-C50C-407E-A947-70E740481C1C}">
-                          <a14:useLocalDpi xmlns="" xmlns:wpc="http://schemas.microsoft.com/office/word/2010/wordprocessingCanvas" xmlns:mc="http://schemas.openxmlformats.org/markup-compatibility/2006" xmlns:o="urn:schemas-microsoft-com:office:office" xmlns:v="urn:schemas-microsoft-com:vml" xmlns:wp14="http://schemas.microsoft.com/office/word/2010/wordprocessingDrawing" xmlns:w10="urn:schemas-microsoft-com:office:word" xmlns:w="http://schemas.openxmlformats.org/wordprocessingml/2006/main" xmlns:w14="http://schemas.microsoft.com/office/word/2010/wordml" xmlns:w15="http://schemas.microsoft.com/office/word/2012/wordml" xmlns:wpg="http://schemas.microsoft.com/office/word/2010/wordprocessingGroup" xmlns:wpi="http://schemas.microsoft.com/office/word/2010/wordprocessingInk" xmlns:wps="http://schemas.microsoft.com/office/word/2010/wordprocessingShape" xmlns:a14="http://schemas.microsoft.com/office/drawing/2010/main" val="0"/>
+                          <a14:useLocalDpi xmlns:a14="http://schemas.microsoft.com/office/drawing/2010/main" val="0"/>
                         </a:ext>
                       </a:extLst>
                     </a:blip>
@@ -4836,75 +4261,38 @@
         <w:rPr>
           <w:rFonts w:ascii="Arial" w:hAnsi="Arial" w:cs="Arial"/>
         </w:rPr>
-        <w:t xml:space="preserve">Die folgende Abbildung soll die </w:t>
+        <w:t xml:space="preserve">Die folgende Abbildung soll </w:t>
+      </w:r>
+      <w:r>
+        <w:rPr>
+          <w:rFonts w:ascii="Arial" w:hAnsi="Arial" w:cs="Arial"/>
+        </w:rPr>
+        <w:t>eine schematische</w:t>
+      </w:r>
+      <w:r>
+        <w:rPr>
+          <w:rFonts w:ascii="Arial" w:hAnsi="Arial" w:cs="Arial"/>
+        </w:rPr>
+        <w:t xml:space="preserve"> Eingabe widerspiegeln. Diese soll</w:t>
       </w:r>
       <w:r>
         <w:rPr>
           <w:rFonts w:ascii="Arial" w:hAnsi="Arial" w:cs="Arial"/>
           <w:color w:val="FF0000"/>
         </w:rPr>
-        <w:t>schemenhafte Darstellung</w:t>
-      </w:r>
-      <w:r>
-        <w:rPr>
-          <w:rFonts w:ascii="Arial" w:hAnsi="Arial" w:cs="Arial"/>
-          <w:color w:val="FF0000"/>
-        </w:rPr>
-        <w:t>(Schematische)</w:t>
-      </w:r>
-      <w:r>
-        <w:rPr>
-          <w:rFonts w:ascii="Arial" w:hAnsi="Arial" w:cs="Arial"/>
-        </w:rPr>
-        <w:t xml:space="preserve"> einer Eingabe widerspiegeln. Diese soll</w:t>
-      </w:r>
-      <w:r>
-        <w:rPr>
-          <w:rFonts w:ascii="Arial" w:hAnsi="Arial" w:cs="Arial"/>
-          <w:color w:val="FF0000"/>
-        </w:rPr>
-        <w:t>, wie in den Produktfunktionen beschrieben,</w:t>
-      </w:r>
-      <w:r>
-        <w:rPr>
-          <w:rFonts w:ascii="Arial" w:hAnsi="Arial" w:cs="Arial"/>
-        </w:rPr>
-        <w:t xml:space="preserve"> über die in Android implementierte Tastatur des Gerätes verwirklicht werden. </w:t>
-      </w:r>
-      <w:r>
-        <w:rPr>
-          <w:rFonts w:ascii="Arial" w:hAnsi="Arial" w:cs="Arial"/>
-          <w:color w:val="FF0000"/>
-        </w:rPr>
-        <w:t>Beim Anwählen eines Feldes zur Eingabe soll sie erscheinen und nach der Eingabe</w:t>
-      </w:r>
-      <w:r>
-        <w:rPr>
-          <w:rFonts w:ascii="Arial" w:hAnsi="Arial" w:cs="Arial"/>
-          <w:color w:val="FF0000"/>
-        </w:rPr>
-        <w:t>,</w:t>
-      </w:r>
-      <w:r>
-        <w:rPr>
-          <w:rFonts w:ascii="Arial" w:hAnsi="Arial" w:cs="Arial"/>
-          <w:color w:val="FF0000"/>
-        </w:rPr>
-        <w:t xml:space="preserve"> für eine bessere Übersicht</w:t>
-      </w:r>
-      <w:r>
-        <w:rPr>
-          <w:rFonts w:ascii="Arial" w:hAnsi="Arial" w:cs="Arial"/>
-          <w:color w:val="FF0000"/>
-        </w:rPr>
-        <w:t>,</w:t>
-      </w:r>
-      <w:r>
-        <w:rPr>
-          <w:rFonts w:ascii="Arial" w:hAnsi="Arial" w:cs="Arial"/>
-          <w:color w:val="FF0000"/>
-        </w:rPr>
-        <w:t xml:space="preserve"> wieder verschwinden.</w:t>
+        <w:t xml:space="preserve"> </w:t>
+      </w:r>
+      <w:r>
+        <w:rPr>
+          <w:rFonts w:ascii="Arial" w:hAnsi="Arial" w:cs="Arial"/>
+        </w:rPr>
+        <w:t>über die in Android implementierte Tastatur des Gerätes verwirklicht werden.</w:t>
+      </w:r>
+      <w:r>
+        <w:rPr>
+          <w:rFonts w:ascii="Arial" w:hAnsi="Arial" w:cs="Arial"/>
+        </w:rPr>
+        <w:t xml:space="preserve"> Bei der Auswahl eines Feldes soll diese erscheinen. Wurde die Eingabe getätigt, soll diese für eine bessere Übersicht wieder ausgeblendet werden.</w:t>
       </w:r>
     </w:p>
     <w:p>
@@ -4966,7 +4354,7 @@
                     <a:blip r:embed="rId6" cstate="print">
                       <a:extLst>
                         <a:ext uri="{28A0092B-C50C-407E-A947-70E740481C1C}">
-                          <a14:useLocalDpi xmlns="" xmlns:wpc="http://schemas.microsoft.com/office/word/2010/wordprocessingCanvas" xmlns:mc="http://schemas.openxmlformats.org/markup-compatibility/2006" xmlns:o="urn:schemas-microsoft-com:office:office" xmlns:v="urn:schemas-microsoft-com:vml" xmlns:wp14="http://schemas.microsoft.com/office/word/2010/wordprocessingDrawing" xmlns:w10="urn:schemas-microsoft-com:office:word" xmlns:w="http://schemas.openxmlformats.org/wordprocessingml/2006/main" xmlns:w14="http://schemas.microsoft.com/office/word/2010/wordml" xmlns:w15="http://schemas.microsoft.com/office/word/2012/wordml" xmlns:wpg="http://schemas.microsoft.com/office/word/2010/wordprocessingGroup" xmlns:wpi="http://schemas.microsoft.com/office/word/2010/wordprocessingInk" xmlns:wps="http://schemas.microsoft.com/office/word/2010/wordprocessingShape" xmlns:a14="http://schemas.microsoft.com/office/drawing/2010/main" val="0"/>
+                          <a14:useLocalDpi xmlns:a14="http://schemas.microsoft.com/office/drawing/2010/main" val="0"/>
                         </a:ext>
                       </a:extLst>
                     </a:blip>
@@ -5001,47 +4389,43 @@
         <w:rPr>
           <w:rFonts w:ascii="Arial" w:hAnsi="Arial" w:cs="Arial"/>
         </w:rPr>
-        <w:t xml:space="preserve">Wird der Menüknopf auf der rechten unteren Hälfte des Bildschirmes betätigt, soll ein Menü aufklappen, welches ähnlich wie in dieser Abbildung dargestellt sein soll. Dieses enthält die Funktionen „Neues Spiel“, „Laden“, „Speichern“ </w:t>
+        <w:t>Wird der Menüknopf auf der rechten unteren Hälfte des Bildschirmes betätigt, soll ein Menü aufklappen, welches ähnlich wie in dieser Abbildung dargestellt sein soll. Dieses enthält die Funktionen „Neues Spiel“, „Laden“, „Speichern“</w:t>
+      </w:r>
+      <w:r>
+        <w:rPr>
+          <w:rFonts w:ascii="Arial" w:hAnsi="Arial" w:cs="Arial"/>
+        </w:rPr>
+        <w:t>. Diese sollen wie in den</w:t>
+      </w:r>
+      <w:r>
+        <w:rPr>
+          <w:rFonts w:ascii="Arial" w:hAnsi="Arial" w:cs="Arial"/>
+        </w:rPr>
+        <w:t xml:space="preserve"> Benutzerfunktionen F200, F210, F220</w:t>
+      </w:r>
+      <w:r>
+        <w:rPr>
+          <w:rFonts w:ascii="Arial" w:hAnsi="Arial" w:cs="Arial"/>
+        </w:rPr>
+        <w:t xml:space="preserve"> beschrieben</w:t>
+      </w:r>
+      <w:r>
+        <w:rPr>
+          <w:rFonts w:ascii="Arial" w:hAnsi="Arial" w:cs="Arial"/>
+        </w:rPr>
+        <w:t xml:space="preserve"> fungieren. </w:t>
       </w:r>
       <w:r>
         <w:rPr>
           <w:rFonts w:ascii="Arial" w:hAnsi="Arial" w:cs="Arial"/>
           <w:color w:val="FF0000"/>
         </w:rPr>
-        <w:t>und „</w:t>
-      </w:r>
-      <w:proofErr w:type="spellStart"/>
-      <w:r>
-        <w:rPr>
-          <w:rFonts w:ascii="Arial" w:hAnsi="Arial" w:cs="Arial"/>
-          <w:color w:val="FF0000"/>
-        </w:rPr>
-        <w:t>Highscore</w:t>
-      </w:r>
-      <w:proofErr w:type="spellEnd"/>
-      <w:r>
-        <w:rPr>
-          <w:rFonts w:ascii="Arial" w:hAnsi="Arial" w:cs="Arial"/>
-          <w:color w:val="FF0000"/>
-        </w:rPr>
-        <w:t>“.</w:t>
-      </w:r>
-      <w:r>
-        <w:rPr>
-          <w:rFonts w:ascii="Arial" w:hAnsi="Arial" w:cs="Arial"/>
-        </w:rPr>
         <w:t xml:space="preserve"> </w:t>
       </w:r>
-      <w:r>
-        <w:rPr>
-          <w:rFonts w:ascii="Arial" w:hAnsi="Arial" w:cs="Arial"/>
-          <w:color w:val="FF0000"/>
-        </w:rPr>
-        <w:t xml:space="preserve">Die Funktion der Knöpfe ist unter Produktfunktionen näher erläutert. </w:t>
-      </w:r>
-    </w:p>
-    <w:p>
-      <w:pPr>
+    </w:p>
+    <w:p>
+      <w:pPr>
+        <w:jc w:val="center"/>
         <w:rPr>
           <w:rFonts w:ascii="Arial" w:hAnsi="Arial" w:cs="Arial"/>
         </w:rPr>
@@ -5055,9 +4439,9 @@
         <w:lastRenderedPageBreak/>
         <w:drawing>
           <wp:inline distT="0" distB="0" distL="0" distR="0">
-            <wp:extent cx="5760720" cy="5193030"/>
+            <wp:extent cx="2655155" cy="5124450"/>
             <wp:effectExtent l="0" t="0" r="0" b="0"/>
-            <wp:docPr id="4" name="Grafik 4"/>
+            <wp:docPr id="1" name="Grafik 1"/>
             <wp:cNvGraphicFramePr>
               <a:graphicFrameLocks xmlns:a="http://schemas.openxmlformats.org/drawingml/2006/main" noChangeAspect="1"/>
             </wp:cNvGraphicFramePr>
@@ -5065,14 +4449,14 @@
               <a:graphicData uri="http://schemas.openxmlformats.org/drawingml/2006/picture">
                 <pic:pic xmlns:pic="http://schemas.openxmlformats.org/drawingml/2006/picture">
                   <pic:nvPicPr>
-                    <pic:cNvPr id="4" name="sudoku_menu.png"/>
+                    <pic:cNvPr id="1" name="Sudoku mit Menü.png"/>
                     <pic:cNvPicPr/>
                   </pic:nvPicPr>
                   <pic:blipFill>
-                    <a:blip r:embed="rId7" cstate="print">
+                    <a:blip r:embed="rId7">
                       <a:extLst>
                         <a:ext uri="{28A0092B-C50C-407E-A947-70E740481C1C}">
-                          <a14:useLocalDpi xmlns="" xmlns:wpc="http://schemas.microsoft.com/office/word/2010/wordprocessingCanvas" xmlns:mc="http://schemas.openxmlformats.org/markup-compatibility/2006" xmlns:o="urn:schemas-microsoft-com:office:office" xmlns:v="urn:schemas-microsoft-com:vml" xmlns:wp14="http://schemas.microsoft.com/office/word/2010/wordprocessingDrawing" xmlns:w10="urn:schemas-microsoft-com:office:word" xmlns:w="http://schemas.openxmlformats.org/wordprocessingml/2006/main" xmlns:w14="http://schemas.microsoft.com/office/word/2010/wordml" xmlns:w15="http://schemas.microsoft.com/office/word/2012/wordml" xmlns:wpg="http://schemas.microsoft.com/office/word/2010/wordprocessingGroup" xmlns:wpi="http://schemas.microsoft.com/office/word/2010/wordprocessingInk" xmlns:wps="http://schemas.microsoft.com/office/word/2010/wordprocessingShape" xmlns:a14="http://schemas.microsoft.com/office/drawing/2010/main" val="0"/>
+                          <a14:useLocalDpi xmlns:a14="http://schemas.microsoft.com/office/drawing/2010/main" val="0"/>
                         </a:ext>
                       </a:extLst>
                     </a:blip>
@@ -5083,7 +4467,7 @@
                   <pic:spPr>
                     <a:xfrm>
                       <a:off x="0" y="0"/>
-                      <a:ext cx="5760720" cy="5193030"/>
+                      <a:ext cx="2660026" cy="5133852"/>
                     </a:xfrm>
                     <a:prstGeom prst="rect">
                       <a:avLst/>
@@ -5160,19 +4544,8 @@
           <w:sz w:val="24"/>
           <w:szCs w:val="24"/>
         </w:rPr>
-        <w:t xml:space="preserve">7.4 </w:t>
-      </w:r>
-      <w:proofErr w:type="spellStart"/>
-      <w:r>
-        <w:rPr>
-          <w:rFonts w:ascii="Verdana" w:hAnsi="Verdana" w:cs="Verdana"/>
-          <w:b/>
-          <w:sz w:val="24"/>
-          <w:szCs w:val="24"/>
-        </w:rPr>
-        <w:t>Minesweeper</w:t>
-      </w:r>
-      <w:proofErr w:type="spellEnd"/>
+        <w:t>7.4 Minesweeper</w:t>
+      </w:r>
     </w:p>
     <w:p>
       <w:pPr>
@@ -5195,19 +4568,8 @@
           <w:sz w:val="24"/>
           <w:szCs w:val="24"/>
         </w:rPr>
-        <w:t xml:space="preserve">7.5 </w:t>
-      </w:r>
-      <w:proofErr w:type="spellStart"/>
-      <w:r>
-        <w:rPr>
-          <w:rFonts w:ascii="Verdana" w:hAnsi="Verdana" w:cs="Verdana"/>
-          <w:b/>
-          <w:sz w:val="24"/>
-          <w:szCs w:val="24"/>
-        </w:rPr>
-        <w:t>Spaceslider</w:t>
-      </w:r>
-      <w:proofErr w:type="spellEnd"/>
+        <w:t>7.5 Spaceslider</w:t>
+      </w:r>
     </w:p>
     <w:p>
       <w:pPr>
@@ -5260,6 +4622,298 @@
         <w:rPr>
           <w:rFonts w:ascii="Verdana" w:hAnsi="Verdana" w:cs="Arial"/>
           <w:b/>
+          <w:sz w:val="24"/>
+          <w:szCs w:val="24"/>
+        </w:rPr>
+      </w:pPr>
+    </w:p>
+    <w:p>
+      <w:pPr>
+        <w:rPr>
+          <w:rFonts w:ascii="Verdana" w:hAnsi="Verdana" w:cs="Arial"/>
+          <w:b/>
+          <w:sz w:val="24"/>
+          <w:szCs w:val="24"/>
+        </w:rPr>
+      </w:pPr>
+      <w:r>
+        <w:rPr>
+          <w:rFonts w:ascii="Verdana" w:hAnsi="Verdana" w:cs="Arial"/>
+          <w:b/>
+          <w:sz w:val="24"/>
+          <w:szCs w:val="24"/>
+        </w:rPr>
+        <w:t>/T100/ Installationstest</w:t>
+      </w:r>
+    </w:p>
+    <w:p>
+      <w:pPr>
+        <w:rPr>
+          <w:rFonts w:ascii="Verdana" w:hAnsi="Verdana" w:cs="Arial"/>
+          <w:sz w:val="24"/>
+          <w:szCs w:val="24"/>
+        </w:rPr>
+      </w:pPr>
+      <w:r>
+        <w:rPr>
+          <w:rFonts w:ascii="Verdana" w:hAnsi="Verdana" w:cs="Arial"/>
+          <w:sz w:val="24"/>
+          <w:szCs w:val="24"/>
+        </w:rPr>
+        <w:t>Dieser Test soll sich</w:t>
+      </w:r>
+      <w:r>
+        <w:rPr>
+          <w:rFonts w:ascii="Verdana" w:hAnsi="Verdana" w:cs="Arial"/>
+          <w:sz w:val="24"/>
+          <w:szCs w:val="24"/>
+        </w:rPr>
+        <w:t>erstellen, dass die App</w:t>
+      </w:r>
+      <w:r>
+        <w:rPr>
+          <w:rFonts w:ascii="Verdana" w:hAnsi="Verdana" w:cs="Arial"/>
+          <w:sz w:val="24"/>
+          <w:szCs w:val="24"/>
+        </w:rPr>
+        <w:t xml:space="preserve"> mit jedem Android-Gerät </w:t>
+      </w:r>
+      <w:r>
+        <w:rPr>
+          <w:rFonts w:ascii="Verdana" w:hAnsi="Verdana" w:cs="Arial"/>
+          <w:sz w:val="24"/>
+          <w:szCs w:val="24"/>
+        </w:rPr>
+        <w:t>mit einer Version ab 4.0</w:t>
+      </w:r>
+      <w:r>
+        <w:rPr>
+          <w:rFonts w:ascii="Verdana" w:hAnsi="Verdana" w:cs="Arial"/>
+          <w:sz w:val="24"/>
+          <w:szCs w:val="24"/>
+        </w:rPr>
+        <w:t xml:space="preserve"> genutzt</w:t>
+      </w:r>
+      <w:r>
+        <w:rPr>
+          <w:rFonts w:ascii="Verdana" w:hAnsi="Verdana" w:cs="Arial"/>
+          <w:sz w:val="24"/>
+          <w:szCs w:val="24"/>
+        </w:rPr>
+        <w:t xml:space="preserve"> werden kann.</w:t>
+      </w:r>
+    </w:p>
+    <w:p>
+      <w:pPr>
+        <w:rPr>
+          <w:rFonts w:ascii="Verdana" w:hAnsi="Verdana" w:cs="Arial"/>
+          <w:sz w:val="24"/>
+          <w:szCs w:val="24"/>
+        </w:rPr>
+      </w:pPr>
+    </w:p>
+    <w:p>
+      <w:pPr>
+        <w:rPr>
+          <w:rFonts w:ascii="Verdana" w:hAnsi="Verdana" w:cs="Arial"/>
+          <w:b/>
+          <w:sz w:val="24"/>
+          <w:szCs w:val="24"/>
+        </w:rPr>
+      </w:pPr>
+      <w:r>
+        <w:rPr>
+          <w:rFonts w:ascii="Verdana" w:hAnsi="Verdana" w:cs="Arial"/>
+          <w:b/>
+          <w:sz w:val="24"/>
+          <w:szCs w:val="24"/>
+        </w:rPr>
+        <w:t>/T200/ Spiel auswählen</w:t>
+      </w:r>
+    </w:p>
+    <w:p>
+      <w:pPr>
+        <w:rPr>
+          <w:rFonts w:ascii="Verdana" w:hAnsi="Verdana" w:cs="Arial"/>
+          <w:sz w:val="24"/>
+          <w:szCs w:val="24"/>
+        </w:rPr>
+      </w:pPr>
+      <w:r>
+        <w:rPr>
+          <w:rFonts w:ascii="Verdana" w:hAnsi="Verdana" w:cs="Arial"/>
+          <w:sz w:val="24"/>
+          <w:szCs w:val="24"/>
+        </w:rPr>
+        <w:t>Es kann eines der verfügbaren Spielen ausgewählt werden.</w:t>
+      </w:r>
+    </w:p>
+    <w:p>
+      <w:pPr>
+        <w:rPr>
+          <w:rFonts w:ascii="Verdana" w:hAnsi="Verdana" w:cs="Arial"/>
+          <w:b/>
+          <w:sz w:val="24"/>
+          <w:szCs w:val="24"/>
+        </w:rPr>
+      </w:pPr>
+    </w:p>
+    <w:p>
+      <w:pPr>
+        <w:rPr>
+          <w:rFonts w:ascii="Verdana" w:hAnsi="Verdana" w:cs="Arial"/>
+          <w:b/>
+          <w:sz w:val="24"/>
+          <w:szCs w:val="24"/>
+        </w:rPr>
+      </w:pPr>
+      <w:r>
+        <w:rPr>
+          <w:rFonts w:ascii="Verdana" w:hAnsi="Verdana" w:cs="Arial"/>
+          <w:b/>
+          <w:sz w:val="24"/>
+          <w:szCs w:val="24"/>
+        </w:rPr>
+        <w:t>/T3</w:t>
+      </w:r>
+      <w:r>
+        <w:rPr>
+          <w:rFonts w:ascii="Verdana" w:hAnsi="Verdana" w:cs="Arial"/>
+          <w:b/>
+          <w:sz w:val="24"/>
+          <w:szCs w:val="24"/>
+        </w:rPr>
+        <w:t>0</w:t>
+      </w:r>
+      <w:r>
+        <w:rPr>
+          <w:rFonts w:ascii="Verdana" w:hAnsi="Verdana" w:cs="Arial"/>
+          <w:b/>
+          <w:sz w:val="24"/>
+          <w:szCs w:val="24"/>
+        </w:rPr>
+        <w:t xml:space="preserve">0/ </w:t>
+      </w:r>
+      <w:r>
+        <w:rPr>
+          <w:rFonts w:ascii="Verdana" w:hAnsi="Verdana" w:cs="Arial"/>
+          <w:b/>
+          <w:sz w:val="24"/>
+          <w:szCs w:val="24"/>
+        </w:rPr>
+        <w:t>Neues Spiel erstellen</w:t>
+      </w:r>
+    </w:p>
+    <w:p>
+      <w:pPr>
+        <w:rPr>
+          <w:rFonts w:ascii="Verdana" w:hAnsi="Verdana" w:cs="Arial"/>
+          <w:sz w:val="24"/>
+          <w:szCs w:val="24"/>
+        </w:rPr>
+      </w:pPr>
+      <w:r>
+        <w:rPr>
+          <w:rFonts w:ascii="Verdana" w:hAnsi="Verdana" w:cs="Arial"/>
+          <w:sz w:val="24"/>
+          <w:szCs w:val="24"/>
+        </w:rPr>
+        <w:t xml:space="preserve">Es kann ein neues Spiel </w:t>
+      </w:r>
+      <w:r>
+        <w:rPr>
+          <w:rFonts w:ascii="Verdana" w:hAnsi="Verdana" w:cs="Arial"/>
+          <w:sz w:val="24"/>
+          <w:szCs w:val="24"/>
+        </w:rPr>
+        <w:t>erstellt werden.</w:t>
+      </w:r>
+    </w:p>
+    <w:p>
+      <w:pPr>
+        <w:rPr>
+          <w:rFonts w:ascii="Verdana" w:hAnsi="Verdana" w:cs="Arial"/>
+          <w:sz w:val="24"/>
+          <w:szCs w:val="24"/>
+        </w:rPr>
+      </w:pPr>
+    </w:p>
+    <w:p>
+      <w:pPr>
+        <w:rPr>
+          <w:rFonts w:ascii="Verdana" w:hAnsi="Verdana" w:cs="Arial"/>
+          <w:b/>
+          <w:sz w:val="24"/>
+          <w:szCs w:val="24"/>
+        </w:rPr>
+      </w:pPr>
+      <w:r>
+        <w:rPr>
+          <w:rFonts w:ascii="Verdana" w:hAnsi="Verdana" w:cs="Arial"/>
+          <w:b/>
+          <w:sz w:val="24"/>
+          <w:szCs w:val="24"/>
+        </w:rPr>
+        <w:t>/T3</w:t>
+      </w:r>
+      <w:r>
+        <w:rPr>
+          <w:rFonts w:ascii="Verdana" w:hAnsi="Verdana" w:cs="Arial"/>
+          <w:b/>
+          <w:sz w:val="24"/>
+          <w:szCs w:val="24"/>
+        </w:rPr>
+        <w:t>1</w:t>
+      </w:r>
+      <w:r>
+        <w:rPr>
+          <w:rFonts w:ascii="Verdana" w:hAnsi="Verdana" w:cs="Arial"/>
+          <w:b/>
+          <w:sz w:val="24"/>
+          <w:szCs w:val="24"/>
+        </w:rPr>
+        <w:t>0/ Spiel</w:t>
+      </w:r>
+      <w:r>
+        <w:rPr>
+          <w:rFonts w:ascii="Verdana" w:hAnsi="Verdana" w:cs="Arial"/>
+          <w:b/>
+          <w:sz w:val="24"/>
+          <w:szCs w:val="24"/>
+        </w:rPr>
+        <w:t>stand</w:t>
+      </w:r>
+      <w:r>
+        <w:rPr>
+          <w:rFonts w:ascii="Verdana" w:hAnsi="Verdana" w:cs="Arial"/>
+          <w:b/>
+          <w:sz w:val="24"/>
+          <w:szCs w:val="24"/>
+        </w:rPr>
+        <w:t xml:space="preserve"> speichern</w:t>
+      </w:r>
+    </w:p>
+    <w:p>
+      <w:pPr>
+        <w:rPr>
+          <w:rFonts w:ascii="Verdana" w:hAnsi="Verdana" w:cs="Arial"/>
+          <w:sz w:val="24"/>
+          <w:szCs w:val="24"/>
+        </w:rPr>
+      </w:pPr>
+      <w:r>
+        <w:rPr>
+          <w:rFonts w:ascii="Verdana" w:hAnsi="Verdana" w:cs="Arial"/>
+          <w:sz w:val="24"/>
+          <w:szCs w:val="24"/>
+        </w:rPr>
+        <w:t>Es kann der aktuelle Spielstand gespeichert werden.</w:t>
+      </w:r>
+    </w:p>
+    <w:p>
+      <w:pPr>
+        <w:rPr>
+          <w:rFonts w:ascii="Verdana" w:hAnsi="Verdana" w:cs="Arial"/>
           <w:color w:val="FF0000"/>
           <w:sz w:val="24"/>
           <w:szCs w:val="24"/>
@@ -5271,155 +4925,6 @@
         <w:rPr>
           <w:rFonts w:ascii="Verdana" w:hAnsi="Verdana" w:cs="Arial"/>
           <w:b/>
-          <w:color w:val="FF0000"/>
-          <w:sz w:val="24"/>
-          <w:szCs w:val="24"/>
-        </w:rPr>
-      </w:pPr>
-      <w:r>
-        <w:rPr>
-          <w:rFonts w:ascii="Verdana" w:hAnsi="Verdana" w:cs="Arial"/>
-          <w:b/>
-          <w:color w:val="FF0000"/>
-          <w:sz w:val="24"/>
-          <w:szCs w:val="24"/>
-        </w:rPr>
-        <w:t>/T100/ Installationstest</w:t>
-      </w:r>
-    </w:p>
-    <w:p>
-      <w:pPr>
-        <w:rPr>
-          <w:rFonts w:ascii="Verdana" w:hAnsi="Verdana" w:cs="Arial"/>
-          <w:color w:val="FF0000"/>
-          <w:sz w:val="24"/>
-          <w:szCs w:val="24"/>
-        </w:rPr>
-      </w:pPr>
-      <w:r>
-        <w:rPr>
-          <w:rFonts w:ascii="Verdana" w:hAnsi="Verdana" w:cs="Arial"/>
-          <w:color w:val="FF0000"/>
-          <w:sz w:val="24"/>
-          <w:szCs w:val="24"/>
-        </w:rPr>
-        <w:t>Dieser Test soll sicherstellen, dass die App ohne Hür</w:t>
-      </w:r>
-      <w:r>
-        <w:rPr>
-          <w:rFonts w:ascii="Verdana" w:hAnsi="Verdana" w:cs="Arial"/>
-          <w:color w:val="FF0000"/>
-          <w:sz w:val="24"/>
-          <w:szCs w:val="24"/>
-        </w:rPr>
-        <w:t xml:space="preserve">den von jedem Nutzer mit jedem Android-Gerät </w:t>
-      </w:r>
-      <w:r>
-        <w:rPr>
-          <w:rFonts w:ascii="Verdana" w:hAnsi="Verdana" w:cs="Arial"/>
-          <w:color w:val="FF0000"/>
-          <w:sz w:val="24"/>
-          <w:szCs w:val="24"/>
-        </w:rPr>
-        <w:t>mit einer Version ab 4.0</w:t>
-      </w:r>
-      <w:r>
-        <w:rPr>
-          <w:rFonts w:ascii="Verdana" w:hAnsi="Verdana" w:cs="Arial"/>
-          <w:color w:val="FF0000"/>
-          <w:sz w:val="24"/>
-          <w:szCs w:val="24"/>
-        </w:rPr>
-        <w:t xml:space="preserve"> installiert</w:t>
-      </w:r>
-      <w:r>
-        <w:rPr>
-          <w:rFonts w:ascii="Verdana" w:hAnsi="Verdana" w:cs="Arial"/>
-          <w:color w:val="FF0000"/>
-          <w:sz w:val="24"/>
-          <w:szCs w:val="24"/>
-        </w:rPr>
-        <w:t xml:space="preserve"> werden kann.</w:t>
-      </w:r>
-    </w:p>
-    <w:p>
-      <w:pPr>
-        <w:rPr>
-          <w:rFonts w:ascii="Verdana" w:hAnsi="Verdana" w:cs="Arial"/>
-          <w:sz w:val="24"/>
-          <w:szCs w:val="24"/>
-        </w:rPr>
-      </w:pPr>
-    </w:p>
-    <w:p>
-      <w:pPr>
-        <w:rPr>
-          <w:rFonts w:ascii="Verdana" w:hAnsi="Verdana" w:cs="Arial"/>
-          <w:b/>
-          <w:sz w:val="24"/>
-          <w:szCs w:val="24"/>
-        </w:rPr>
-      </w:pPr>
-      <w:r>
-        <w:rPr>
-          <w:rFonts w:ascii="Verdana" w:hAnsi="Verdana" w:cs="Arial"/>
-          <w:b/>
-          <w:sz w:val="24"/>
-          <w:szCs w:val="24"/>
-        </w:rPr>
-        <w:t>/T200/ Spiel auswählen</w:t>
-      </w:r>
-    </w:p>
-    <w:p>
-      <w:pPr>
-        <w:rPr>
-          <w:rFonts w:ascii="Verdana" w:hAnsi="Verdana" w:cs="Arial"/>
-          <w:sz w:val="24"/>
-          <w:szCs w:val="24"/>
-        </w:rPr>
-      </w:pPr>
-      <w:r>
-        <w:rPr>
-          <w:rFonts w:ascii="Verdana" w:hAnsi="Verdana" w:cs="Arial"/>
-          <w:sz w:val="24"/>
-          <w:szCs w:val="24"/>
-        </w:rPr>
-        <w:t xml:space="preserve">Es kann eines </w:t>
-      </w:r>
-      <w:proofErr w:type="gramStart"/>
-      <w:r>
-        <w:rPr>
-          <w:rFonts w:ascii="Verdana" w:hAnsi="Verdana" w:cs="Arial"/>
-          <w:sz w:val="24"/>
-          <w:szCs w:val="24"/>
-        </w:rPr>
-        <w:t>der verfügbaren Spielen</w:t>
-      </w:r>
-      <w:proofErr w:type="gramEnd"/>
-      <w:r>
-        <w:rPr>
-          <w:rFonts w:ascii="Verdana" w:hAnsi="Verdana" w:cs="Arial"/>
-          <w:sz w:val="24"/>
-          <w:szCs w:val="24"/>
-        </w:rPr>
-        <w:t xml:space="preserve"> ausgewählt werden.</w:t>
-      </w:r>
-    </w:p>
-    <w:p>
-      <w:pPr>
-        <w:rPr>
-          <w:rFonts w:ascii="Verdana" w:hAnsi="Verdana" w:cs="Arial"/>
-          <w:b/>
-          <w:sz w:val="24"/>
-          <w:szCs w:val="24"/>
-        </w:rPr>
-      </w:pPr>
-    </w:p>
-    <w:p>
-      <w:pPr>
-        <w:rPr>
-          <w:rFonts w:ascii="Verdana" w:hAnsi="Verdana" w:cs="Arial"/>
-          <w:b/>
           <w:sz w:val="24"/>
           <w:szCs w:val="24"/>
         </w:rPr>
@@ -5440,170 +4945,12 @@
           <w:sz w:val="24"/>
           <w:szCs w:val="24"/>
         </w:rPr>
-        <w:t>0</w:t>
-      </w:r>
-      <w:r>
-        <w:rPr>
-          <w:rFonts w:ascii="Verdana" w:hAnsi="Verdana" w:cs="Arial"/>
-          <w:b/>
-          <w:sz w:val="24"/>
-          <w:szCs w:val="24"/>
-        </w:rPr>
-        <w:t xml:space="preserve">0/ </w:t>
-      </w:r>
-      <w:r>
-        <w:rPr>
-          <w:rFonts w:ascii="Verdana" w:hAnsi="Verdana" w:cs="Arial"/>
-          <w:b/>
-          <w:sz w:val="24"/>
-          <w:szCs w:val="24"/>
-        </w:rPr>
-        <w:t>Neues Spiel erstellen</w:t>
-      </w:r>
-    </w:p>
-    <w:p>
-      <w:pPr>
-        <w:rPr>
-          <w:rFonts w:ascii="Verdana" w:hAnsi="Verdana" w:cs="Arial"/>
-          <w:sz w:val="24"/>
-          <w:szCs w:val="24"/>
-        </w:rPr>
-      </w:pPr>
-      <w:r>
-        <w:rPr>
-          <w:rFonts w:ascii="Verdana" w:hAnsi="Verdana" w:cs="Arial"/>
-          <w:sz w:val="24"/>
-          <w:szCs w:val="24"/>
-        </w:rPr>
-        <w:t>Es kann ein neues Spiel mit gewähltem Schwierigkeitsgrad erstellt werden.</w:t>
-      </w:r>
-    </w:p>
-    <w:p>
-      <w:pPr>
-        <w:rPr>
-          <w:rFonts w:ascii="Verdana" w:hAnsi="Verdana" w:cs="Arial"/>
-          <w:sz w:val="24"/>
-          <w:szCs w:val="24"/>
-        </w:rPr>
-      </w:pPr>
-    </w:p>
-    <w:p>
-      <w:pPr>
-        <w:rPr>
-          <w:rFonts w:ascii="Verdana" w:hAnsi="Verdana" w:cs="Arial"/>
-          <w:b/>
-          <w:sz w:val="24"/>
-          <w:szCs w:val="24"/>
-        </w:rPr>
-      </w:pPr>
-      <w:r>
-        <w:rPr>
-          <w:rFonts w:ascii="Verdana" w:hAnsi="Verdana" w:cs="Arial"/>
-          <w:b/>
-          <w:sz w:val="24"/>
-          <w:szCs w:val="24"/>
-        </w:rPr>
-        <w:t>/T3</w:t>
-      </w:r>
-      <w:r>
-        <w:rPr>
-          <w:rFonts w:ascii="Verdana" w:hAnsi="Verdana" w:cs="Arial"/>
-          <w:b/>
-          <w:sz w:val="24"/>
-          <w:szCs w:val="24"/>
-        </w:rPr>
-        <w:t>1</w:t>
-      </w:r>
-      <w:r>
-        <w:rPr>
-          <w:rFonts w:ascii="Verdana" w:hAnsi="Verdana" w:cs="Arial"/>
-          <w:b/>
-          <w:sz w:val="24"/>
-          <w:szCs w:val="24"/>
-        </w:rPr>
-        <w:t>0/ Spiel</w:t>
-      </w:r>
-      <w:r>
-        <w:rPr>
-          <w:rFonts w:ascii="Verdana" w:hAnsi="Verdana" w:cs="Arial"/>
-          <w:b/>
-          <w:sz w:val="24"/>
-          <w:szCs w:val="24"/>
-        </w:rPr>
-        <w:t>stand</w:t>
-      </w:r>
-      <w:r>
-        <w:rPr>
-          <w:rFonts w:ascii="Verdana" w:hAnsi="Verdana" w:cs="Arial"/>
-          <w:b/>
-          <w:sz w:val="24"/>
-          <w:szCs w:val="24"/>
-        </w:rPr>
-        <w:t xml:space="preserve"> speichern</w:t>
-      </w:r>
-    </w:p>
-    <w:p>
-      <w:pPr>
-        <w:rPr>
-          <w:rFonts w:ascii="Verdana" w:hAnsi="Verdana" w:cs="Arial"/>
-          <w:sz w:val="24"/>
-          <w:szCs w:val="24"/>
-        </w:rPr>
-      </w:pPr>
-      <w:r>
-        <w:rPr>
-          <w:rFonts w:ascii="Verdana" w:hAnsi="Verdana" w:cs="Arial"/>
-          <w:sz w:val="24"/>
-          <w:szCs w:val="24"/>
-        </w:rPr>
-        <w:t>Es kann der aktuelle Spielstand gespeichert werden.</w:t>
-      </w:r>
-    </w:p>
-    <w:p>
-      <w:pPr>
-        <w:rPr>
-          <w:rFonts w:ascii="Verdana" w:hAnsi="Verdana" w:cs="Arial"/>
-          <w:color w:val="FF0000"/>
-          <w:sz w:val="24"/>
-          <w:szCs w:val="24"/>
-        </w:rPr>
-      </w:pPr>
-    </w:p>
-    <w:p>
-      <w:pPr>
-        <w:rPr>
-          <w:rFonts w:ascii="Verdana" w:hAnsi="Verdana" w:cs="Arial"/>
-          <w:b/>
-          <w:color w:val="FF0000"/>
-          <w:sz w:val="24"/>
-          <w:szCs w:val="24"/>
-        </w:rPr>
-      </w:pPr>
-      <w:r>
-        <w:rPr>
-          <w:rFonts w:ascii="Verdana" w:hAnsi="Verdana" w:cs="Arial"/>
-          <w:b/>
-          <w:color w:val="FF0000"/>
-          <w:sz w:val="24"/>
-          <w:szCs w:val="24"/>
-        </w:rPr>
-        <w:t>/T3</w:t>
-      </w:r>
-      <w:r>
-        <w:rPr>
-          <w:rFonts w:ascii="Verdana" w:hAnsi="Verdana" w:cs="Arial"/>
-          <w:b/>
-          <w:color w:val="FF0000"/>
-          <w:sz w:val="24"/>
-          <w:szCs w:val="24"/>
-        </w:rPr>
         <w:t>2</w:t>
       </w:r>
       <w:r>
         <w:rPr>
           <w:rFonts w:ascii="Verdana" w:hAnsi="Verdana" w:cs="Arial"/>
           <w:b/>
-          <w:color w:val="FF0000"/>
           <w:sz w:val="24"/>
           <w:szCs w:val="24"/>
         </w:rPr>
@@ -5621,19 +4968,34 @@
       <w:r>
         <w:rPr>
           <w:rFonts w:ascii="Verdana" w:hAnsi="Verdana" w:cs="Arial"/>
-          <w:color w:val="FF0000"/>
-          <w:sz w:val="24"/>
-          <w:szCs w:val="24"/>
-        </w:rPr>
-        <w:t>Es kann ein gespeicherter Spielstand ausgewählt und</w:t>
-      </w:r>
-      <w:r>
-        <w:rPr>
-          <w:rFonts w:ascii="Verdana" w:hAnsi="Verdana" w:cs="Arial"/>
-          <w:sz w:val="24"/>
-          <w:szCs w:val="24"/>
-        </w:rPr>
-        <w:t xml:space="preserve"> geladen werden.</w:t>
+          <w:sz w:val="24"/>
+          <w:szCs w:val="24"/>
+        </w:rPr>
+        <w:t>Es kann</w:t>
+      </w:r>
+      <w:r>
+        <w:rPr>
+          <w:rFonts w:ascii="Verdana" w:hAnsi="Verdana" w:cs="Arial"/>
+          <w:sz w:val="24"/>
+          <w:szCs w:val="24"/>
+        </w:rPr>
+        <w:t xml:space="preserve"> </w:t>
+      </w:r>
+      <w:r>
+        <w:rPr>
+          <w:rFonts w:ascii="Verdana" w:hAnsi="Verdana" w:cs="Arial"/>
+          <w:sz w:val="24"/>
+          <w:szCs w:val="24"/>
+        </w:rPr>
+        <w:t xml:space="preserve">mindestens ein </w:t>
+      </w:r>
+      <w:r>
+        <w:rPr>
+          <w:rFonts w:ascii="Verdana" w:hAnsi="Verdana" w:cs="Arial"/>
+          <w:sz w:val="24"/>
+          <w:szCs w:val="24"/>
+        </w:rPr>
+        <w:t>gespeicherter Spielstand ausgewählt und geladen werden.</w:t>
       </w:r>
     </w:p>
     <w:p>
@@ -5695,16 +5057,14 @@
         <w:rPr>
           <w:rFonts w:ascii="Verdana" w:hAnsi="Verdana" w:cs="Arial"/>
           <w:b/>
-          <w:color w:val="FF0000"/>
-          <w:sz w:val="24"/>
-          <w:szCs w:val="24"/>
-        </w:rPr>
-      </w:pPr>
-      <w:r>
-        <w:rPr>
-          <w:rFonts w:ascii="Verdana" w:hAnsi="Verdana" w:cs="Arial"/>
-          <w:b/>
-          <w:color w:val="FF0000"/>
+          <w:sz w:val="24"/>
+          <w:szCs w:val="24"/>
+        </w:rPr>
+      </w:pPr>
+      <w:r>
+        <w:rPr>
+          <w:rFonts w:ascii="Verdana" w:hAnsi="Verdana" w:cs="Arial"/>
+          <w:b/>
           <w:sz w:val="24"/>
           <w:szCs w:val="24"/>
         </w:rPr>
@@ -5714,65 +5074,69 @@
         <w:rPr>
           <w:rFonts w:ascii="Verdana" w:hAnsi="Verdana" w:cs="Arial"/>
           <w:b/>
-          <w:color w:val="FF0000"/>
           <w:sz w:val="24"/>
           <w:szCs w:val="24"/>
         </w:rPr>
         <w:t>Schwierigkeitsgrad ändern</w:t>
       </w:r>
-    </w:p>
-    <w:p>
-      <w:pPr>
-        <w:rPr>
-          <w:rFonts w:ascii="Verdana" w:hAnsi="Verdana" w:cs="Arial"/>
-          <w:color w:val="FF0000"/>
-          <w:sz w:val="24"/>
-          <w:szCs w:val="24"/>
-        </w:rPr>
-      </w:pPr>
-      <w:r>
-        <w:rPr>
-          <w:rFonts w:ascii="Verdana" w:hAnsi="Verdana" w:cs="Arial"/>
-          <w:color w:val="FF0000"/>
-          <w:sz w:val="24"/>
-          <w:szCs w:val="24"/>
-        </w:rPr>
-        <w:t>Es kann der Schwierigkeitsgrad des Spieles eingestellt werden. Dabei werden automatisch alle Eingaben gelöscht.</w:t>
-      </w:r>
-    </w:p>
-    <w:p>
-      <w:pPr>
-        <w:rPr>
-          <w:rFonts w:ascii="Verdana" w:hAnsi="Verdana" w:cs="Arial"/>
-          <w:sz w:val="24"/>
-          <w:szCs w:val="24"/>
-        </w:rPr>
-      </w:pPr>
-    </w:p>
-    <w:p>
-      <w:pPr>
-        <w:rPr>
-          <w:rFonts w:ascii="Verdana" w:hAnsi="Verdana" w:cs="Arial"/>
-          <w:sz w:val="24"/>
-          <w:szCs w:val="24"/>
-        </w:rPr>
-      </w:pPr>
-    </w:p>
-    <w:p>
-      <w:pPr>
-        <w:rPr>
-          <w:rFonts w:ascii="Verdana" w:hAnsi="Verdana" w:cs="Arial"/>
-          <w:b/>
-          <w:color w:val="FF0000"/>
-          <w:sz w:val="24"/>
-          <w:szCs w:val="24"/>
-        </w:rPr>
-      </w:pPr>
-      <w:r>
-        <w:rPr>
-          <w:rFonts w:ascii="Verdana" w:hAnsi="Verdana" w:cs="Arial"/>
-          <w:b/>
-          <w:color w:val="FF0000"/>
+      <w:r>
+        <w:rPr>
+          <w:rFonts w:ascii="Verdana" w:hAnsi="Verdana" w:cs="Arial"/>
+          <w:b/>
+          <w:sz w:val="24"/>
+          <w:szCs w:val="24"/>
+        </w:rPr>
+        <w:t xml:space="preserve"> (Wunschkriterium)</w:t>
+      </w:r>
+    </w:p>
+    <w:p>
+      <w:pPr>
+        <w:rPr>
+          <w:rFonts w:ascii="Verdana" w:hAnsi="Verdana" w:cs="Arial"/>
+          <w:sz w:val="24"/>
+          <w:szCs w:val="24"/>
+        </w:rPr>
+      </w:pPr>
+      <w:r>
+        <w:rPr>
+          <w:rFonts w:ascii="Verdana" w:hAnsi="Verdana" w:cs="Arial"/>
+          <w:sz w:val="24"/>
+          <w:szCs w:val="24"/>
+        </w:rPr>
+        <w:t>Nach Implementierung von Schwierigkeitsgraden können diese korrekt eingestellt werden.</w:t>
+      </w:r>
+    </w:p>
+    <w:p>
+      <w:pPr>
+        <w:rPr>
+          <w:rFonts w:ascii="Verdana" w:hAnsi="Verdana" w:cs="Arial"/>
+          <w:sz w:val="24"/>
+          <w:szCs w:val="24"/>
+        </w:rPr>
+      </w:pPr>
+    </w:p>
+    <w:p>
+      <w:pPr>
+        <w:rPr>
+          <w:rFonts w:ascii="Verdana" w:hAnsi="Verdana" w:cs="Arial"/>
+          <w:sz w:val="24"/>
+          <w:szCs w:val="24"/>
+        </w:rPr>
+      </w:pPr>
+    </w:p>
+    <w:p>
+      <w:pPr>
+        <w:rPr>
+          <w:rFonts w:ascii="Verdana" w:hAnsi="Verdana" w:cs="Arial"/>
+          <w:b/>
+          <w:sz w:val="24"/>
+          <w:szCs w:val="24"/>
+        </w:rPr>
+      </w:pPr>
+      <w:r>
+        <w:rPr>
+          <w:rFonts w:ascii="Verdana" w:hAnsi="Verdana" w:cs="Arial"/>
+          <w:b/>
           <w:sz w:val="24"/>
           <w:szCs w:val="24"/>
         </w:rPr>
@@ -5783,360 +5147,322 @@
         <w:rPr>
           <w:rFonts w:ascii="Verdana" w:hAnsi="Verdana" w:cs="Arial"/>
           <w:b/>
+          <w:sz w:val="24"/>
+          <w:szCs w:val="24"/>
+        </w:rPr>
+        <w:t>00/ Erstellung von „Highscores“</w:t>
+      </w:r>
+    </w:p>
+    <w:p>
+      <w:pPr>
+        <w:rPr>
+          <w:rFonts w:ascii="Verdana" w:hAnsi="Verdana" w:cs="Arial"/>
+          <w:sz w:val="24"/>
+          <w:szCs w:val="24"/>
+        </w:rPr>
+      </w:pPr>
+      <w:r>
+        <w:rPr>
+          <w:rFonts w:ascii="Verdana" w:hAnsi="Verdana" w:cs="Arial"/>
+          <w:sz w:val="24"/>
+          <w:szCs w:val="24"/>
+        </w:rPr>
+        <w:t>Mindestens eine Bestleistung wird pro Spiel gespeichert und kann übertroffen werden.</w:t>
+      </w:r>
+    </w:p>
+    <w:p>
+      <w:pPr>
+        <w:rPr>
+          <w:rFonts w:ascii="Verdana" w:hAnsi="Verdana" w:cs="Arial"/>
+          <w:sz w:val="24"/>
+          <w:szCs w:val="24"/>
+        </w:rPr>
+      </w:pPr>
+    </w:p>
+    <w:p>
+      <w:pPr>
+        <w:rPr>
+          <w:rFonts w:ascii="Verdana" w:hAnsi="Verdana" w:cs="Arial"/>
+          <w:b/>
+          <w:sz w:val="24"/>
+          <w:szCs w:val="24"/>
+        </w:rPr>
+      </w:pPr>
+      <w:r>
+        <w:rPr>
+          <w:rFonts w:ascii="Verdana" w:hAnsi="Verdana" w:cs="Arial"/>
+          <w:b/>
+          <w:sz w:val="24"/>
+          <w:szCs w:val="24"/>
+        </w:rPr>
+        <w:t>/T600/ Auswahlmenü</w:t>
+      </w:r>
+    </w:p>
+    <w:p>
+      <w:pPr>
+        <w:rPr>
+          <w:rFonts w:ascii="Verdana" w:hAnsi="Verdana" w:cs="Arial"/>
+          <w:sz w:val="24"/>
+          <w:szCs w:val="24"/>
+        </w:rPr>
+      </w:pPr>
+      <w:r>
+        <w:rPr>
+          <w:rFonts w:ascii="Verdana" w:hAnsi="Verdana" w:cs="Arial"/>
+          <w:sz w:val="24"/>
+          <w:szCs w:val="24"/>
+        </w:rPr>
+        <w:t>Das Startmenü, in welchem das Spiel ausgewählt w</w:t>
+      </w:r>
+      <w:r>
+        <w:rPr>
+          <w:rFonts w:ascii="Verdana" w:hAnsi="Verdana" w:cs="Arial"/>
+          <w:sz w:val="24"/>
+          <w:szCs w:val="24"/>
+        </w:rPr>
+        <w:t xml:space="preserve">erden kann, kann problemlos </w:t>
+      </w:r>
+      <w:r>
+        <w:rPr>
+          <w:rFonts w:ascii="Verdana" w:hAnsi="Verdana" w:cs="Arial"/>
+          <w:sz w:val="24"/>
+          <w:szCs w:val="24"/>
+        </w:rPr>
+        <w:t>via Toucheingabe</w:t>
+      </w:r>
+      <w:r>
+        <w:rPr>
+          <w:rFonts w:ascii="Verdana" w:hAnsi="Verdana" w:cs="Arial"/>
           <w:color w:val="FF0000"/>
           <w:sz w:val="24"/>
           <w:szCs w:val="24"/>
         </w:rPr>
-        <w:t>00/ Erstellung von „</w:t>
-      </w:r>
-      <w:proofErr w:type="spellStart"/>
-      <w:r>
-        <w:rPr>
-          <w:rFonts w:ascii="Verdana" w:hAnsi="Verdana" w:cs="Arial"/>
-          <w:b/>
+        <w:t xml:space="preserve"> </w:t>
+      </w:r>
+      <w:r>
+        <w:rPr>
+          <w:rFonts w:ascii="Verdana" w:hAnsi="Verdana" w:cs="Arial"/>
+          <w:sz w:val="24"/>
+          <w:szCs w:val="24"/>
+        </w:rPr>
+        <w:t>des jeweiligen Gerätes bedient werden.</w:t>
+      </w:r>
+    </w:p>
+    <w:p>
+      <w:pPr>
+        <w:rPr>
+          <w:rFonts w:ascii="Verdana" w:hAnsi="Verdana" w:cs="Arial"/>
+          <w:sz w:val="24"/>
+          <w:szCs w:val="24"/>
+        </w:rPr>
+      </w:pPr>
+    </w:p>
+    <w:p>
+      <w:pPr>
+        <w:rPr>
+          <w:rFonts w:ascii="Verdana" w:hAnsi="Verdana" w:cs="Arial"/>
+          <w:b/>
+          <w:sz w:val="24"/>
+          <w:szCs w:val="24"/>
+        </w:rPr>
+      </w:pPr>
+      <w:r>
+        <w:rPr>
+          <w:rFonts w:ascii="Verdana" w:hAnsi="Verdana" w:cs="Arial"/>
+          <w:b/>
+          <w:sz w:val="24"/>
+          <w:szCs w:val="24"/>
+        </w:rPr>
+        <w:t>/T61</w:t>
+      </w:r>
+      <w:r>
+        <w:rPr>
+          <w:rFonts w:ascii="Verdana" w:hAnsi="Verdana" w:cs="Arial"/>
+          <w:b/>
+          <w:sz w:val="24"/>
+          <w:szCs w:val="24"/>
+        </w:rPr>
+        <w:t xml:space="preserve">0/ </w:t>
+      </w:r>
+      <w:r>
+        <w:rPr>
+          <w:rFonts w:ascii="Verdana" w:hAnsi="Verdana" w:cs="Arial"/>
+          <w:b/>
+          <w:sz w:val="24"/>
+          <w:szCs w:val="24"/>
+        </w:rPr>
+        <w:t>Menü innerhalb eines Spieles</w:t>
+      </w:r>
+    </w:p>
+    <w:p>
+      <w:pPr>
+        <w:rPr>
+          <w:rFonts w:ascii="Verdana" w:hAnsi="Verdana" w:cs="Arial"/>
+          <w:sz w:val="24"/>
+          <w:szCs w:val="24"/>
+        </w:rPr>
+      </w:pPr>
+      <w:r>
+        <w:rPr>
+          <w:rFonts w:ascii="Verdana" w:hAnsi="Verdana" w:cs="Arial"/>
+          <w:sz w:val="24"/>
+          <w:szCs w:val="24"/>
+        </w:rPr>
+        <w:t>Das Menü zum Speichern, Laden eines Spielstandes und Erstellung eines neuen Spieles kann problemlos mit der Toucheingabe des Smartphones bedient werden.</w:t>
+      </w:r>
+    </w:p>
+    <w:p>
+      <w:pPr>
+        <w:rPr>
+          <w:rFonts w:ascii="Verdana" w:hAnsi="Verdana" w:cs="Arial"/>
+          <w:sz w:val="24"/>
+          <w:szCs w:val="24"/>
+        </w:rPr>
+      </w:pPr>
+    </w:p>
+    <w:p>
+      <w:pPr>
+        <w:rPr>
+          <w:rFonts w:ascii="Verdana" w:hAnsi="Verdana" w:cs="Arial"/>
+          <w:b/>
+          <w:sz w:val="24"/>
+          <w:szCs w:val="24"/>
+        </w:rPr>
+      </w:pPr>
+      <w:r>
+        <w:rPr>
+          <w:rFonts w:ascii="Verdana" w:hAnsi="Verdana" w:cs="Arial"/>
+          <w:b/>
+          <w:sz w:val="24"/>
+          <w:szCs w:val="24"/>
+        </w:rPr>
+        <w:t>/T700/ Spielregeln</w:t>
+      </w:r>
+    </w:p>
+    <w:p>
+      <w:pPr>
+        <w:rPr>
+          <w:rFonts w:ascii="Verdana" w:hAnsi="Verdana" w:cs="Arial"/>
+          <w:sz w:val="24"/>
+          <w:szCs w:val="24"/>
+        </w:rPr>
+      </w:pPr>
+      <w:r>
+        <w:rPr>
+          <w:rFonts w:ascii="Verdana" w:hAnsi="Verdana" w:cs="Arial"/>
+          <w:sz w:val="24"/>
+          <w:szCs w:val="24"/>
+        </w:rPr>
+        <w:t>Die Spiele halten sich an die bekannten Spielregeln und es ist möglich das Spiel zu gewinnen.</w:t>
+      </w:r>
+    </w:p>
+    <w:p>
+      <w:pPr>
+        <w:rPr>
+          <w:rFonts w:ascii="Verdana" w:hAnsi="Verdana" w:cs="Arial"/>
+          <w:sz w:val="24"/>
+          <w:szCs w:val="24"/>
+        </w:rPr>
+      </w:pPr>
+    </w:p>
+    <w:p>
+      <w:pPr>
+        <w:rPr>
+          <w:rFonts w:ascii="Verdana" w:hAnsi="Verdana" w:cs="Arial"/>
+          <w:b/>
+          <w:sz w:val="24"/>
+          <w:szCs w:val="24"/>
+        </w:rPr>
+      </w:pPr>
+      <w:r>
+        <w:rPr>
+          <w:rFonts w:ascii="Verdana" w:hAnsi="Verdana" w:cs="Arial"/>
+          <w:b/>
+          <w:sz w:val="24"/>
+          <w:szCs w:val="24"/>
+        </w:rPr>
+        <w:t>/T800/ Reaktion auf Fehleingaben</w:t>
+      </w:r>
+    </w:p>
+    <w:p>
+      <w:pPr>
+        <w:rPr>
+          <w:rFonts w:ascii="Verdana" w:hAnsi="Verdana" w:cs="Arial"/>
+          <w:sz w:val="24"/>
+          <w:szCs w:val="24"/>
+        </w:rPr>
+      </w:pPr>
+      <w:r>
+        <w:rPr>
+          <w:rFonts w:ascii="Verdana" w:hAnsi="Verdana" w:cs="Arial"/>
+          <w:sz w:val="24"/>
+          <w:szCs w:val="24"/>
+        </w:rPr>
+        <w:t>Da bei dem Spiel „Sudoku“ die eingebaute Android-Tastatur aufklappt, wäre es möglich nicht zulässige Eingaben zu machen. Dies soll verhindert und darauf reagiert werden.</w:t>
+      </w:r>
+      <w:r>
+        <w:rPr>
+          <w:rFonts w:ascii="Verdana" w:hAnsi="Verdana" w:cs="Arial"/>
+          <w:sz w:val="24"/>
+          <w:szCs w:val="24"/>
+        </w:rPr>
+        <w:t xml:space="preserve"> </w:t>
+      </w:r>
+    </w:p>
+    <w:p>
+      <w:pPr>
+        <w:rPr>
+          <w:rFonts w:ascii="Verdana" w:hAnsi="Verdana" w:cs="Arial"/>
           <w:color w:val="FF0000"/>
           <w:sz w:val="24"/>
           <w:szCs w:val="24"/>
         </w:rPr>
-        <w:t>Highscores</w:t>
-      </w:r>
-      <w:proofErr w:type="spellEnd"/>
-      <w:r>
-        <w:rPr>
-          <w:rFonts w:ascii="Verdana" w:hAnsi="Verdana" w:cs="Arial"/>
-          <w:b/>
-          <w:color w:val="FF0000"/>
-          <w:sz w:val="24"/>
-          <w:szCs w:val="24"/>
-        </w:rPr>
-        <w:t>“</w:t>
-      </w:r>
-    </w:p>
-    <w:p>
-      <w:pPr>
-        <w:rPr>
-          <w:rFonts w:ascii="Verdana" w:hAnsi="Verdana" w:cs="Arial"/>
-          <w:color w:val="FF0000"/>
-          <w:sz w:val="24"/>
-          <w:szCs w:val="24"/>
-        </w:rPr>
-      </w:pPr>
-      <w:r>
-        <w:rPr>
-          <w:rFonts w:ascii="Verdana" w:hAnsi="Verdana" w:cs="Arial"/>
-          <w:color w:val="FF0000"/>
-          <w:sz w:val="24"/>
-          <w:szCs w:val="24"/>
-        </w:rPr>
-        <w:t>Eine Bestenliste mit „</w:t>
-      </w:r>
-      <w:proofErr w:type="spellStart"/>
-      <w:r>
-        <w:rPr>
-          <w:rFonts w:ascii="Verdana" w:hAnsi="Verdana" w:cs="Arial"/>
-          <w:color w:val="FF0000"/>
-          <w:sz w:val="24"/>
-          <w:szCs w:val="24"/>
-        </w:rPr>
-        <w:t>Highscores</w:t>
-      </w:r>
-      <w:proofErr w:type="spellEnd"/>
-      <w:r>
-        <w:rPr>
-          <w:rFonts w:ascii="Verdana" w:hAnsi="Verdana" w:cs="Arial"/>
-          <w:color w:val="FF0000"/>
-          <w:sz w:val="24"/>
-          <w:szCs w:val="24"/>
-        </w:rPr>
-        <w:t>“ wird automatisiert erstellt.</w:t>
-      </w:r>
-    </w:p>
-    <w:p>
-      <w:pPr>
-        <w:rPr>
-          <w:rFonts w:ascii="Verdana" w:hAnsi="Verdana" w:cs="Arial"/>
-          <w:sz w:val="24"/>
-          <w:szCs w:val="24"/>
-        </w:rPr>
-      </w:pPr>
-    </w:p>
-    <w:p>
-      <w:pPr>
-        <w:rPr>
-          <w:rFonts w:ascii="Verdana" w:hAnsi="Verdana" w:cs="Arial"/>
-          <w:b/>
-          <w:sz w:val="24"/>
-          <w:szCs w:val="24"/>
-        </w:rPr>
-      </w:pPr>
-      <w:r>
-        <w:rPr>
-          <w:rFonts w:ascii="Verdana" w:hAnsi="Verdana" w:cs="Arial"/>
-          <w:b/>
-          <w:sz w:val="24"/>
-          <w:szCs w:val="24"/>
-        </w:rPr>
-        <w:t>/T600/ Auswahlmenü</w:t>
-      </w:r>
-    </w:p>
-    <w:p>
-      <w:pPr>
-        <w:rPr>
-          <w:rFonts w:ascii="Verdana" w:hAnsi="Verdana" w:cs="Arial"/>
-          <w:sz w:val="24"/>
-          <w:szCs w:val="24"/>
-        </w:rPr>
-      </w:pPr>
-      <w:r>
-        <w:rPr>
-          <w:rFonts w:ascii="Verdana" w:hAnsi="Verdana" w:cs="Arial"/>
-          <w:sz w:val="24"/>
-          <w:szCs w:val="24"/>
-        </w:rPr>
-        <w:t xml:space="preserve">Das Startmenü, in welchem das Spiel ausgewählt werden kann, kann problemlos mit </w:t>
-      </w:r>
-      <w:r>
-        <w:rPr>
-          <w:rFonts w:ascii="Verdana" w:hAnsi="Verdana" w:cs="Arial"/>
-          <w:color w:val="FF0000"/>
-          <w:sz w:val="24"/>
-          <w:szCs w:val="24"/>
-        </w:rPr>
-        <w:t>dem „</w:t>
-      </w:r>
-      <w:proofErr w:type="spellStart"/>
-      <w:r>
-        <w:rPr>
-          <w:rFonts w:ascii="Verdana" w:hAnsi="Verdana" w:cs="Arial"/>
-          <w:color w:val="FF0000"/>
-          <w:sz w:val="24"/>
-          <w:szCs w:val="24"/>
-        </w:rPr>
-        <w:t>Touchsensor</w:t>
-      </w:r>
-      <w:proofErr w:type="spellEnd"/>
-      <w:r>
-        <w:rPr>
-          <w:rFonts w:ascii="Verdana" w:hAnsi="Verdana" w:cs="Arial"/>
-          <w:color w:val="FF0000"/>
-          <w:sz w:val="24"/>
-          <w:szCs w:val="24"/>
-        </w:rPr>
-        <w:t xml:space="preserve">“ </w:t>
-      </w:r>
-      <w:r>
-        <w:rPr>
-          <w:rFonts w:ascii="Verdana" w:hAnsi="Verdana" w:cs="Arial"/>
-          <w:sz w:val="24"/>
-          <w:szCs w:val="24"/>
-        </w:rPr>
-        <w:t>des jeweiligen Gerätes bedient werden.</w:t>
-      </w:r>
-    </w:p>
-    <w:p>
-      <w:pPr>
-        <w:rPr>
-          <w:rFonts w:ascii="Verdana" w:hAnsi="Verdana" w:cs="Arial"/>
-          <w:sz w:val="24"/>
-          <w:szCs w:val="24"/>
-        </w:rPr>
-      </w:pPr>
-    </w:p>
-    <w:p>
-      <w:pPr>
-        <w:rPr>
-          <w:rFonts w:ascii="Verdana" w:hAnsi="Verdana" w:cs="Arial"/>
-          <w:b/>
-          <w:sz w:val="24"/>
-          <w:szCs w:val="24"/>
-        </w:rPr>
-      </w:pPr>
-      <w:r>
-        <w:rPr>
-          <w:rFonts w:ascii="Verdana" w:hAnsi="Verdana" w:cs="Arial"/>
-          <w:b/>
-          <w:sz w:val="24"/>
-          <w:szCs w:val="24"/>
-        </w:rPr>
-        <w:t>/T61</w:t>
-      </w:r>
-      <w:r>
-        <w:rPr>
-          <w:rFonts w:ascii="Verdana" w:hAnsi="Verdana" w:cs="Arial"/>
-          <w:b/>
-          <w:sz w:val="24"/>
-          <w:szCs w:val="24"/>
-        </w:rPr>
-        <w:t xml:space="preserve">0/ </w:t>
-      </w:r>
-      <w:r>
-        <w:rPr>
-          <w:rFonts w:ascii="Verdana" w:hAnsi="Verdana" w:cs="Arial"/>
-          <w:b/>
-          <w:sz w:val="24"/>
-          <w:szCs w:val="24"/>
-        </w:rPr>
-        <w:t>Menü innerhalb eines Spieles</w:t>
-      </w:r>
-    </w:p>
-    <w:p>
-      <w:pPr>
-        <w:rPr>
-          <w:rFonts w:ascii="Verdana" w:hAnsi="Verdana" w:cs="Arial"/>
-          <w:sz w:val="24"/>
-          <w:szCs w:val="24"/>
-        </w:rPr>
-      </w:pPr>
-      <w:r>
-        <w:rPr>
-          <w:rFonts w:ascii="Verdana" w:hAnsi="Verdana" w:cs="Arial"/>
-          <w:sz w:val="24"/>
-          <w:szCs w:val="24"/>
-        </w:rPr>
-        <w:t xml:space="preserve">Das Menü zur Auswahl </w:t>
-      </w:r>
-      <w:r>
-        <w:rPr>
-          <w:rFonts w:ascii="Verdana" w:hAnsi="Verdana" w:cs="Arial"/>
-          <w:color w:val="FF0000"/>
-          <w:sz w:val="24"/>
-          <w:szCs w:val="24"/>
-        </w:rPr>
-        <w:t xml:space="preserve">von </w:t>
-      </w:r>
-      <w:r>
-        <w:rPr>
-          <w:rFonts w:ascii="Verdana" w:hAnsi="Verdana" w:cs="Arial"/>
-          <w:color w:val="FF0000"/>
-          <w:sz w:val="24"/>
-          <w:szCs w:val="24"/>
-        </w:rPr>
-        <w:t>Schwierigkeitsgrad, Bestenliste</w:t>
-      </w:r>
-      <w:r>
-        <w:rPr>
-          <w:rFonts w:ascii="Verdana" w:hAnsi="Verdana" w:cs="Arial"/>
-          <w:sz w:val="24"/>
-          <w:szCs w:val="24"/>
-        </w:rPr>
-        <w:t xml:space="preserve"> und Spielständen kann reibungslos mit Hilfe des </w:t>
-      </w:r>
-      <w:r>
-        <w:rPr>
-          <w:rFonts w:ascii="Verdana" w:hAnsi="Verdana" w:cs="Arial"/>
-          <w:sz w:val="24"/>
-          <w:szCs w:val="24"/>
-        </w:rPr>
-        <w:t>„</w:t>
-      </w:r>
-      <w:proofErr w:type="spellStart"/>
-      <w:r>
-        <w:rPr>
-          <w:rFonts w:ascii="Verdana" w:hAnsi="Verdana" w:cs="Arial"/>
-          <w:sz w:val="24"/>
-          <w:szCs w:val="24"/>
-        </w:rPr>
-        <w:t>Touchsensors</w:t>
-      </w:r>
-      <w:proofErr w:type="spellEnd"/>
-      <w:r>
-        <w:rPr>
-          <w:rFonts w:ascii="Verdana" w:hAnsi="Verdana" w:cs="Arial"/>
-          <w:sz w:val="24"/>
-          <w:szCs w:val="24"/>
-        </w:rPr>
-        <w:t>“</w:t>
-      </w:r>
-      <w:r>
-        <w:rPr>
-          <w:rFonts w:ascii="Verdana" w:hAnsi="Verdana" w:cs="Arial"/>
-          <w:sz w:val="24"/>
-          <w:szCs w:val="24"/>
-        </w:rPr>
-        <w:t xml:space="preserve"> bedient werden.</w:t>
-      </w:r>
-    </w:p>
-    <w:p>
-      <w:pPr>
-        <w:pStyle w:val="Listenabsatz"/>
-        <w:numPr>
-          <w:ilvl w:val="0"/>
-          <w:numId w:val="15"/>
-        </w:numPr>
-        <w:rPr>
-          <w:rFonts w:ascii="Verdana" w:hAnsi="Verdana" w:cs="Arial"/>
-          <w:color w:val="FF0000"/>
-          <w:sz w:val="24"/>
-          <w:szCs w:val="24"/>
-        </w:rPr>
-      </w:pPr>
-      <w:r>
-        <w:rPr>
-          <w:rFonts w:ascii="Verdana" w:hAnsi="Verdana" w:cs="Arial"/>
-          <w:color w:val="FF0000"/>
-          <w:sz w:val="24"/>
-          <w:szCs w:val="24"/>
-        </w:rPr>
-        <w:t>Spiellogik</w:t>
-      </w:r>
-    </w:p>
-    <w:p>
-      <w:pPr>
-        <w:pStyle w:val="Listenabsatz"/>
-        <w:numPr>
-          <w:ilvl w:val="0"/>
-          <w:numId w:val="15"/>
-        </w:numPr>
-        <w:rPr>
-          <w:rFonts w:ascii="Verdana" w:hAnsi="Verdana" w:cs="Arial"/>
-          <w:color w:val="FF0000"/>
-          <w:sz w:val="24"/>
-          <w:szCs w:val="24"/>
-        </w:rPr>
-      </w:pPr>
-      <w:proofErr w:type="spellStart"/>
-      <w:r>
-        <w:rPr>
-          <w:rFonts w:ascii="Verdana" w:hAnsi="Verdana" w:cs="Arial"/>
-          <w:color w:val="FF0000"/>
-          <w:sz w:val="24"/>
-          <w:szCs w:val="24"/>
-        </w:rPr>
-        <w:t>Sudoku</w:t>
-      </w:r>
-      <w:proofErr w:type="spellEnd"/>
-      <w:r>
-        <w:rPr>
-          <w:rFonts w:ascii="Verdana" w:hAnsi="Verdana" w:cs="Arial"/>
-          <w:color w:val="FF0000"/>
-          <w:sz w:val="24"/>
-          <w:szCs w:val="24"/>
-        </w:rPr>
-        <w:t>: nur Zahleneingabe</w:t>
-      </w:r>
-    </w:p>
-    <w:p>
-      <w:pPr>
-        <w:pStyle w:val="Listenabsatz"/>
-        <w:numPr>
-          <w:ilvl w:val="0"/>
-          <w:numId w:val="15"/>
-        </w:numPr>
-        <w:rPr>
-          <w:rFonts w:ascii="Verdana" w:hAnsi="Verdana" w:cs="Arial"/>
-          <w:color w:val="FF0000"/>
-          <w:sz w:val="24"/>
-          <w:szCs w:val="24"/>
-        </w:rPr>
-      </w:pPr>
-      <w:r>
-        <w:rPr>
-          <w:rFonts w:ascii="Verdana" w:hAnsi="Verdana" w:cs="Arial"/>
-          <w:color w:val="FF0000"/>
-          <w:sz w:val="24"/>
-          <w:szCs w:val="24"/>
-        </w:rPr>
-        <w:t>Blackbox Test</w:t>
+      </w:pPr>
+    </w:p>
+    <w:p>
+      <w:pPr>
+        <w:rPr>
+          <w:rFonts w:ascii="Verdana" w:hAnsi="Verdana" w:cs="Arial"/>
+          <w:b/>
+          <w:sz w:val="24"/>
+          <w:szCs w:val="24"/>
+        </w:rPr>
+      </w:pPr>
+      <w:r>
+        <w:rPr>
+          <w:rFonts w:ascii="Verdana" w:hAnsi="Verdana" w:cs="Arial"/>
+          <w:b/>
+          <w:sz w:val="24"/>
+          <w:szCs w:val="24"/>
+        </w:rPr>
+        <w:t>/T900/ Blackbox Test</w:t>
+      </w:r>
+    </w:p>
+    <w:p>
+      <w:pPr>
+        <w:rPr>
+          <w:rFonts w:ascii="Verdana" w:hAnsi="Verdana" w:cs="Arial"/>
+          <w:sz w:val="24"/>
+          <w:szCs w:val="24"/>
+        </w:rPr>
+      </w:pPr>
+      <w:r>
+        <w:rPr>
+          <w:rFonts w:ascii="Verdana" w:hAnsi="Verdana" w:cs="Arial"/>
+          <w:sz w:val="24"/>
+          <w:szCs w:val="24"/>
+        </w:rPr>
+        <w:t>Die Spielesammlung soll auch von Leuten außerhalb der Entwicklergruppe ohne vorherige Einweisung</w:t>
+      </w:r>
+      <w:bookmarkStart w:id="0" w:name="_GoBack"/>
+      <w:bookmarkEnd w:id="0"/>
+      <w:r>
+        <w:rPr>
+          <w:rFonts w:ascii="Verdana" w:hAnsi="Verdana" w:cs="Arial"/>
+          <w:sz w:val="24"/>
+          <w:szCs w:val="24"/>
+        </w:rPr>
+        <w:t xml:space="preserve"> getestet werden.</w:t>
       </w:r>
     </w:p>
     <w:sectPr>
@@ -6150,7 +5476,7 @@
 </file>
 
 <file path=word/numbering.xml><?xml version="1.0" encoding="utf-8"?>
-<w:numbering xmlns:ve="http://schemas.openxmlformats.org/markup-compatibility/2006" xmlns:o="urn:schemas-microsoft-com:office:office" xmlns:r="http://schemas.openxmlformats.org/officeDocument/2006/relationships" xmlns:m="http://schemas.openxmlformats.org/officeDocument/2006/math" xmlns:v="urn:schemas-microsoft-com:vml" xmlns:wp="http://schemas.openxmlformats.org/drawingml/2006/wordprocessingDrawing" xmlns:w10="urn:schemas-microsoft-com:office:word" xmlns:w="http://schemas.openxmlformats.org/wordprocessingml/2006/main" xmlns:wne="http://schemas.microsoft.com/office/word/2006/wordml">
+<w:numbering xmlns:wpc="http://schemas.microsoft.com/office/word/2010/wordprocessingCanvas" xmlns:mc="http://schemas.openxmlformats.org/markup-compatibility/2006" xmlns:o="urn:schemas-microsoft-com:office:office" xmlns:r="http://schemas.openxmlformats.org/officeDocument/2006/relationships" xmlns:m="http://schemas.openxmlformats.org/officeDocument/2006/math" xmlns:v="urn:schemas-microsoft-com:vml" xmlns:wp14="http://schemas.microsoft.com/office/word/2010/wordprocessingDrawing" xmlns:wp="http://schemas.openxmlformats.org/drawingml/2006/wordprocessingDrawing" xmlns:w10="urn:schemas-microsoft-com:office:word" xmlns:w="http://schemas.openxmlformats.org/wordprocessingml/2006/main" xmlns:w14="http://schemas.microsoft.com/office/word/2010/wordml" xmlns:w15="http://schemas.microsoft.com/office/word/2012/wordml" xmlns:wpg="http://schemas.microsoft.com/office/word/2010/wordprocessingGroup" xmlns:wpi="http://schemas.microsoft.com/office/word/2010/wordprocessingInk" xmlns:wne="http://schemas.microsoft.com/office/word/2006/wordml" xmlns:wps="http://schemas.microsoft.com/office/word/2010/wordprocessingShape" mc:Ignorable="w14 w15 wp14">
   <w:abstractNum w:abstractNumId="0">
     <w:nsid w:val="04137312"/>
     <w:multiLevelType w:val="hybridMultilevel"/>
@@ -7815,7 +7141,7 @@
 </file>
 
 <file path=word/styles.xml><?xml version="1.0" encoding="utf-8"?>
-<w:styles xmlns:r="http://schemas.openxmlformats.org/officeDocument/2006/relationships" xmlns:w="http://schemas.openxmlformats.org/wordprocessingml/2006/main">
+<w:styles xmlns:mc="http://schemas.openxmlformats.org/markup-compatibility/2006" xmlns:r="http://schemas.openxmlformats.org/officeDocument/2006/relationships" xmlns:w="http://schemas.openxmlformats.org/wordprocessingml/2006/main" xmlns:w14="http://schemas.microsoft.com/office/word/2010/wordml" xmlns:w15="http://schemas.microsoft.com/office/word/2012/wordml" mc:Ignorable="w14 w15">
   <w:docDefaults>
     <w:rPrDefault>
       <w:rPr>
@@ -7831,144 +7157,378 @@
       </w:pPr>
     </w:pPrDefault>
   </w:docDefaults>
-  <w:latentStyles w:defLockedState="0" w:defUIPriority="99" w:defSemiHidden="1" w:defUnhideWhenUsed="1" w:defQFormat="0" w:count="267">
-    <w:lsdException w:name="Normal" w:semiHidden="0" w:uiPriority="0" w:unhideWhenUsed="0" w:qFormat="1"/>
-    <w:lsdException w:name="heading 1" w:semiHidden="0" w:uiPriority="9" w:unhideWhenUsed="0" w:qFormat="1"/>
-    <w:lsdException w:name="heading 2" w:uiPriority="9" w:qFormat="1"/>
-    <w:lsdException w:name="heading 3" w:uiPriority="9" w:qFormat="1"/>
-    <w:lsdException w:name="heading 4" w:uiPriority="9" w:qFormat="1"/>
-    <w:lsdException w:name="heading 5" w:uiPriority="9" w:qFormat="1"/>
-    <w:lsdException w:name="heading 6" w:uiPriority="9" w:qFormat="1"/>
-    <w:lsdException w:name="heading 7" w:uiPriority="9" w:qFormat="1"/>
-    <w:lsdException w:name="heading 8" w:uiPriority="9" w:qFormat="1"/>
-    <w:lsdException w:name="heading 9" w:uiPriority="9" w:qFormat="1"/>
-    <w:lsdException w:name="toc 1" w:uiPriority="39"/>
-    <w:lsdException w:name="toc 2" w:uiPriority="39"/>
-    <w:lsdException w:name="toc 3" w:uiPriority="39"/>
-    <w:lsdException w:name="toc 4" w:uiPriority="39"/>
-    <w:lsdException w:name="toc 5" w:uiPriority="39"/>
-    <w:lsdException w:name="toc 6" w:uiPriority="39"/>
-    <w:lsdException w:name="toc 7" w:uiPriority="39"/>
-    <w:lsdException w:name="toc 8" w:uiPriority="39"/>
-    <w:lsdException w:name="toc 9" w:uiPriority="39"/>
-    <w:lsdException w:name="caption" w:uiPriority="35" w:qFormat="1"/>
-    <w:lsdException w:name="Title" w:semiHidden="0" w:uiPriority="10" w:unhideWhenUsed="0" w:qFormat="1"/>
-    <w:lsdException w:name="Default Paragraph Font" w:uiPriority="1"/>
-    <w:lsdException w:name="Subtitle" w:semiHidden="0" w:uiPriority="11" w:unhideWhenUsed="0" w:qFormat="1"/>
-    <w:lsdException w:name="Strong" w:semiHidden="0" w:uiPriority="22" w:unhideWhenUsed="0" w:qFormat="1"/>
-    <w:lsdException w:name="Emphasis" w:semiHidden="0" w:uiPriority="20" w:unhideWhenUsed="0" w:qFormat="1"/>
-    <w:lsdException w:name="Table Grid" w:semiHidden="0" w:uiPriority="39" w:unhideWhenUsed="0"/>
-    <w:lsdException w:name="Placeholder Text" w:unhideWhenUsed="0"/>
-    <w:lsdException w:name="No Spacing" w:semiHidden="0" w:uiPriority="1" w:unhideWhenUsed="0" w:qFormat="1"/>
-    <w:lsdException w:name="Light Shading" w:semiHidden="0" w:uiPriority="60" w:unhideWhenUsed="0"/>
-    <w:lsdException w:name="Light List" w:semiHidden="0" w:uiPriority="61" w:unhideWhenUsed="0"/>
-    <w:lsdException w:name="Light Grid" w:semiHidden="0" w:uiPriority="62" w:unhideWhenUsed="0"/>
-    <w:lsdException w:name="Medium Shading 1" w:semiHidden="0" w:uiPriority="63" w:unhideWhenUsed="0"/>
-    <w:lsdException w:name="Medium Shading 2" w:semiHidden="0" w:uiPriority="64" w:unhideWhenUsed="0"/>
-    <w:lsdException w:name="Medium List 1" w:semiHidden="0" w:uiPriority="65" w:unhideWhenUsed="0"/>
-    <w:lsdException w:name="Medium List 2" w:semiHidden="0" w:uiPriority="66" w:unhideWhenUsed="0"/>
-    <w:lsdException w:name="Medium Grid 1" w:semiHidden="0" w:uiPriority="67" w:unhideWhenUsed="0"/>
-    <w:lsdException w:name="Medium Grid 2" w:semiHidden="0" w:uiPriority="68" w:unhideWhenUsed="0"/>
-    <w:lsdException w:name="Medium Grid 3" w:semiHidden="0" w:uiPriority="69" w:unhideWhenUsed="0"/>
-    <w:lsdException w:name="Dark List" w:semiHidden="0" w:uiPriority="70" w:unhideWhenUsed="0"/>
-    <w:lsdException w:name="Colorful Shading" w:semiHidden="0" w:uiPriority="71" w:unhideWhenUsed="0"/>
-    <w:lsdException w:name="Colorful List" w:semiHidden="0" w:uiPriority="72" w:unhideWhenUsed="0"/>
-    <w:lsdException w:name="Colorful Grid" w:semiHidden="0" w:uiPriority="73" w:unhideWhenUsed="0"/>
-    <w:lsdException w:name="Light Shading Accent 1" w:semiHidden="0" w:uiPriority="60" w:unhideWhenUsed="0"/>
-    <w:lsdException w:name="Light List Accent 1" w:semiHidden="0" w:uiPriority="61" w:unhideWhenUsed="0"/>
-    <w:lsdException w:name="Light Grid Accent 1" w:semiHidden="0" w:uiPriority="62" w:unhideWhenUsed="0"/>
-    <w:lsdException w:name="Medium Shading 1 Accent 1" w:semiHidden="0" w:uiPriority="63" w:unhideWhenUsed="0"/>
-    <w:lsdException w:name="Medium Shading 2 Accent 1" w:semiHidden="0" w:uiPriority="64" w:unhideWhenUsed="0"/>
-    <w:lsdException w:name="Medium List 1 Accent 1" w:semiHidden="0" w:uiPriority="65" w:unhideWhenUsed="0"/>
-    <w:lsdException w:name="Revision" w:unhideWhenUsed="0"/>
-    <w:lsdException w:name="List Paragraph" w:semiHidden="0" w:uiPriority="34" w:unhideWhenUsed="0" w:qFormat="1"/>
-    <w:lsdException w:name="Quote" w:semiHidden="0" w:uiPriority="29" w:unhideWhenUsed="0" w:qFormat="1"/>
-    <w:lsdException w:name="Intense Quote" w:semiHidden="0" w:uiPriority="30" w:unhideWhenUsed="0" w:qFormat="1"/>
-    <w:lsdException w:name="Medium List 2 Accent 1" w:semiHidden="0" w:uiPriority="66" w:unhideWhenUsed="0"/>
-    <w:lsdException w:name="Medium Grid 1 Accent 1" w:semiHidden="0" w:uiPriority="67" w:unhideWhenUsed="0"/>
-    <w:lsdException w:name="Medium Grid 2 Accent 1" w:semiHidden="0" w:uiPriority="68" w:unhideWhenUsed="0"/>
-    <w:lsdException w:name="Medium Grid 3 Accent 1" w:semiHidden="0" w:uiPriority="69" w:unhideWhenUsed="0"/>
-    <w:lsdException w:name="Dark List Accent 1" w:semiHidden="0" w:uiPriority="70" w:unhideWhenUsed="0"/>
-    <w:lsdException w:name="Colorful Shading Accent 1" w:semiHidden="0" w:uiPriority="71" w:unhideWhenUsed="0"/>
-    <w:lsdException w:name="Colorful List Accent 1" w:semiHidden="0" w:uiPriority="72" w:unhideWhenUsed="0"/>
-    <w:lsdException w:name="Colorful Grid Accent 1" w:semiHidden="0" w:uiPriority="73" w:unhideWhenUsed="0"/>
-    <w:lsdException w:name="Light Shading Accent 2" w:semiHidden="0" w:uiPriority="60" w:unhideWhenUsed="0"/>
-    <w:lsdException w:name="Light List Accent 2" w:semiHidden="0" w:uiPriority="61" w:unhideWhenUsed="0"/>
-    <w:lsdException w:name="Light Grid Accent 2" w:semiHidden="0" w:uiPriority="62" w:unhideWhenUsed="0"/>
-    <w:lsdException w:name="Medium Shading 1 Accent 2" w:semiHidden="0" w:uiPriority="63" w:unhideWhenUsed="0"/>
-    <w:lsdException w:name="Medium Shading 2 Accent 2" w:semiHidden="0" w:uiPriority="64" w:unhideWhenUsed="0"/>
-    <w:lsdException w:name="Medium List 1 Accent 2" w:semiHidden="0" w:uiPriority="65" w:unhideWhenUsed="0"/>
-    <w:lsdException w:name="Medium List 2 Accent 2" w:semiHidden="0" w:uiPriority="66" w:unhideWhenUsed="0"/>
-    <w:lsdException w:name="Medium Grid 1 Accent 2" w:semiHidden="0" w:uiPriority="67" w:unhideWhenUsed="0"/>
-    <w:lsdException w:name="Medium Grid 2 Accent 2" w:semiHidden="0" w:uiPriority="68" w:unhideWhenUsed="0"/>
-    <w:lsdException w:name="Medium Grid 3 Accent 2" w:semiHidden="0" w:uiPriority="69" w:unhideWhenUsed="0"/>
-    <w:lsdException w:name="Dark List Accent 2" w:semiHidden="0" w:uiPriority="70" w:unhideWhenUsed="0"/>
-    <w:lsdException w:name="Colorful Shading Accent 2" w:semiHidden="0" w:uiPriority="71" w:unhideWhenUsed="0"/>
-    <w:lsdException w:name="Colorful List Accent 2" w:semiHidden="0" w:uiPriority="72" w:unhideWhenUsed="0"/>
-    <w:lsdException w:name="Colorful Grid Accent 2" w:semiHidden="0" w:uiPriority="73" w:unhideWhenUsed="0"/>
-    <w:lsdException w:name="Light Shading Accent 3" w:semiHidden="0" w:uiPriority="60" w:unhideWhenUsed="0"/>
-    <w:lsdException w:name="Light List Accent 3" w:semiHidden="0" w:uiPriority="61" w:unhideWhenUsed="0"/>
-    <w:lsdException w:name="Light Grid Accent 3" w:semiHidden="0" w:uiPriority="62" w:unhideWhenUsed="0"/>
-    <w:lsdException w:name="Medium Shading 1 Accent 3" w:semiHidden="0" w:uiPriority="63" w:unhideWhenUsed="0"/>
-    <w:lsdException w:name="Medium Shading 2 Accent 3" w:semiHidden="0" w:uiPriority="64" w:unhideWhenUsed="0"/>
-    <w:lsdException w:name="Medium List 1 Accent 3" w:semiHidden="0" w:uiPriority="65" w:unhideWhenUsed="0"/>
-    <w:lsdException w:name="Medium List 2 Accent 3" w:semiHidden="0" w:uiPriority="66" w:unhideWhenUsed="0"/>
-    <w:lsdException w:name="Medium Grid 1 Accent 3" w:semiHidden="0" w:uiPriority="67" w:unhideWhenUsed="0"/>
-    <w:lsdException w:name="Medium Grid 2 Accent 3" w:semiHidden="0" w:uiPriority="68" w:unhideWhenUsed="0"/>
-    <w:lsdException w:name="Medium Grid 3 Accent 3" w:semiHidden="0" w:uiPriority="69" w:unhideWhenUsed="0"/>
-    <w:lsdException w:name="Dark List Accent 3" w:semiHidden="0" w:uiPriority="70" w:unhideWhenUsed="0"/>
-    <w:lsdException w:name="Colorful Shading Accent 3" w:semiHidden="0" w:uiPriority="71" w:unhideWhenUsed="0"/>
-    <w:lsdException w:name="Colorful List Accent 3" w:semiHidden="0" w:uiPriority="72" w:unhideWhenUsed="0"/>
-    <w:lsdException w:name="Colorful Grid Accent 3" w:semiHidden="0" w:uiPriority="73" w:unhideWhenUsed="0"/>
-    <w:lsdException w:name="Light Shading Accent 4" w:semiHidden="0" w:uiPriority="60" w:unhideWhenUsed="0"/>
-    <w:lsdException w:name="Light List Accent 4" w:semiHidden="0" w:uiPriority="61" w:unhideWhenUsed="0"/>
-    <w:lsdException w:name="Light Grid Accent 4" w:semiHidden="0" w:uiPriority="62" w:unhideWhenUsed="0"/>
-    <w:lsdException w:name="Medium Shading 1 Accent 4" w:semiHidden="0" w:uiPriority="63" w:unhideWhenUsed="0"/>
-    <w:lsdException w:name="Medium Shading 2 Accent 4" w:semiHidden="0" w:uiPriority="64" w:unhideWhenUsed="0"/>
-    <w:lsdException w:name="Medium List 1 Accent 4" w:semiHidden="0" w:uiPriority="65" w:unhideWhenUsed="0"/>
-    <w:lsdException w:name="Medium List 2 Accent 4" w:semiHidden="0" w:uiPriority="66" w:unhideWhenUsed="0"/>
-    <w:lsdException w:name="Medium Grid 1 Accent 4" w:semiHidden="0" w:uiPriority="67" w:unhideWhenUsed="0"/>
-    <w:lsdException w:name="Medium Grid 2 Accent 4" w:semiHidden="0" w:uiPriority="68" w:unhideWhenUsed="0"/>
-    <w:lsdException w:name="Medium Grid 3 Accent 4" w:semiHidden="0" w:uiPriority="69" w:unhideWhenUsed="0"/>
-    <w:lsdException w:name="Dark List Accent 4" w:semiHidden="0" w:uiPriority="70" w:unhideWhenUsed="0"/>
-    <w:lsdException w:name="Colorful Shading Accent 4" w:semiHidden="0" w:uiPriority="71" w:unhideWhenUsed="0"/>
-    <w:lsdException w:name="Colorful List Accent 4" w:semiHidden="0" w:uiPriority="72" w:unhideWhenUsed="0"/>
-    <w:lsdException w:name="Colorful Grid Accent 4" w:semiHidden="0" w:uiPriority="73" w:unhideWhenUsed="0"/>
-    <w:lsdException w:name="Light Shading Accent 5" w:semiHidden="0" w:uiPriority="60" w:unhideWhenUsed="0"/>
-    <w:lsdException w:name="Light List Accent 5" w:semiHidden="0" w:uiPriority="61" w:unhideWhenUsed="0"/>
-    <w:lsdException w:name="Light Grid Accent 5" w:semiHidden="0" w:uiPriority="62" w:unhideWhenUsed="0"/>
-    <w:lsdException w:name="Medium Shading 1 Accent 5" w:semiHidden="0" w:uiPriority="63" w:unhideWhenUsed="0"/>
-    <w:lsdException w:name="Medium Shading 2 Accent 5" w:semiHidden="0" w:uiPriority="64" w:unhideWhenUsed="0"/>
-    <w:lsdException w:name="Medium List 1 Accent 5" w:semiHidden="0" w:uiPriority="65" w:unhideWhenUsed="0"/>
-    <w:lsdException w:name="Medium List 2 Accent 5" w:semiHidden="0" w:uiPriority="66" w:unhideWhenUsed="0"/>
-    <w:lsdException w:name="Medium Grid 1 Accent 5" w:semiHidden="0" w:uiPriority="67" w:unhideWhenUsed="0"/>
-    <w:lsdException w:name="Medium Grid 2 Accent 5" w:semiHidden="0" w:uiPriority="68" w:unhideWhenUsed="0"/>
-    <w:lsdException w:name="Medium Grid 3 Accent 5" w:semiHidden="0" w:uiPriority="69" w:unhideWhenUsed="0"/>
-    <w:lsdException w:name="Dark List Accent 5" w:semiHidden="0" w:uiPriority="70" w:unhideWhenUsed="0"/>
-    <w:lsdException w:name="Colorful Shading Accent 5" w:semiHidden="0" w:uiPriority="71" w:unhideWhenUsed="0"/>
-    <w:lsdException w:name="Colorful List Accent 5" w:semiHidden="0" w:uiPriority="72" w:unhideWhenUsed="0"/>
-    <w:lsdException w:name="Colorful Grid Accent 5" w:semiHidden="0" w:uiPriority="73" w:unhideWhenUsed="0"/>
-    <w:lsdException w:name="Light Shading Accent 6" w:semiHidden="0" w:uiPriority="60" w:unhideWhenUsed="0"/>
-    <w:lsdException w:name="Light List Accent 6" w:semiHidden="0" w:uiPriority="61" w:unhideWhenUsed="0"/>
-    <w:lsdException w:name="Light Grid Accent 6" w:semiHidden="0" w:uiPriority="62" w:unhideWhenUsed="0"/>
-    <w:lsdException w:name="Medium Shading 1 Accent 6" w:semiHidden="0" w:uiPriority="63" w:unhideWhenUsed="0"/>
-    <w:lsdException w:name="Medium Shading 2 Accent 6" w:semiHidden="0" w:uiPriority="64" w:unhideWhenUsed="0"/>
-    <w:lsdException w:name="Medium List 1 Accent 6" w:semiHidden="0" w:uiPriority="65" w:unhideWhenUsed="0"/>
-    <w:lsdException w:name="Medium List 2 Accent 6" w:semiHidden="0" w:uiPriority="66" w:unhideWhenUsed="0"/>
-    <w:lsdException w:name="Medium Grid 1 Accent 6" w:semiHidden="0" w:uiPriority="67" w:unhideWhenUsed="0"/>
-    <w:lsdException w:name="Medium Grid 2 Accent 6" w:semiHidden="0" w:uiPriority="68" w:unhideWhenUsed="0"/>
-    <w:lsdException w:name="Medium Grid 3 Accent 6" w:semiHidden="0" w:uiPriority="69" w:unhideWhenUsed="0"/>
-    <w:lsdException w:name="Dark List Accent 6" w:semiHidden="0" w:uiPriority="70" w:unhideWhenUsed="0"/>
-    <w:lsdException w:name="Colorful Shading Accent 6" w:semiHidden="0" w:uiPriority="71" w:unhideWhenUsed="0"/>
-    <w:lsdException w:name="Colorful List Accent 6" w:semiHidden="0" w:uiPriority="72" w:unhideWhenUsed="0"/>
-    <w:lsdException w:name="Colorful Grid Accent 6" w:semiHidden="0" w:uiPriority="73" w:unhideWhenUsed="0"/>
-    <w:lsdException w:name="Subtle Emphasis" w:semiHidden="0" w:uiPriority="19" w:unhideWhenUsed="0" w:qFormat="1"/>
-    <w:lsdException w:name="Intense Emphasis" w:semiHidden="0" w:uiPriority="21" w:unhideWhenUsed="0" w:qFormat="1"/>
-    <w:lsdException w:name="Subtle Reference" w:semiHidden="0" w:uiPriority="31" w:unhideWhenUsed="0" w:qFormat="1"/>
-    <w:lsdException w:name="Intense Reference" w:semiHidden="0" w:uiPriority="32" w:unhideWhenUsed="0" w:qFormat="1"/>
-    <w:lsdException w:name="Book Title" w:semiHidden="0" w:uiPriority="33" w:unhideWhenUsed="0" w:qFormat="1"/>
-    <w:lsdException w:name="Bibliography" w:uiPriority="37"/>
-    <w:lsdException w:name="TOC Heading" w:uiPriority="39" w:qFormat="1"/>
+  <w:latentStyles w:defLockedState="0" w:defUIPriority="99" w:defSemiHidden="0" w:defUnhideWhenUsed="0" w:defQFormat="0" w:count="371">
+    <w:lsdException w:name="Normal" w:uiPriority="0" w:qFormat="1"/>
+    <w:lsdException w:name="heading 1" w:uiPriority="9" w:qFormat="1"/>
+    <w:lsdException w:name="heading 2" w:semiHidden="1" w:uiPriority="9" w:unhideWhenUsed="1" w:qFormat="1"/>
+    <w:lsdException w:name="heading 3" w:semiHidden="1" w:uiPriority="9" w:unhideWhenUsed="1" w:qFormat="1"/>
+    <w:lsdException w:name="heading 4" w:semiHidden="1" w:uiPriority="9" w:unhideWhenUsed="1" w:qFormat="1"/>
+    <w:lsdException w:name="heading 5" w:semiHidden="1" w:uiPriority="9" w:unhideWhenUsed="1" w:qFormat="1"/>
+    <w:lsdException w:name="heading 6" w:semiHidden="1" w:uiPriority="9" w:unhideWhenUsed="1" w:qFormat="1"/>
+    <w:lsdException w:name="heading 7" w:semiHidden="1" w:uiPriority="9" w:unhideWhenUsed="1" w:qFormat="1"/>
+    <w:lsdException w:name="heading 8" w:semiHidden="1" w:uiPriority="9" w:unhideWhenUsed="1" w:qFormat="1"/>
+    <w:lsdException w:name="heading 9" w:semiHidden="1" w:uiPriority="9" w:unhideWhenUsed="1" w:qFormat="1"/>
+    <w:lsdException w:name="index 1" w:semiHidden="1" w:unhideWhenUsed="1"/>
+    <w:lsdException w:name="index 2" w:semiHidden="1" w:unhideWhenUsed="1"/>
+    <w:lsdException w:name="index 3" w:semiHidden="1" w:unhideWhenUsed="1"/>
+    <w:lsdException w:name="index 4" w:semiHidden="1" w:unhideWhenUsed="1"/>
+    <w:lsdException w:name="index 5" w:semiHidden="1" w:unhideWhenUsed="1"/>
+    <w:lsdException w:name="index 6" w:semiHidden="1" w:unhideWhenUsed="1"/>
+    <w:lsdException w:name="index 7" w:semiHidden="1" w:unhideWhenUsed="1"/>
+    <w:lsdException w:name="index 8" w:semiHidden="1" w:unhideWhenUsed="1"/>
+    <w:lsdException w:name="index 9" w:semiHidden="1" w:unhideWhenUsed="1"/>
+    <w:lsdException w:name="toc 1" w:semiHidden="1" w:uiPriority="39" w:unhideWhenUsed="1"/>
+    <w:lsdException w:name="toc 2" w:semiHidden="1" w:uiPriority="39" w:unhideWhenUsed="1"/>
+    <w:lsdException w:name="toc 3" w:semiHidden="1" w:uiPriority="39" w:unhideWhenUsed="1"/>
+    <w:lsdException w:name="toc 4" w:semiHidden="1" w:uiPriority="39" w:unhideWhenUsed="1"/>
+    <w:lsdException w:name="toc 5" w:semiHidden="1" w:uiPriority="39" w:unhideWhenUsed="1"/>
+    <w:lsdException w:name="toc 6" w:semiHidden="1" w:uiPriority="39" w:unhideWhenUsed="1"/>
+    <w:lsdException w:name="toc 7" w:semiHidden="1" w:uiPriority="39" w:unhideWhenUsed="1"/>
+    <w:lsdException w:name="toc 8" w:semiHidden="1" w:uiPriority="39" w:unhideWhenUsed="1"/>
+    <w:lsdException w:name="toc 9" w:semiHidden="1" w:uiPriority="39" w:unhideWhenUsed="1"/>
+    <w:lsdException w:name="Normal Indent" w:semiHidden="1" w:unhideWhenUsed="1"/>
+    <w:lsdException w:name="footnote text" w:semiHidden="1" w:unhideWhenUsed="1"/>
+    <w:lsdException w:name="annotation text" w:semiHidden="1" w:unhideWhenUsed="1"/>
+    <w:lsdException w:name="header" w:semiHidden="1" w:unhideWhenUsed="1"/>
+    <w:lsdException w:name="footer" w:semiHidden="1" w:unhideWhenUsed="1"/>
+    <w:lsdException w:name="index heading" w:semiHidden="1" w:unhideWhenUsed="1"/>
+    <w:lsdException w:name="caption" w:semiHidden="1" w:uiPriority="35" w:unhideWhenUsed="1" w:qFormat="1"/>
+    <w:lsdException w:name="table of figures" w:semiHidden="1" w:unhideWhenUsed="1"/>
+    <w:lsdException w:name="envelope address" w:semiHidden="1" w:unhideWhenUsed="1"/>
+    <w:lsdException w:name="envelope return" w:semiHidden="1" w:unhideWhenUsed="1"/>
+    <w:lsdException w:name="footnote reference" w:semiHidden="1" w:unhideWhenUsed="1"/>
+    <w:lsdException w:name="annotation reference" w:semiHidden="1" w:unhideWhenUsed="1"/>
+    <w:lsdException w:name="line number" w:semiHidden="1" w:unhideWhenUsed="1"/>
+    <w:lsdException w:name="page number" w:semiHidden="1" w:unhideWhenUsed="1"/>
+    <w:lsdException w:name="endnote reference" w:semiHidden="1" w:unhideWhenUsed="1"/>
+    <w:lsdException w:name="endnote text" w:semiHidden="1" w:unhideWhenUsed="1"/>
+    <w:lsdException w:name="table of authorities" w:semiHidden="1" w:unhideWhenUsed="1"/>
+    <w:lsdException w:name="macro" w:semiHidden="1" w:unhideWhenUsed="1"/>
+    <w:lsdException w:name="toa heading" w:semiHidden="1" w:unhideWhenUsed="1"/>
+    <w:lsdException w:name="List" w:semiHidden="1" w:unhideWhenUsed="1"/>
+    <w:lsdException w:name="List Bullet" w:semiHidden="1" w:unhideWhenUsed="1"/>
+    <w:lsdException w:name="List Number" w:semiHidden="1" w:unhideWhenUsed="1"/>
+    <w:lsdException w:name="List 2" w:semiHidden="1" w:unhideWhenUsed="1"/>
+    <w:lsdException w:name="List 3" w:semiHidden="1" w:unhideWhenUsed="1"/>
+    <w:lsdException w:name="List 4" w:semiHidden="1" w:unhideWhenUsed="1"/>
+    <w:lsdException w:name="List 5" w:semiHidden="1" w:unhideWhenUsed="1"/>
+    <w:lsdException w:name="List Bullet 2" w:semiHidden="1" w:unhideWhenUsed="1"/>
+    <w:lsdException w:name="List Bullet 3" w:semiHidden="1" w:unhideWhenUsed="1"/>
+    <w:lsdException w:name="List Bullet 4" w:semiHidden="1" w:unhideWhenUsed="1"/>
+    <w:lsdException w:name="List Bullet 5" w:semiHidden="1" w:unhideWhenUsed="1"/>
+    <w:lsdException w:name="List Number 2" w:semiHidden="1" w:unhideWhenUsed="1"/>
+    <w:lsdException w:name="List Number 3" w:semiHidden="1" w:unhideWhenUsed="1"/>
+    <w:lsdException w:name="List Number 4" w:semiHidden="1" w:unhideWhenUsed="1"/>
+    <w:lsdException w:name="List Number 5" w:semiHidden="1" w:unhideWhenUsed="1"/>
+    <w:lsdException w:name="Title" w:uiPriority="10" w:qFormat="1"/>
+    <w:lsdException w:name="Closing" w:semiHidden="1" w:unhideWhenUsed="1"/>
+    <w:lsdException w:name="Signature" w:semiHidden="1" w:unhideWhenUsed="1"/>
+    <w:lsdException w:name="Default Paragraph Font" w:semiHidden="1" w:uiPriority="1" w:unhideWhenUsed="1"/>
+    <w:lsdException w:name="Body Text" w:semiHidden="1" w:unhideWhenUsed="1"/>
+    <w:lsdException w:name="Body Text Indent" w:semiHidden="1" w:unhideWhenUsed="1"/>
+    <w:lsdException w:name="List Continue" w:semiHidden="1" w:unhideWhenUsed="1"/>
+    <w:lsdException w:name="List Continue 2" w:semiHidden="1" w:unhideWhenUsed="1"/>
+    <w:lsdException w:name="List Continue 3" w:semiHidden="1" w:unhideWhenUsed="1"/>
+    <w:lsdException w:name="List Continue 4" w:semiHidden="1" w:unhideWhenUsed="1"/>
+    <w:lsdException w:name="List Continue 5" w:semiHidden="1" w:unhideWhenUsed="1"/>
+    <w:lsdException w:name="Message Header" w:semiHidden="1" w:unhideWhenUsed="1"/>
+    <w:lsdException w:name="Subtitle" w:uiPriority="11" w:qFormat="1"/>
+    <w:lsdException w:name="Salutation" w:semiHidden="1" w:unhideWhenUsed="1"/>
+    <w:lsdException w:name="Date" w:semiHidden="1" w:unhideWhenUsed="1"/>
+    <w:lsdException w:name="Body Text First Indent" w:semiHidden="1" w:unhideWhenUsed="1"/>
+    <w:lsdException w:name="Body Text First Indent 2" w:semiHidden="1" w:unhideWhenUsed="1"/>
+    <w:lsdException w:name="Note Heading" w:semiHidden="1" w:unhideWhenUsed="1"/>
+    <w:lsdException w:name="Body Text 2" w:semiHidden="1" w:unhideWhenUsed="1"/>
+    <w:lsdException w:name="Body Text 3" w:semiHidden="1" w:unhideWhenUsed="1"/>
+    <w:lsdException w:name="Body Text Indent 2" w:semiHidden="1" w:unhideWhenUsed="1"/>
+    <w:lsdException w:name="Body Text Indent 3" w:semiHidden="1" w:unhideWhenUsed="1"/>
+    <w:lsdException w:name="Block Text" w:semiHidden="1" w:unhideWhenUsed="1"/>
+    <w:lsdException w:name="Hyperlink" w:semiHidden="1" w:unhideWhenUsed="1"/>
+    <w:lsdException w:name="FollowedHyperlink" w:semiHidden="1" w:unhideWhenUsed="1"/>
+    <w:lsdException w:name="Strong" w:uiPriority="22" w:qFormat="1"/>
+    <w:lsdException w:name="Emphasis" w:uiPriority="20" w:qFormat="1"/>
+    <w:lsdException w:name="Document Map" w:semiHidden="1" w:unhideWhenUsed="1"/>
+    <w:lsdException w:name="Plain Text" w:semiHidden="1" w:unhideWhenUsed="1"/>
+    <w:lsdException w:name="E-mail Signature" w:semiHidden="1" w:unhideWhenUsed="1"/>
+    <w:lsdException w:name="HTML Top of Form" w:semiHidden="1" w:unhideWhenUsed="1"/>
+    <w:lsdException w:name="HTML Bottom of Form" w:semiHidden="1" w:unhideWhenUsed="1"/>
+    <w:lsdException w:name="Normal (Web)" w:semiHidden="1" w:unhideWhenUsed="1"/>
+    <w:lsdException w:name="HTML Acronym" w:semiHidden="1" w:unhideWhenUsed="1"/>
+    <w:lsdException w:name="HTML Address" w:semiHidden="1" w:unhideWhenUsed="1"/>
+    <w:lsdException w:name="HTML Cite" w:semiHidden="1" w:unhideWhenUsed="1"/>
+    <w:lsdException w:name="HTML Code" w:semiHidden="1" w:unhideWhenUsed="1"/>
+    <w:lsdException w:name="HTML Definition" w:semiHidden="1" w:unhideWhenUsed="1"/>
+    <w:lsdException w:name="HTML Keyboard" w:semiHidden="1" w:unhideWhenUsed="1"/>
+    <w:lsdException w:name="HTML Preformatted" w:semiHidden="1" w:unhideWhenUsed="1"/>
+    <w:lsdException w:name="HTML Sample" w:semiHidden="1" w:unhideWhenUsed="1"/>
+    <w:lsdException w:name="HTML Typewriter" w:semiHidden="1" w:unhideWhenUsed="1"/>
+    <w:lsdException w:name="HTML Variable" w:semiHidden="1" w:unhideWhenUsed="1"/>
+    <w:lsdException w:name="Normal Table" w:semiHidden="1" w:unhideWhenUsed="1"/>
+    <w:lsdException w:name="annotation subject" w:semiHidden="1" w:unhideWhenUsed="1"/>
+    <w:lsdException w:name="No List" w:semiHidden="1" w:unhideWhenUsed="1"/>
+    <w:lsdException w:name="Outline List 1" w:semiHidden="1" w:unhideWhenUsed="1"/>
+    <w:lsdException w:name="Outline List 2" w:semiHidden="1" w:unhideWhenUsed="1"/>
+    <w:lsdException w:name="Outline List 3" w:semiHidden="1" w:unhideWhenUsed="1"/>
+    <w:lsdException w:name="Table Simple 1" w:semiHidden="1" w:unhideWhenUsed="1"/>
+    <w:lsdException w:name="Table Simple 2" w:semiHidden="1" w:unhideWhenUsed="1"/>
+    <w:lsdException w:name="Table Simple 3" w:semiHidden="1" w:unhideWhenUsed="1"/>
+    <w:lsdException w:name="Table Classic 1" w:semiHidden="1" w:unhideWhenUsed="1"/>
+    <w:lsdException w:name="Table Classic 2" w:semiHidden="1" w:unhideWhenUsed="1"/>
+    <w:lsdException w:name="Table Classic 3" w:semiHidden="1" w:unhideWhenUsed="1"/>
+    <w:lsdException w:name="Table Classic 4" w:semiHidden="1" w:unhideWhenUsed="1"/>
+    <w:lsdException w:name="Table Colorful 1" w:semiHidden="1" w:unhideWhenUsed="1"/>
+    <w:lsdException w:name="Table Colorful 2" w:semiHidden="1" w:unhideWhenUsed="1"/>
+    <w:lsdException w:name="Table Colorful 3" w:semiHidden="1" w:unhideWhenUsed="1"/>
+    <w:lsdException w:name="Table Columns 1" w:semiHidden="1" w:unhideWhenUsed="1"/>
+    <w:lsdException w:name="Table Columns 2" w:semiHidden="1" w:unhideWhenUsed="1"/>
+    <w:lsdException w:name="Table Columns 3" w:semiHidden="1" w:unhideWhenUsed="1"/>
+    <w:lsdException w:name="Table Columns 4" w:semiHidden="1" w:unhideWhenUsed="1"/>
+    <w:lsdException w:name="Table Columns 5" w:semiHidden="1" w:unhideWhenUsed="1"/>
+    <w:lsdException w:name="Table Grid 1" w:semiHidden="1" w:unhideWhenUsed="1"/>
+    <w:lsdException w:name="Table Grid 2" w:semiHidden="1" w:unhideWhenUsed="1"/>
+    <w:lsdException w:name="Table Grid 3" w:semiHidden="1" w:unhideWhenUsed="1"/>
+    <w:lsdException w:name="Table Grid 4" w:semiHidden="1" w:unhideWhenUsed="1"/>
+    <w:lsdException w:name="Table Grid 5" w:semiHidden="1" w:unhideWhenUsed="1"/>
+    <w:lsdException w:name="Table Grid 6" w:semiHidden="1" w:unhideWhenUsed="1"/>
+    <w:lsdException w:name="Table Grid 7" w:semiHidden="1" w:unhideWhenUsed="1"/>
+    <w:lsdException w:name="Table Grid 8" w:semiHidden="1" w:unhideWhenUsed="1"/>
+    <w:lsdException w:name="Table List 1" w:semiHidden="1" w:unhideWhenUsed="1"/>
+    <w:lsdException w:name="Table List 2" w:semiHidden="1" w:unhideWhenUsed="1"/>
+    <w:lsdException w:name="Table List 3" w:semiHidden="1" w:unhideWhenUsed="1"/>
+    <w:lsdException w:name="Table List 4" w:semiHidden="1" w:unhideWhenUsed="1"/>
+    <w:lsdException w:name="Table List 5" w:semiHidden="1" w:unhideWhenUsed="1"/>
+    <w:lsdException w:name="Table List 6" w:semiHidden="1" w:unhideWhenUsed="1"/>
+    <w:lsdException w:name="Table List 7" w:semiHidden="1" w:unhideWhenUsed="1"/>
+    <w:lsdException w:name="Table List 8" w:semiHidden="1" w:unhideWhenUsed="1"/>
+    <w:lsdException w:name="Table 3D effects 1" w:semiHidden="1" w:unhideWhenUsed="1"/>
+    <w:lsdException w:name="Table 3D effects 2" w:semiHidden="1" w:unhideWhenUsed="1"/>
+    <w:lsdException w:name="Table 3D effects 3" w:semiHidden="1" w:unhideWhenUsed="1"/>
+    <w:lsdException w:name="Table Contemporary" w:semiHidden="1" w:unhideWhenUsed="1"/>
+    <w:lsdException w:name="Table Elegant" w:semiHidden="1" w:unhideWhenUsed="1"/>
+    <w:lsdException w:name="Table Professional" w:semiHidden="1" w:unhideWhenUsed="1"/>
+    <w:lsdException w:name="Table Subtle 1" w:semiHidden="1" w:unhideWhenUsed="1"/>
+    <w:lsdException w:name="Table Subtle 2" w:semiHidden="1" w:unhideWhenUsed="1"/>
+    <w:lsdException w:name="Table Web 1" w:semiHidden="1" w:unhideWhenUsed="1"/>
+    <w:lsdException w:name="Table Web 2" w:semiHidden="1" w:unhideWhenUsed="1"/>
+    <w:lsdException w:name="Table Web 3" w:semiHidden="1" w:unhideWhenUsed="1"/>
+    <w:lsdException w:name="Balloon Text" w:semiHidden="1" w:unhideWhenUsed="1"/>
+    <w:lsdException w:name="Table Grid" w:uiPriority="39"/>
+    <w:lsdException w:name="Table Theme" w:semiHidden="1" w:unhideWhenUsed="1"/>
+    <w:lsdException w:name="Placeholder Text" w:semiHidden="1"/>
+    <w:lsdException w:name="No Spacing" w:uiPriority="1" w:qFormat="1"/>
+    <w:lsdException w:name="Light Shading" w:uiPriority="60"/>
+    <w:lsdException w:name="Light List" w:uiPriority="61"/>
+    <w:lsdException w:name="Light Grid" w:uiPriority="62"/>
+    <w:lsdException w:name="Medium Shading 1" w:uiPriority="63"/>
+    <w:lsdException w:name="Medium Shading 2" w:uiPriority="64"/>
+    <w:lsdException w:name="Medium List 1" w:uiPriority="65"/>
+    <w:lsdException w:name="Medium List 2" w:uiPriority="66"/>
+    <w:lsdException w:name="Medium Grid 1" w:uiPriority="67"/>
+    <w:lsdException w:name="Medium Grid 2" w:uiPriority="68"/>
+    <w:lsdException w:name="Medium Grid 3" w:uiPriority="69"/>
+    <w:lsdException w:name="Dark List" w:uiPriority="70"/>
+    <w:lsdException w:name="Colorful Shading" w:uiPriority="71"/>
+    <w:lsdException w:name="Colorful List" w:uiPriority="72"/>
+    <w:lsdException w:name="Colorful Grid" w:uiPriority="73"/>
+    <w:lsdException w:name="Light Shading Accent 1" w:uiPriority="60"/>
+    <w:lsdException w:name="Light List Accent 1" w:uiPriority="61"/>
+    <w:lsdException w:name="Light Grid Accent 1" w:uiPriority="62"/>
+    <w:lsdException w:name="Medium Shading 1 Accent 1" w:uiPriority="63"/>
+    <w:lsdException w:name="Medium Shading 2 Accent 1" w:uiPriority="64"/>
+    <w:lsdException w:name="Medium List 1 Accent 1" w:uiPriority="65"/>
+    <w:lsdException w:name="Revision" w:semiHidden="1"/>
+    <w:lsdException w:name="List Paragraph" w:uiPriority="34" w:qFormat="1"/>
+    <w:lsdException w:name="Quote" w:uiPriority="29" w:qFormat="1"/>
+    <w:lsdException w:name="Intense Quote" w:uiPriority="30" w:qFormat="1"/>
+    <w:lsdException w:name="Medium List 2 Accent 1" w:uiPriority="66"/>
+    <w:lsdException w:name="Medium Grid 1 Accent 1" w:uiPriority="67"/>
+    <w:lsdException w:name="Medium Grid 2 Accent 1" w:uiPriority="68"/>
+    <w:lsdException w:name="Medium Grid 3 Accent 1" w:uiPriority="69"/>
+    <w:lsdException w:name="Dark List Accent 1" w:uiPriority="70"/>
+    <w:lsdException w:name="Colorful Shading Accent 1" w:uiPriority="71"/>
+    <w:lsdException w:name="Colorful List Accent 1" w:uiPriority="72"/>
+    <w:lsdException w:name="Colorful Grid Accent 1" w:uiPriority="73"/>
+    <w:lsdException w:name="Light Shading Accent 2" w:uiPriority="60"/>
+    <w:lsdException w:name="Light List Accent 2" w:uiPriority="61"/>
+    <w:lsdException w:name="Light Grid Accent 2" w:uiPriority="62"/>
+    <w:lsdException w:name="Medium Shading 1 Accent 2" w:uiPriority="63"/>
+    <w:lsdException w:name="Medium Shading 2 Accent 2" w:uiPriority="64"/>
+    <w:lsdException w:name="Medium List 1 Accent 2" w:uiPriority="65"/>
+    <w:lsdException w:name="Medium List 2 Accent 2" w:uiPriority="66"/>
+    <w:lsdException w:name="Medium Grid 1 Accent 2" w:uiPriority="67"/>
+    <w:lsdException w:name="Medium Grid 2 Accent 2" w:uiPriority="68"/>
+    <w:lsdException w:name="Medium Grid 3 Accent 2" w:uiPriority="69"/>
+    <w:lsdException w:name="Dark List Accent 2" w:uiPriority="70"/>
+    <w:lsdException w:name="Colorful Shading Accent 2" w:uiPriority="71"/>
+    <w:lsdException w:name="Colorful List Accent 2" w:uiPriority="72"/>
+    <w:lsdException w:name="Colorful Grid Accent 2" w:uiPriority="73"/>
+    <w:lsdException w:name="Light Shading Accent 3" w:uiPriority="60"/>
+    <w:lsdException w:name="Light List Accent 3" w:uiPriority="61"/>
+    <w:lsdException w:name="Light Grid Accent 3" w:uiPriority="62"/>
+    <w:lsdException w:name="Medium Shading 1 Accent 3" w:uiPriority="63"/>
+    <w:lsdException w:name="Medium Shading 2 Accent 3" w:uiPriority="64"/>
+    <w:lsdException w:name="Medium List 1 Accent 3" w:uiPriority="65"/>
+    <w:lsdException w:name="Medium List 2 Accent 3" w:uiPriority="66"/>
+    <w:lsdException w:name="Medium Grid 1 Accent 3" w:uiPriority="67"/>
+    <w:lsdException w:name="Medium Grid 2 Accent 3" w:uiPriority="68"/>
+    <w:lsdException w:name="Medium Grid 3 Accent 3" w:uiPriority="69"/>
+    <w:lsdException w:name="Dark List Accent 3" w:uiPriority="70"/>
+    <w:lsdException w:name="Colorful Shading Accent 3" w:uiPriority="71"/>
+    <w:lsdException w:name="Colorful List Accent 3" w:uiPriority="72"/>
+    <w:lsdException w:name="Colorful Grid Accent 3" w:uiPriority="73"/>
+    <w:lsdException w:name="Light Shading Accent 4" w:uiPriority="60"/>
+    <w:lsdException w:name="Light List Accent 4" w:uiPriority="61"/>
+    <w:lsdException w:name="Light Grid Accent 4" w:uiPriority="62"/>
+    <w:lsdException w:name="Medium Shading 1 Accent 4" w:uiPriority="63"/>
+    <w:lsdException w:name="Medium Shading 2 Accent 4" w:uiPriority="64"/>
+    <w:lsdException w:name="Medium List 1 Accent 4" w:uiPriority="65"/>
+    <w:lsdException w:name="Medium List 2 Accent 4" w:uiPriority="66"/>
+    <w:lsdException w:name="Medium Grid 1 Accent 4" w:uiPriority="67"/>
+    <w:lsdException w:name="Medium Grid 2 Accent 4" w:uiPriority="68"/>
+    <w:lsdException w:name="Medium Grid 3 Accent 4" w:uiPriority="69"/>
+    <w:lsdException w:name="Dark List Accent 4" w:uiPriority="70"/>
+    <w:lsdException w:name="Colorful Shading Accent 4" w:uiPriority="71"/>
+    <w:lsdException w:name="Colorful List Accent 4" w:uiPriority="72"/>
+    <w:lsdException w:name="Colorful Grid Accent 4" w:uiPriority="73"/>
+    <w:lsdException w:name="Light Shading Accent 5" w:uiPriority="60"/>
+    <w:lsdException w:name="Light List Accent 5" w:uiPriority="61"/>
+    <w:lsdException w:name="Light Grid Accent 5" w:uiPriority="62"/>
+    <w:lsdException w:name="Medium Shading 1 Accent 5" w:uiPriority="63"/>
+    <w:lsdException w:name="Medium Shading 2 Accent 5" w:uiPriority="64"/>
+    <w:lsdException w:name="Medium List 1 Accent 5" w:uiPriority="65"/>
+    <w:lsdException w:name="Medium List 2 Accent 5" w:uiPriority="66"/>
+    <w:lsdException w:name="Medium Grid 1 Accent 5" w:uiPriority="67"/>
+    <w:lsdException w:name="Medium Grid 2 Accent 5" w:uiPriority="68"/>
+    <w:lsdException w:name="Medium Grid 3 Accent 5" w:uiPriority="69"/>
+    <w:lsdException w:name="Dark List Accent 5" w:uiPriority="70"/>
+    <w:lsdException w:name="Colorful Shading Accent 5" w:uiPriority="71"/>
+    <w:lsdException w:name="Colorful List Accent 5" w:uiPriority="72"/>
+    <w:lsdException w:name="Colorful Grid Accent 5" w:uiPriority="73"/>
+    <w:lsdException w:name="Light Shading Accent 6" w:uiPriority="60"/>
+    <w:lsdException w:name="Light List Accent 6" w:uiPriority="61"/>
+    <w:lsdException w:name="Light Grid Accent 6" w:uiPriority="62"/>
+    <w:lsdException w:name="Medium Shading 1 Accent 6" w:uiPriority="63"/>
+    <w:lsdException w:name="Medium Shading 2 Accent 6" w:uiPriority="64"/>
+    <w:lsdException w:name="Medium List 1 Accent 6" w:uiPriority="65"/>
+    <w:lsdException w:name="Medium List 2 Accent 6" w:uiPriority="66"/>
+    <w:lsdException w:name="Medium Grid 1 Accent 6" w:uiPriority="67"/>
+    <w:lsdException w:name="Medium Grid 2 Accent 6" w:uiPriority="68"/>
+    <w:lsdException w:name="Medium Grid 3 Accent 6" w:uiPriority="69"/>
+    <w:lsdException w:name="Dark List Accent 6" w:uiPriority="70"/>
+    <w:lsdException w:name="Colorful Shading Accent 6" w:uiPriority="71"/>
+    <w:lsdException w:name="Colorful List Accent 6" w:uiPriority="72"/>
+    <w:lsdException w:name="Colorful Grid Accent 6" w:uiPriority="73"/>
+    <w:lsdException w:name="Subtle Emphasis" w:uiPriority="19" w:qFormat="1"/>
+    <w:lsdException w:name="Intense Emphasis" w:uiPriority="21" w:qFormat="1"/>
+    <w:lsdException w:name="Subtle Reference" w:uiPriority="31" w:qFormat="1"/>
+    <w:lsdException w:name="Intense Reference" w:uiPriority="32" w:qFormat="1"/>
+    <w:lsdException w:name="Book Title" w:uiPriority="33" w:qFormat="1"/>
+    <w:lsdException w:name="Bibliography" w:semiHidden="1" w:uiPriority="37" w:unhideWhenUsed="1"/>
+    <w:lsdException w:name="TOC Heading" w:semiHidden="1" w:uiPriority="39" w:unhideWhenUsed="1" w:qFormat="1"/>
+    <w:lsdException w:name="Plain Table 1" w:uiPriority="41"/>
+    <w:lsdException w:name="Plain Table 2" w:uiPriority="42"/>
+    <w:lsdException w:name="Plain Table 3" w:uiPriority="43"/>
+    <w:lsdException w:name="Plain Table 4" w:uiPriority="44"/>
+    <w:lsdException w:name="Plain Table 5" w:uiPriority="45"/>
+    <w:lsdException w:name="Grid Table Light" w:uiPriority="40"/>
+    <w:lsdException w:name="Grid Table 1 Light" w:uiPriority="46"/>
+    <w:lsdException w:name="Grid Table 2" w:uiPriority="47"/>
+    <w:lsdException w:name="Grid Table 3" w:uiPriority="48"/>
+    <w:lsdException w:name="Grid Table 4" w:uiPriority="49"/>
+    <w:lsdException w:name="Grid Table 5 Dark" w:uiPriority="50"/>
+    <w:lsdException w:name="Grid Table 6 Colorful" w:uiPriority="51"/>
+    <w:lsdException w:name="Grid Table 7 Colorful" w:uiPriority="52"/>
+    <w:lsdException w:name="Grid Table 1 Light Accent 1" w:uiPriority="46"/>
+    <w:lsdException w:name="Grid Table 2 Accent 1" w:uiPriority="47"/>
+    <w:lsdException w:name="Grid Table 3 Accent 1" w:uiPriority="48"/>
+    <w:lsdException w:name="Grid Table 4 Accent 1" w:uiPriority="49"/>
+    <w:lsdException w:name="Grid Table 5 Dark Accent 1" w:uiPriority="50"/>
+    <w:lsdException w:name="Grid Table 6 Colorful Accent 1" w:uiPriority="51"/>
+    <w:lsdException w:name="Grid Table 7 Colorful Accent 1" w:uiPriority="52"/>
+    <w:lsdException w:name="Grid Table 1 Light Accent 2" w:uiPriority="46"/>
+    <w:lsdException w:name="Grid Table 2 Accent 2" w:uiPriority="47"/>
+    <w:lsdException w:name="Grid Table 3 Accent 2" w:uiPriority="48"/>
+    <w:lsdException w:name="Grid Table 4 Accent 2" w:uiPriority="49"/>
+    <w:lsdException w:name="Grid Table 5 Dark Accent 2" w:uiPriority="50"/>
+    <w:lsdException w:name="Grid Table 6 Colorful Accent 2" w:uiPriority="51"/>
+    <w:lsdException w:name="Grid Table 7 Colorful Accent 2" w:uiPriority="52"/>
+    <w:lsdException w:name="Grid Table 1 Light Accent 3" w:uiPriority="46"/>
+    <w:lsdException w:name="Grid Table 2 Accent 3" w:uiPriority="47"/>
+    <w:lsdException w:name="Grid Table 3 Accent 3" w:uiPriority="48"/>
+    <w:lsdException w:name="Grid Table 4 Accent 3" w:uiPriority="49"/>
+    <w:lsdException w:name="Grid Table 5 Dark Accent 3" w:uiPriority="50"/>
+    <w:lsdException w:name="Grid Table 6 Colorful Accent 3" w:uiPriority="51"/>
+    <w:lsdException w:name="Grid Table 7 Colorful Accent 3" w:uiPriority="52"/>
+    <w:lsdException w:name="Grid Table 1 Light Accent 4" w:uiPriority="46"/>
+    <w:lsdException w:name="Grid Table 2 Accent 4" w:uiPriority="47"/>
+    <w:lsdException w:name="Grid Table 3 Accent 4" w:uiPriority="48"/>
+    <w:lsdException w:name="Grid Table 4 Accent 4" w:uiPriority="49"/>
+    <w:lsdException w:name="Grid Table 5 Dark Accent 4" w:uiPriority="50"/>
+    <w:lsdException w:name="Grid Table 6 Colorful Accent 4" w:uiPriority="51"/>
+    <w:lsdException w:name="Grid Table 7 Colorful Accent 4" w:uiPriority="52"/>
+    <w:lsdException w:name="Grid Table 1 Light Accent 5" w:uiPriority="46"/>
+    <w:lsdException w:name="Grid Table 2 Accent 5" w:uiPriority="47"/>
+    <w:lsdException w:name="Grid Table 3 Accent 5" w:uiPriority="48"/>
+    <w:lsdException w:name="Grid Table 4 Accent 5" w:uiPriority="49"/>
+    <w:lsdException w:name="Grid Table 5 Dark Accent 5" w:uiPriority="50"/>
+    <w:lsdException w:name="Grid Table 6 Colorful Accent 5" w:uiPriority="51"/>
+    <w:lsdException w:name="Grid Table 7 Colorful Accent 5" w:uiPriority="52"/>
+    <w:lsdException w:name="Grid Table 1 Light Accent 6" w:uiPriority="46"/>
+    <w:lsdException w:name="Grid Table 2 Accent 6" w:uiPriority="47"/>
+    <w:lsdException w:name="Grid Table 3 Accent 6" w:uiPriority="48"/>
+    <w:lsdException w:name="Grid Table 4 Accent 6" w:uiPriority="49"/>
+    <w:lsdException w:name="Grid Table 5 Dark Accent 6" w:uiPriority="50"/>
+    <w:lsdException w:name="Grid Table 6 Colorful Accent 6" w:uiPriority="51"/>
+    <w:lsdException w:name="Grid Table 7 Colorful Accent 6" w:uiPriority="52"/>
+    <w:lsdException w:name="List Table 1 Light" w:uiPriority="46"/>
+    <w:lsdException w:name="List Table 2" w:uiPriority="47"/>
+    <w:lsdException w:name="List Table 3" w:uiPriority="48"/>
+    <w:lsdException w:name="List Table 4" w:uiPriority="49"/>
+    <w:lsdException w:name="List Table 5 Dark" w:uiPriority="50"/>
+    <w:lsdException w:name="List Table 6 Colorful" w:uiPriority="51"/>
+    <w:lsdException w:name="List Table 7 Colorful" w:uiPriority="52"/>
+    <w:lsdException w:name="List Table 1 Light Accent 1" w:uiPriority="46"/>
+    <w:lsdException w:name="List Table 2 Accent 1" w:uiPriority="47"/>
+    <w:lsdException w:name="List Table 3 Accent 1" w:uiPriority="48"/>
+    <w:lsdException w:name="List Table 4 Accent 1" w:uiPriority="49"/>
+    <w:lsdException w:name="List Table 5 Dark Accent 1" w:uiPriority="50"/>
+    <w:lsdException w:name="List Table 6 Colorful Accent 1" w:uiPriority="51"/>
+    <w:lsdException w:name="List Table 7 Colorful Accent 1" w:uiPriority="52"/>
+    <w:lsdException w:name="List Table 1 Light Accent 2" w:uiPriority="46"/>
+    <w:lsdException w:name="List Table 2 Accent 2" w:uiPriority="47"/>
+    <w:lsdException w:name="List Table 3 Accent 2" w:uiPriority="48"/>
+    <w:lsdException w:name="List Table 4 Accent 2" w:uiPriority="49"/>
+    <w:lsdException w:name="List Table 5 Dark Accent 2" w:uiPriority="50"/>
+    <w:lsdException w:name="List Table 6 Colorful Accent 2" w:uiPriority="51"/>
+    <w:lsdException w:name="List Table 7 Colorful Accent 2" w:uiPriority="52"/>
+    <w:lsdException w:name="List Table 1 Light Accent 3" w:uiPriority="46"/>
+    <w:lsdException w:name="List Table 2 Accent 3" w:uiPriority="47"/>
+    <w:lsdException w:name="List Table 3 Accent 3" w:uiPriority="48"/>
+    <w:lsdException w:name="List Table 4 Accent 3" w:uiPriority="49"/>
+    <w:lsdException w:name="List Table 5 Dark Accent 3" w:uiPriority="50"/>
+    <w:lsdException w:name="List Table 6 Colorful Accent 3" w:uiPriority="51"/>
+    <w:lsdException w:name="List Table 7 Colorful Accent 3" w:uiPriority="52"/>
+    <w:lsdException w:name="List Table 1 Light Accent 4" w:uiPriority="46"/>
+    <w:lsdException w:name="List Table 2 Accent 4" w:uiPriority="47"/>
+    <w:lsdException w:name="List Table 3 Accent 4" w:uiPriority="48"/>
+    <w:lsdException w:name="List Table 4 Accent 4" w:uiPriority="49"/>
+    <w:lsdException w:name="List Table 5 Dark Accent 4" w:uiPriority="50"/>
+    <w:lsdException w:name="List Table 6 Colorful Accent 4" w:uiPriority="51"/>
+    <w:lsdException w:name="List Table 7 Colorful Accent 4" w:uiPriority="52"/>
+    <w:lsdException w:name="List Table 1 Light Accent 5" w:uiPriority="46"/>
+    <w:lsdException w:name="List Table 2 Accent 5" w:uiPriority="47"/>
+    <w:lsdException w:name="List Table 3 Accent 5" w:uiPriority="48"/>
+    <w:lsdException w:name="List Table 4 Accent 5" w:uiPriority="49"/>
+    <w:lsdException w:name="List Table 5 Dark Accent 5" w:uiPriority="50"/>
+    <w:lsdException w:name="List Table 6 Colorful Accent 5" w:uiPriority="51"/>
+    <w:lsdException w:name="List Table 7 Colorful Accent 5" w:uiPriority="52"/>
+    <w:lsdException w:name="List Table 1 Light Accent 6" w:uiPriority="46"/>
+    <w:lsdException w:name="List Table 2 Accent 6" w:uiPriority="47"/>
+    <w:lsdException w:name="List Table 3 Accent 6" w:uiPriority="48"/>
+    <w:lsdException w:name="List Table 4 Accent 6" w:uiPriority="49"/>
+    <w:lsdException w:name="List Table 5 Dark Accent 6" w:uiPriority="50"/>
+    <w:lsdException w:name="List Table 6 Colorful Accent 6" w:uiPriority="51"/>
+    <w:lsdException w:name="List Table 7 Colorful Accent 6" w:uiPriority="52"/>
   </w:latentStyles>
   <w:style w:type="paragraph" w:default="1" w:styleId="Standard">
     <w:name w:val="Normal"/>
@@ -7986,7 +7546,6 @@
     <w:uiPriority w:val="99"/>
     <w:semiHidden/>
     <w:unhideWhenUsed/>
-    <w:qFormat/>
     <w:tblPr>
       <w:tblInd w:w="0" w:type="dxa"/>
       <w:tblCellMar>
@@ -8314,7 +7873,7 @@
   <a:extraClrSchemeLst/>
   <a:extLst>
     <a:ext uri="{05A4C25C-085E-4340-85A3-A5531E510DB2}">
-      <thm15:themeFamily xmlns="" xmlns:thm15="http://schemas.microsoft.com/office/thememl/2012/main" name="Office Theme" id="{62F939B6-93AF-4DB8-9C6B-D6C7DFDC589F}" vid="{4A3C46E8-61CC-4603-A589-7422A47A8E4A}"/>
+      <thm15:themeFamily xmlns:thm15="http://schemas.microsoft.com/office/thememl/2012/main" name="Office Theme" id="{62F939B6-93AF-4DB8-9C6B-D6C7DFDC589F}" vid="{4A3C46E8-61CC-4603-A589-7422A47A8E4A}"/>
     </a:ext>
   </a:extLst>
 </a:theme>

</xml_diff>